<commit_message>
Main document revised formatted Answer to reviewers Lines changed Figures, tables and supplementary formated
</commit_message>
<xml_diff>
--- a/doc/Functional ecology review/Answer to reviewers.docx
+++ b/doc/Functional ecology review/Answer to reviewers.docx
@@ -1,6 +1,6 @@
 
 <file path=word/document.xml><?xml version="1.0" encoding="utf-8"?>
-<w:document xmlns:wpc="http://schemas.microsoft.com/office/word/2010/wordprocessingCanvas" xmlns:mc="http://schemas.openxmlformats.org/markup-compatibility/2006" xmlns:o="urn:schemas-microsoft-com:office:office" xmlns:r="http://schemas.openxmlformats.org/officeDocument/2006/relationships" xmlns:m="http://schemas.openxmlformats.org/officeDocument/2006/math" xmlns:v="urn:schemas-microsoft-com:vml" xmlns:wp14="http://schemas.microsoft.com/office/word/2010/wordprocessingDrawing" xmlns:wp="http://schemas.openxmlformats.org/drawingml/2006/wordprocessingDrawing" xmlns:w10="urn:schemas-microsoft-com:office:word" xmlns:w="http://schemas.openxmlformats.org/wordprocessingml/2006/main" xmlns:w14="http://schemas.microsoft.com/office/word/2010/wordml" xmlns:w15="http://schemas.microsoft.com/office/word/2012/wordml" xmlns:wpg="http://schemas.microsoft.com/office/word/2010/wordprocessingGroup" xmlns:wpi="http://schemas.microsoft.com/office/word/2010/wordprocessingInk" xmlns:wne="http://schemas.microsoft.com/office/word/2006/wordml" xmlns:wps="http://schemas.microsoft.com/office/word/2010/wordprocessingShape" mc:Ignorable="w14 w15 wp14">
+<w:document xmlns:wpc="http://schemas.microsoft.com/office/word/2010/wordprocessingCanvas" xmlns:cx="http://schemas.microsoft.com/office/drawing/2014/chartex" xmlns:cx1="http://schemas.microsoft.com/office/drawing/2015/9/8/chartex" xmlns:cx2="http://schemas.microsoft.com/office/drawing/2015/10/21/chartex" xmlns:cx3="http://schemas.microsoft.com/office/drawing/2016/5/9/chartex" xmlns:cx4="http://schemas.microsoft.com/office/drawing/2016/5/10/chartex" xmlns:cx5="http://schemas.microsoft.com/office/drawing/2016/5/11/chartex" xmlns:cx6="http://schemas.microsoft.com/office/drawing/2016/5/12/chartex" xmlns:cx7="http://schemas.microsoft.com/office/drawing/2016/5/13/chartex" xmlns:cx8="http://schemas.microsoft.com/office/drawing/2016/5/14/chartex" xmlns:mc="http://schemas.openxmlformats.org/markup-compatibility/2006" xmlns:aink="http://schemas.microsoft.com/office/drawing/2016/ink" xmlns:am3d="http://schemas.microsoft.com/office/drawing/2017/model3d" xmlns:o="urn:schemas-microsoft-com:office:office" xmlns:oel="http://schemas.microsoft.com/office/2019/extlst" xmlns:r="http://schemas.openxmlformats.org/officeDocument/2006/relationships" xmlns:m="http://schemas.openxmlformats.org/officeDocument/2006/math" xmlns:v="urn:schemas-microsoft-com:vml" xmlns:wp14="http://schemas.microsoft.com/office/word/2010/wordprocessingDrawing" xmlns:wp="http://schemas.openxmlformats.org/drawingml/2006/wordprocessingDrawing" xmlns:w10="urn:schemas-microsoft-com:office:word" xmlns:w="http://schemas.openxmlformats.org/wordprocessingml/2006/main" xmlns:w14="http://schemas.microsoft.com/office/word/2010/wordml" xmlns:w15="http://schemas.microsoft.com/office/word/2012/wordml" xmlns:w16cex="http://schemas.microsoft.com/office/word/2018/wordml/cex" xmlns:w16cid="http://schemas.microsoft.com/office/word/2016/wordml/cid" xmlns:w16="http://schemas.microsoft.com/office/word/2018/wordml" xmlns:w16du="http://schemas.microsoft.com/office/word/2023/wordml/word16du" xmlns:w16sdtdh="http://schemas.microsoft.com/office/word/2020/wordml/sdtdatahash" xmlns:w16se="http://schemas.microsoft.com/office/word/2015/wordml/symex" xmlns:wpg="http://schemas.microsoft.com/office/word/2010/wordprocessingGroup" xmlns:wpi="http://schemas.microsoft.com/office/word/2010/wordprocessingInk" xmlns:wne="http://schemas.microsoft.com/office/word/2006/wordml" xmlns:wps="http://schemas.microsoft.com/office/word/2010/wordprocessingShape" mc:Ignorable="w14 w15 w16se w16cid w16 w16cex w16sdtdh w16du wp14">
   <w:body>
     <w:p>
       <w:pPr>
@@ -119,7 +119,7 @@
           <w:szCs w:val="20"/>
           <w:shd w:val="clear" w:color="auto" w:fill="FFFFFF"/>
         </w:rPr>
-        <w:t xml:space="preserve">Two leading experts have reviewed your manuscript, and they found it a beneficial contribution to understanding better how base water potential for seed germination can be utilised as potential traits for understanding the seed functional ecology of a species. They found novelty in your approach to studying this unexplored aspect of plant regeneration ecology and appreciated your efforts in conducting detailed experimental studies. I agree with the reviewers that your study is novel and will become a reference for future research. However, some sections, especially the methodological and result sections at several places, are hard to understand quickly, and reviewers need to dig deeper to get a better understanding, thus needing revision (see detailed comments of reviewers). It </w:t>
+        <w:t xml:space="preserve">Two leading experts have reviewed your manuscript, and they found it a beneficial contribution to understanding better how base water potential for seed germination can be utilised as potential traits for understanding the seed functional ecology of a species. They found novelty in your approach to studying this unexplored aspect of plant regeneration ecology and appreciated your efforts in conducting detailed experimental studies. I agree with the reviewers that your study is novel and will become a reference for future research. However, some sections, especially the methodological and result sections at several places, are hard to understand quickly, and reviewers need to dig deeper to get a better understanding, thus needing revision (see detailed comments of reviewers). It is, therefore, suggested that a significant revision be </w:t>
       </w:r>
       <w:proofErr w:type="gramStart"/>
       <w:r>
@@ -129,7 +129,7 @@
           <w:szCs w:val="20"/>
           <w:shd w:val="clear" w:color="auto" w:fill="FFFFFF"/>
         </w:rPr>
-        <w:t>is, therefore, suggested</w:t>
+        <w:t>made</w:t>
       </w:r>
       <w:proofErr w:type="gramEnd"/>
       <w:r>
@@ -139,7 +139,7 @@
           <w:szCs w:val="20"/>
           <w:shd w:val="clear" w:color="auto" w:fill="FFFFFF"/>
         </w:rPr>
-        <w:t xml:space="preserve"> that a significant revision be made and the critical comments of both reviewers addressed.</w:t>
+        <w:t xml:space="preserve"> and the critical comments of both reviewers addressed.</w:t>
       </w:r>
     </w:p>
     <w:p>
@@ -444,27 +444,7 @@
           <w:szCs w:val="20"/>
           <w:shd w:val="clear" w:color="auto" w:fill="FFFFFF"/>
         </w:rPr>
-        <w:t xml:space="preserve">This is a very interesting study that brings new attention to an overlooked functional trait (base water potential for germination) that could have consequences for how species respond to a changing climate. Base water potential for germination is a challenging trait to estimate, both from an experimental and a </w:t>
-      </w:r>
-      <w:proofErr w:type="spellStart"/>
-      <w:r>
-        <w:rPr>
-          <w:rFonts w:ascii="Arial" w:hAnsi="Arial" w:cs="Arial"/>
-          <w:color w:val="242424"/>
-          <w:szCs w:val="20"/>
-          <w:shd w:val="clear" w:color="auto" w:fill="FFFFFF"/>
-        </w:rPr>
-        <w:t>modeling</w:t>
-      </w:r>
-      <w:proofErr w:type="spellEnd"/>
-      <w:r>
-        <w:rPr>
-          <w:rFonts w:ascii="Arial" w:hAnsi="Arial" w:cs="Arial"/>
-          <w:color w:val="242424"/>
-          <w:szCs w:val="20"/>
-          <w:shd w:val="clear" w:color="auto" w:fill="FFFFFF"/>
-        </w:rPr>
-        <w:t xml:space="preserve"> perspective, and I appreciate that this study is accessible – the writing is generally very clear, and they take advantage of an R package that simplifies the estimation process for base water potential. Moreover, they test a question that I’ve never really seen evaluated before by asking whether seed germination response traits can vary over small spatial scales (10m) in correspondence to microsite differences in a heterogeneous environment. For a seed, 10m can be a very large difference in terms of the experienced microenvironment, yet we have very little understanding in the field of ecology of whether and how microsite variation leads to different eco- and evolutionary processes during regeneration, or scales up to influence community structure and response to larger-scale climatic changes.</w:t>
+        <w:t>This is a very interesting study that brings new attention to an overlooked functional trait (base water potential for germination) that could have consequences for how species respond to a changing climate. Base water potential for germination is a challenging trait to estimate, both from an experimental and a modeling perspective, and I appreciate that this study is accessible – the writing is generally very clear, and they take advantage of an R package that simplifies the estimation process for base water potential. Moreover, they test a question that I’ve never really seen evaluated before by asking whether seed germination response traits can vary over small spatial scales (10m) in correspondence to microsite differences in a heterogeneous environment. For a seed, 10m can be a very large difference in terms of the experienced microenvironment, yet we have very little understanding in the field of ecology of whether and how microsite variation leads to different eco- and evolutionary processes during regeneration, or scales up to influence community structure and response to larger-scale climatic changes.</w:t>
       </w:r>
       <w:r>
         <w:rPr>
@@ -489,27 +469,7 @@
           <w:szCs w:val="20"/>
           <w:shd w:val="clear" w:color="auto" w:fill="FFFFFF"/>
         </w:rPr>
-        <w:t xml:space="preserve">I would like to see this paper be published and am hopeful that it will generate increasing interest in the functional significance of germination responses. However, I have a few questions about the analysis and think that the manuscript would benefit from a bit more detail about the </w:t>
-      </w:r>
-      <w:proofErr w:type="spellStart"/>
-      <w:r>
-        <w:rPr>
-          <w:rFonts w:ascii="Arial" w:hAnsi="Arial" w:cs="Arial"/>
-          <w:color w:val="242424"/>
-          <w:szCs w:val="20"/>
-          <w:shd w:val="clear" w:color="auto" w:fill="FFFFFF"/>
-        </w:rPr>
-        <w:t>hydrotime</w:t>
-      </w:r>
-      <w:proofErr w:type="spellEnd"/>
-      <w:r>
-        <w:rPr>
-          <w:rFonts w:ascii="Arial" w:hAnsi="Arial" w:cs="Arial"/>
-          <w:color w:val="242424"/>
-          <w:szCs w:val="20"/>
-          <w:shd w:val="clear" w:color="auto" w:fill="FFFFFF"/>
-        </w:rPr>
-        <w:t xml:space="preserve"> metrics and more nuanced, comprehensive interpretation of what the observed patterns might mean, ecologically. I note these questions and suggestions below and hope they will be helpful in strengthening an important manuscript.</w:t>
+        <w:t>I would like to see this paper be published and am hopeful that it will generate increasing interest in the functional significance of germination responses. However, I have a few questions about the analysis and think that the manuscript would benefit from a bit more detail about the hydrotime metrics and more nuanced, comprehensive interpretation of what the observed patterns might mean, ecologically. I note these questions and suggestions below and hope they will be helpful in strengthening an important manuscript.</w:t>
       </w:r>
     </w:p>
     <w:p>
@@ -657,27 +617,7 @@
           <w:szCs w:val="20"/>
           <w:shd w:val="clear" w:color="auto" w:fill="FFFFFF"/>
         </w:rPr>
-        <w:t xml:space="preserve">L21-22 “These results support that intraspecific variation in the </w:t>
-      </w:r>
-      <w:proofErr w:type="spellStart"/>
-      <w:r>
-        <w:rPr>
-          <w:rFonts w:ascii="Arial" w:hAnsi="Arial" w:cs="Arial"/>
-          <w:color w:val="242424"/>
-          <w:szCs w:val="20"/>
-          <w:shd w:val="clear" w:color="auto" w:fill="FFFFFF"/>
-        </w:rPr>
-        <w:t>ψb</w:t>
-      </w:r>
-      <w:proofErr w:type="spellEnd"/>
-      <w:r>
-        <w:rPr>
-          <w:rFonts w:ascii="Arial" w:hAnsi="Arial" w:cs="Arial"/>
-          <w:color w:val="242424"/>
-          <w:szCs w:val="20"/>
-          <w:shd w:val="clear" w:color="auto" w:fill="FFFFFF"/>
-        </w:rPr>
-        <w:t xml:space="preserve"> for germination has functional significance” --</w:t>
+        <w:t xml:space="preserve">L21-22 “These results support that intraspecific variation in the ψb for germination has functional significance” </w:t>
       </w:r>
       <w:proofErr w:type="gramStart"/>
       <w:r>
@@ -687,7 +627,7 @@
           <w:szCs w:val="20"/>
           <w:shd w:val="clear" w:color="auto" w:fill="FFFFFF"/>
         </w:rPr>
-        <w:t>  I</w:t>
+        <w:t>--  I</w:t>
       </w:r>
       <w:proofErr w:type="gramEnd"/>
       <w:r>
@@ -769,13 +709,34 @@
           <w:highlight w:val="yellow"/>
           <w:shd w:val="clear" w:color="auto" w:fill="FFFFFF"/>
         </w:rPr>
-        <w:t>526-531</w:t>
-      </w:r>
-      <w:r>
-        <w:rPr>
-          <w:rFonts w:ascii="Arial" w:hAnsi="Arial" w:cs="Arial"/>
-          <w:color w:val="215E99" w:themeColor="text2" w:themeTint="BF"/>
-          <w:szCs w:val="20"/>
+        <w:t>477</w:t>
+      </w:r>
+      <w:r>
+        <w:rPr>
+          <w:rFonts w:ascii="Arial" w:hAnsi="Arial" w:cs="Arial"/>
+          <w:color w:val="215E99" w:themeColor="text2" w:themeTint="BF"/>
+          <w:szCs w:val="20"/>
+          <w:highlight w:val="yellow"/>
+          <w:shd w:val="clear" w:color="auto" w:fill="FFFFFF"/>
+        </w:rPr>
+        <w:t>-</w:t>
+      </w:r>
+      <w:r>
+        <w:rPr>
+          <w:rFonts w:ascii="Arial" w:hAnsi="Arial" w:cs="Arial"/>
+          <w:color w:val="215E99" w:themeColor="text2" w:themeTint="BF"/>
+          <w:szCs w:val="20"/>
+          <w:highlight w:val="yellow"/>
+          <w:shd w:val="clear" w:color="auto" w:fill="FFFFFF"/>
+        </w:rPr>
+        <w:t>482</w:t>
+      </w:r>
+      <w:r>
+        <w:rPr>
+          <w:rFonts w:ascii="Arial" w:hAnsi="Arial" w:cs="Arial"/>
+          <w:color w:val="215E99" w:themeColor="text2" w:themeTint="BF"/>
+          <w:szCs w:val="20"/>
+          <w:highlight w:val="yellow"/>
           <w:shd w:val="clear" w:color="auto" w:fill="FFFFFF"/>
         </w:rPr>
         <w:t>.</w:t>
@@ -804,14 +765,6 @@
           <w:rFonts w:ascii="Arial" w:hAnsi="Arial" w:cs="Arial"/>
           <w:color w:val="242424"/>
           <w:szCs w:val="20"/>
-        </w:rPr>
-        <w:br/>
-      </w:r>
-      <w:r>
-        <w:rPr>
-          <w:rFonts w:ascii="Arial" w:hAnsi="Arial" w:cs="Arial"/>
-          <w:color w:val="242424"/>
-          <w:szCs w:val="20"/>
           <w:shd w:val="clear" w:color="auto" w:fill="FFFFFF"/>
         </w:rPr>
         <w:t>This is not to argue that variation in base water potential doesn’t matter – on the contrary, I think this paper is very timely because we have not fully examined this question and utilized field experiments to understand how it does matter. Rather, I think the results presented here are a compelling first step and suggest that this trait could be functionally significant in this system, but that additional work is still needed to demonstrate that and understand how (And this future work would be very valuable to the field!). </w:t>
@@ -892,7 +845,7 @@
           <w:highlight w:val="yellow"/>
           <w:shd w:val="clear" w:color="auto" w:fill="FFFFFF"/>
         </w:rPr>
-        <w:t>430</w:t>
+        <w:t>381</w:t>
       </w:r>
       <w:r>
         <w:rPr>
@@ -912,7 +865,37 @@
           <w:highlight w:val="yellow"/>
           <w:shd w:val="clear" w:color="auto" w:fill="FFFFFF"/>
         </w:rPr>
-        <w:t>458-459</w:t>
+        <w:t>4</w:t>
+      </w:r>
+      <w:r>
+        <w:rPr>
+          <w:rFonts w:ascii="Arial" w:hAnsi="Arial" w:cs="Arial"/>
+          <w:color w:val="215E99" w:themeColor="text2" w:themeTint="BF"/>
+          <w:szCs w:val="20"/>
+          <w:highlight w:val="yellow"/>
+          <w:shd w:val="clear" w:color="auto" w:fill="FFFFFF"/>
+        </w:rPr>
+        <w:t>09</w:t>
+      </w:r>
+      <w:r>
+        <w:rPr>
+          <w:rFonts w:ascii="Arial" w:hAnsi="Arial" w:cs="Arial"/>
+          <w:color w:val="215E99" w:themeColor="text2" w:themeTint="BF"/>
+          <w:szCs w:val="20"/>
+          <w:highlight w:val="yellow"/>
+          <w:shd w:val="clear" w:color="auto" w:fill="FFFFFF"/>
+        </w:rPr>
+        <w:t>-4</w:t>
+      </w:r>
+      <w:r>
+        <w:rPr>
+          <w:rFonts w:ascii="Arial" w:hAnsi="Arial" w:cs="Arial"/>
+          <w:color w:val="215E99" w:themeColor="text2" w:themeTint="BF"/>
+          <w:szCs w:val="20"/>
+          <w:highlight w:val="yellow"/>
+          <w:shd w:val="clear" w:color="auto" w:fill="FFFFFF"/>
+        </w:rPr>
+        <w:t>10</w:t>
       </w:r>
       <w:r>
         <w:rPr>
@@ -932,7 +915,17 @@
           <w:highlight w:val="yellow"/>
           <w:shd w:val="clear" w:color="auto" w:fill="FFFFFF"/>
         </w:rPr>
-        <w:t>488</w:t>
+        <w:t>4</w:t>
+      </w:r>
+      <w:r>
+        <w:rPr>
+          <w:rFonts w:ascii="Arial" w:hAnsi="Arial" w:cs="Arial"/>
+          <w:color w:val="215E99" w:themeColor="text2" w:themeTint="BF"/>
+          <w:szCs w:val="20"/>
+          <w:highlight w:val="yellow"/>
+          <w:shd w:val="clear" w:color="auto" w:fill="FFFFFF"/>
+        </w:rPr>
+        <w:t>39</w:t>
       </w:r>
       <w:r>
         <w:rPr>
@@ -952,7 +945,17 @@
           <w:highlight w:val="yellow"/>
           <w:shd w:val="clear" w:color="auto" w:fill="FFFFFF"/>
         </w:rPr>
-        <w:t>502,</w:t>
+        <w:t>453</w:t>
+      </w:r>
+      <w:r>
+        <w:rPr>
+          <w:rFonts w:ascii="Arial" w:hAnsi="Arial" w:cs="Arial"/>
+          <w:color w:val="215E99" w:themeColor="text2" w:themeTint="BF"/>
+          <w:szCs w:val="20"/>
+          <w:highlight w:val="yellow"/>
+          <w:shd w:val="clear" w:color="auto" w:fill="FFFFFF"/>
+        </w:rPr>
+        <w:t>,</w:t>
       </w:r>
       <w:r>
         <w:rPr>
@@ -972,7 +975,17 @@
           <w:highlight w:val="yellow"/>
           <w:shd w:val="clear" w:color="auto" w:fill="FFFFFF"/>
         </w:rPr>
-        <w:t>551</w:t>
+        <w:t>5</w:t>
+      </w:r>
+      <w:r>
+        <w:rPr>
+          <w:rFonts w:ascii="Arial" w:hAnsi="Arial" w:cs="Arial"/>
+          <w:color w:val="215E99" w:themeColor="text2" w:themeTint="BF"/>
+          <w:szCs w:val="20"/>
+          <w:highlight w:val="yellow"/>
+          <w:shd w:val="clear" w:color="auto" w:fill="FFFFFF"/>
+        </w:rPr>
+        <w:t>02</w:t>
       </w:r>
       <w:r>
         <w:rPr>
@@ -992,7 +1005,26 @@
           <w:highlight w:val="yellow"/>
           <w:shd w:val="clear" w:color="auto" w:fill="FFFFFF"/>
         </w:rPr>
-        <w:t>553</w:t>
+        <w:t>5</w:t>
+      </w:r>
+      <w:r>
+        <w:rPr>
+          <w:rFonts w:ascii="Arial" w:hAnsi="Arial" w:cs="Arial"/>
+          <w:color w:val="215E99" w:themeColor="text2" w:themeTint="BF"/>
+          <w:szCs w:val="20"/>
+          <w:highlight w:val="yellow"/>
+          <w:shd w:val="clear" w:color="auto" w:fill="FFFFFF"/>
+        </w:rPr>
+        <w:t>04</w:t>
+      </w:r>
+      <w:r>
+        <w:rPr>
+          <w:rFonts w:ascii="Arial" w:hAnsi="Arial" w:cs="Arial"/>
+          <w:color w:val="215E99" w:themeColor="text2" w:themeTint="BF"/>
+          <w:szCs w:val="20"/>
+          <w:shd w:val="clear" w:color="auto" w:fill="FFFFFF"/>
+        </w:rPr>
+        <w:t>.</w:t>
       </w:r>
       <w:r>
         <w:rPr>
@@ -1151,27 +1183,7 @@
           <w:szCs w:val="20"/>
           <w:shd w:val="clear" w:color="auto" w:fill="FFFFFF"/>
         </w:rPr>
-        <w:t xml:space="preserve">L212-220 I’m a little confused about the soil moisture data. In the methods above, it sounded like you had two gypsum sensors per each of four sites (8 total), but one of them was damaged (I imagine this is why there are only 7 datapoints). But in Figure 3B there are no data from Cañada but four datapoints from Penouta. Is this just an error in the </w:t>
-      </w:r>
-      <w:proofErr w:type="spellStart"/>
-      <w:r>
-        <w:rPr>
-          <w:rFonts w:ascii="Arial" w:hAnsi="Arial" w:cs="Arial"/>
-          <w:color w:val="242424"/>
-          <w:szCs w:val="20"/>
-          <w:shd w:val="clear" w:color="auto" w:fill="FFFFFF"/>
-        </w:rPr>
-        <w:t>coloring</w:t>
-      </w:r>
-      <w:proofErr w:type="spellEnd"/>
-      <w:r>
-        <w:rPr>
-          <w:rFonts w:ascii="Arial" w:hAnsi="Arial" w:cs="Arial"/>
-          <w:color w:val="242424"/>
-          <w:szCs w:val="20"/>
-          <w:shd w:val="clear" w:color="auto" w:fill="FFFFFF"/>
-        </w:rPr>
-        <w:t xml:space="preserve"> of the figure?</w:t>
+        <w:t>L212-220 I’m a little confused about the soil moisture data. In the methods above, it sounded like you had two gypsum sensors per each of four sites (8 total), but one of them was damaged (I imagine this is why there are only 7 datapoints). But in Figure 3B there are no data from Cañada but four datapoints from Penouta. Is this just an error in the coloring of the figure?</w:t>
       </w:r>
     </w:p>
     <w:p>
@@ -1254,27 +1266,7 @@
           <w:szCs w:val="20"/>
           <w:shd w:val="clear" w:color="auto" w:fill="FFFFFF"/>
         </w:rPr>
-        <w:t xml:space="preserve">and fixed the wrong </w:t>
-      </w:r>
-      <w:proofErr w:type="spellStart"/>
-      <w:r>
-        <w:rPr>
-          <w:rFonts w:ascii="Arial" w:hAnsi="Arial" w:cs="Arial"/>
-          <w:color w:val="215E99" w:themeColor="text2" w:themeTint="BF"/>
-          <w:szCs w:val="20"/>
-          <w:shd w:val="clear" w:color="auto" w:fill="FFFFFF"/>
-        </w:rPr>
-        <w:t>color</w:t>
-      </w:r>
-      <w:proofErr w:type="spellEnd"/>
-      <w:r>
-        <w:rPr>
-          <w:rFonts w:ascii="Arial" w:hAnsi="Arial" w:cs="Arial"/>
-          <w:color w:val="215E99" w:themeColor="text2" w:themeTint="BF"/>
-          <w:szCs w:val="20"/>
-          <w:shd w:val="clear" w:color="auto" w:fill="FFFFFF"/>
-        </w:rPr>
-        <w:t xml:space="preserve"> palette</w:t>
+        <w:t>and fixed the wrong color palette</w:t>
       </w:r>
       <w:r>
         <w:rPr>
@@ -1294,7 +1286,6 @@
         </w:rPr>
         <w:t xml:space="preserve">Each </w:t>
       </w:r>
-      <w:proofErr w:type="spellStart"/>
       <w:r>
         <w:rPr>
           <w:rFonts w:ascii="Arial" w:hAnsi="Arial" w:cs="Arial"/>
@@ -1304,7 +1295,6 @@
         </w:rPr>
         <w:t>Microlog</w:t>
       </w:r>
-      <w:proofErr w:type="spellEnd"/>
       <w:r>
         <w:rPr>
           <w:rFonts w:ascii="Arial" w:hAnsi="Arial" w:cs="Arial"/>
@@ -1321,19 +1311,26 @@
           <w:szCs w:val="20"/>
           <w:shd w:val="clear" w:color="auto" w:fill="FFFFFF"/>
         </w:rPr>
-        <w:t xml:space="preserve">SP3 </w:t>
-      </w:r>
-      <w:proofErr w:type="spellStart"/>
-      <w:r>
-        <w:rPr>
-          <w:rFonts w:ascii="Arial" w:hAnsi="Arial" w:cs="Arial"/>
-          <w:color w:val="215E99" w:themeColor="text2" w:themeTint="BF"/>
-          <w:szCs w:val="20"/>
-          <w:shd w:val="clear" w:color="auto" w:fill="FFFFFF"/>
-        </w:rPr>
-        <w:t>datalogger</w:t>
-      </w:r>
-      <w:proofErr w:type="spellEnd"/>
+        <w:t xml:space="preserve">SP3 datalogger </w:t>
+      </w:r>
+      <w:r>
+        <w:rPr>
+          <w:rFonts w:ascii="Arial" w:hAnsi="Arial" w:cs="Arial"/>
+          <w:color w:val="215E99" w:themeColor="text2" w:themeTint="BF"/>
+          <w:szCs w:val="20"/>
+          <w:shd w:val="clear" w:color="auto" w:fill="FFFFFF"/>
+        </w:rPr>
+        <w:t>has</w:t>
+      </w:r>
+      <w:r>
+        <w:rPr>
+          <w:rFonts w:ascii="Arial" w:hAnsi="Arial" w:cs="Arial"/>
+          <w:color w:val="215E99" w:themeColor="text2" w:themeTint="BF"/>
+          <w:szCs w:val="20"/>
+          <w:shd w:val="clear" w:color="auto" w:fill="FFFFFF"/>
+        </w:rPr>
+        <w:t xml:space="preserve"> two gypsum sensors only separated by 5</w:t>
+      </w:r>
       <w:r>
         <w:rPr>
           <w:rFonts w:ascii="Arial" w:hAnsi="Arial" w:cs="Arial"/>
@@ -1350,16 +1347,61 @@
           <w:szCs w:val="20"/>
           <w:shd w:val="clear" w:color="auto" w:fill="FFFFFF"/>
         </w:rPr>
-        <w:t>has</w:t>
-      </w:r>
-      <w:r>
-        <w:rPr>
-          <w:rFonts w:ascii="Arial" w:hAnsi="Arial" w:cs="Arial"/>
-          <w:color w:val="215E99" w:themeColor="text2" w:themeTint="BF"/>
-          <w:szCs w:val="20"/>
-          <w:shd w:val="clear" w:color="auto" w:fill="FFFFFF"/>
-        </w:rPr>
-        <w:t xml:space="preserve"> two gypsum sensors only separated by 5</w:t>
+        <w:t xml:space="preserve">cm, </w:t>
+      </w:r>
+      <w:r>
+        <w:rPr>
+          <w:rFonts w:ascii="Arial" w:hAnsi="Arial" w:cs="Arial"/>
+          <w:color w:val="215E99" w:themeColor="text2" w:themeTint="BF"/>
+          <w:szCs w:val="20"/>
+          <w:shd w:val="clear" w:color="auto" w:fill="FFFFFF"/>
+        </w:rPr>
+        <w:t xml:space="preserve">when checking the data both values were very similar thus we decided to </w:t>
+      </w:r>
+      <w:r>
+        <w:rPr>
+          <w:rFonts w:ascii="Arial" w:hAnsi="Arial" w:cs="Arial"/>
+          <w:color w:val="215E99" w:themeColor="text2" w:themeTint="BF"/>
+          <w:szCs w:val="20"/>
+          <w:shd w:val="clear" w:color="auto" w:fill="FFFFFF"/>
+        </w:rPr>
+        <w:t xml:space="preserve">calculate the mean value of the </w:t>
+      </w:r>
+      <w:r>
+        <w:rPr>
+          <w:rFonts w:ascii="Arial" w:hAnsi="Arial" w:cs="Arial"/>
+          <w:color w:val="215E99" w:themeColor="text2" w:themeTint="BF"/>
+          <w:szCs w:val="20"/>
+          <w:shd w:val="clear" w:color="auto" w:fill="FFFFFF"/>
+        </w:rPr>
+        <w:t xml:space="preserve">both </w:t>
+      </w:r>
+      <w:r>
+        <w:rPr>
+          <w:rFonts w:ascii="Arial" w:hAnsi="Arial" w:cs="Arial"/>
+          <w:color w:val="215E99" w:themeColor="text2" w:themeTint="BF"/>
+          <w:szCs w:val="20"/>
+          <w:shd w:val="clear" w:color="auto" w:fill="FFFFFF"/>
+        </w:rPr>
+        <w:t>gypsum sensor, i.e. at the end we have 1 water potential values per each Microlog SP3</w:t>
+      </w:r>
+      <w:r>
+        <w:rPr>
+          <w:rFonts w:ascii="Arial" w:hAnsi="Arial" w:cs="Arial"/>
+          <w:color w:val="215E99" w:themeColor="text2" w:themeTint="BF"/>
+          <w:szCs w:val="20"/>
+          <w:shd w:val="clear" w:color="auto" w:fill="FFFFFF"/>
+        </w:rPr>
+        <w:t xml:space="preserve"> and year</w:t>
+      </w:r>
+      <w:r>
+        <w:rPr>
+          <w:rFonts w:ascii="Arial" w:hAnsi="Arial" w:cs="Arial"/>
+          <w:color w:val="215E99" w:themeColor="text2" w:themeTint="BF"/>
+          <w:szCs w:val="20"/>
+          <w:shd w:val="clear" w:color="auto" w:fill="FFFFFF"/>
+        </w:rPr>
+        <w:t>.</w:t>
       </w:r>
       <w:r>
         <w:rPr>
@@ -1377,81 +1419,124 @@
           <w:szCs w:val="20"/>
           <w:shd w:val="clear" w:color="auto" w:fill="FFFFFF"/>
         </w:rPr>
-        <w:t xml:space="preserve">cm, </w:t>
-      </w:r>
-      <w:r>
-        <w:rPr>
-          <w:rFonts w:ascii="Arial" w:hAnsi="Arial" w:cs="Arial"/>
-          <w:color w:val="215E99" w:themeColor="text2" w:themeTint="BF"/>
-          <w:szCs w:val="20"/>
-          <w:shd w:val="clear" w:color="auto" w:fill="FFFFFF"/>
-        </w:rPr>
-        <w:t xml:space="preserve">when checking the data both values were very similar thus we decided to </w:t>
-      </w:r>
-      <w:r>
-        <w:rPr>
-          <w:rFonts w:ascii="Arial" w:hAnsi="Arial" w:cs="Arial"/>
-          <w:color w:val="215E99" w:themeColor="text2" w:themeTint="BF"/>
-          <w:szCs w:val="20"/>
-          <w:shd w:val="clear" w:color="auto" w:fill="FFFFFF"/>
-        </w:rPr>
-        <w:t xml:space="preserve">calculate the mean value of the </w:t>
-      </w:r>
-      <w:r>
-        <w:rPr>
-          <w:rFonts w:ascii="Arial" w:hAnsi="Arial" w:cs="Arial"/>
-          <w:color w:val="215E99" w:themeColor="text2" w:themeTint="BF"/>
-          <w:szCs w:val="20"/>
-          <w:shd w:val="clear" w:color="auto" w:fill="FFFFFF"/>
-        </w:rPr>
-        <w:t xml:space="preserve">both </w:t>
-      </w:r>
-      <w:r>
-        <w:rPr>
-          <w:rFonts w:ascii="Arial" w:hAnsi="Arial" w:cs="Arial"/>
-          <w:color w:val="215E99" w:themeColor="text2" w:themeTint="BF"/>
-          <w:szCs w:val="20"/>
-          <w:shd w:val="clear" w:color="auto" w:fill="FFFFFF"/>
-        </w:rPr>
-        <w:t xml:space="preserve">gypsum sensor, i.e. at the end we have 1 water potential values per each </w:t>
-      </w:r>
-      <w:proofErr w:type="spellStart"/>
-      <w:r>
-        <w:rPr>
-          <w:rFonts w:ascii="Arial" w:hAnsi="Arial" w:cs="Arial"/>
-          <w:color w:val="215E99" w:themeColor="text2" w:themeTint="BF"/>
-          <w:szCs w:val="20"/>
-          <w:shd w:val="clear" w:color="auto" w:fill="FFFFFF"/>
-        </w:rPr>
-        <w:t>Microlog</w:t>
-      </w:r>
-      <w:proofErr w:type="spellEnd"/>
-      <w:r>
-        <w:rPr>
-          <w:rFonts w:ascii="Arial" w:hAnsi="Arial" w:cs="Arial"/>
-          <w:color w:val="215E99" w:themeColor="text2" w:themeTint="BF"/>
-          <w:szCs w:val="20"/>
-          <w:shd w:val="clear" w:color="auto" w:fill="FFFFFF"/>
-        </w:rPr>
-        <w:t xml:space="preserve"> SP3</w:t>
-      </w:r>
-      <w:r>
-        <w:rPr>
-          <w:rFonts w:ascii="Arial" w:hAnsi="Arial" w:cs="Arial"/>
-          <w:color w:val="215E99" w:themeColor="text2" w:themeTint="BF"/>
-          <w:szCs w:val="20"/>
-          <w:shd w:val="clear" w:color="auto" w:fill="FFFFFF"/>
-        </w:rPr>
-        <w:t xml:space="preserve"> and year</w:t>
-      </w:r>
-      <w:r>
-        <w:rPr>
-          <w:rFonts w:ascii="Arial" w:hAnsi="Arial" w:cs="Arial"/>
-          <w:color w:val="215E99" w:themeColor="text2" w:themeTint="BF"/>
-          <w:szCs w:val="20"/>
-          <w:shd w:val="clear" w:color="auto" w:fill="FFFFFF"/>
-        </w:rPr>
-        <w:t>.</w:t>
+        <w:t xml:space="preserve">To avoid </w:t>
+      </w:r>
+      <w:r>
+        <w:rPr>
+          <w:rFonts w:ascii="Arial" w:hAnsi="Arial" w:cs="Arial"/>
+          <w:color w:val="215E99" w:themeColor="text2" w:themeTint="BF"/>
+          <w:szCs w:val="20"/>
+          <w:shd w:val="clear" w:color="auto" w:fill="FFFFFF"/>
+        </w:rPr>
+        <w:t>misleading</w:t>
+      </w:r>
+      <w:r>
+        <w:rPr>
+          <w:rFonts w:ascii="Arial" w:hAnsi="Arial" w:cs="Arial"/>
+          <w:color w:val="215E99" w:themeColor="text2" w:themeTint="BF"/>
+          <w:szCs w:val="20"/>
+          <w:shd w:val="clear" w:color="auto" w:fill="FFFFFF"/>
+        </w:rPr>
+        <w:t xml:space="preserve"> data</w:t>
+      </w:r>
+      <w:r>
+        <w:rPr>
+          <w:rFonts w:ascii="Arial" w:hAnsi="Arial" w:cs="Arial"/>
+          <w:color w:val="215E99" w:themeColor="text2" w:themeTint="BF"/>
+          <w:szCs w:val="20"/>
+          <w:shd w:val="clear" w:color="auto" w:fill="FFFFFF"/>
+        </w:rPr>
+        <w:t>,</w:t>
+      </w:r>
+      <w:r>
+        <w:rPr>
+          <w:rFonts w:ascii="Arial" w:hAnsi="Arial" w:cs="Arial"/>
+          <w:color w:val="215E99" w:themeColor="text2" w:themeTint="BF"/>
+          <w:szCs w:val="20"/>
+          <w:shd w:val="clear" w:color="auto" w:fill="FFFFFF"/>
+        </w:rPr>
+        <w:t xml:space="preserve"> we only use the water potential data during </w:t>
+      </w:r>
+      <w:r>
+        <w:rPr>
+          <w:rFonts w:ascii="Arial" w:hAnsi="Arial" w:cs="Arial"/>
+          <w:color w:val="215E99" w:themeColor="text2" w:themeTint="BF"/>
+          <w:szCs w:val="20"/>
+          <w:shd w:val="clear" w:color="auto" w:fill="FFFFFF"/>
+        </w:rPr>
+        <w:t xml:space="preserve">the </w:t>
+      </w:r>
+      <w:r>
+        <w:rPr>
+          <w:rFonts w:ascii="Arial" w:hAnsi="Arial" w:cs="Arial"/>
+          <w:color w:val="215E99" w:themeColor="text2" w:themeTint="BF"/>
+          <w:szCs w:val="20"/>
+          <w:shd w:val="clear" w:color="auto" w:fill="FFFFFF"/>
+        </w:rPr>
+        <w:t>growing season</w:t>
+      </w:r>
+      <w:r>
+        <w:rPr>
+          <w:rFonts w:ascii="Arial" w:hAnsi="Arial" w:cs="Arial"/>
+          <w:color w:val="215E99" w:themeColor="text2" w:themeTint="BF"/>
+          <w:szCs w:val="20"/>
+          <w:shd w:val="clear" w:color="auto" w:fill="FFFFFF"/>
+        </w:rPr>
+        <w:t xml:space="preserve"> (</w:t>
+      </w:r>
+      <w:r>
+        <w:rPr>
+          <w:rFonts w:ascii="Arial" w:hAnsi="Arial" w:cs="Arial"/>
+          <w:color w:val="215E99" w:themeColor="text2" w:themeTint="BF"/>
+          <w:szCs w:val="20"/>
+          <w:shd w:val="clear" w:color="auto" w:fill="FFFFFF"/>
+        </w:rPr>
+        <w:t xml:space="preserve">from April to </w:t>
+      </w:r>
+      <w:r>
+        <w:rPr>
+          <w:rFonts w:ascii="Arial" w:hAnsi="Arial" w:cs="Arial"/>
+          <w:color w:val="215E99" w:themeColor="text2" w:themeTint="BF"/>
+          <w:szCs w:val="20"/>
+          <w:shd w:val="clear" w:color="auto" w:fill="FFFFFF"/>
+        </w:rPr>
+        <w:t>September</w:t>
+      </w:r>
+      <w:r>
+        <w:rPr>
+          <w:rFonts w:ascii="Arial" w:hAnsi="Arial" w:cs="Arial"/>
+          <w:color w:val="215E99" w:themeColor="text2" w:themeTint="BF"/>
+          <w:szCs w:val="20"/>
+          <w:shd w:val="clear" w:color="auto" w:fill="FFFFFF"/>
+        </w:rPr>
+        <w:t>, avoiding below 0ºC</w:t>
+      </w:r>
+      <w:r>
+        <w:rPr>
+          <w:rFonts w:ascii="Arial" w:hAnsi="Arial" w:cs="Arial"/>
+          <w:color w:val="215E99" w:themeColor="text2" w:themeTint="BF"/>
+          <w:szCs w:val="20"/>
+          <w:shd w:val="clear" w:color="auto" w:fill="FFFFFF"/>
+        </w:rPr>
+        <w:t>) in</w:t>
+      </w:r>
+      <w:r>
+        <w:rPr>
+          <w:rFonts w:ascii="Arial" w:hAnsi="Arial" w:cs="Arial"/>
+          <w:color w:val="215E99" w:themeColor="text2" w:themeTint="BF"/>
+          <w:szCs w:val="20"/>
+          <w:shd w:val="clear" w:color="auto" w:fill="FFFFFF"/>
+        </w:rPr>
+        <w:t xml:space="preserve"> 2022 and 2023. </w:t>
+      </w:r>
+      <w:r>
+        <w:rPr>
+          <w:rFonts w:ascii="Arial" w:hAnsi="Arial" w:cs="Arial"/>
+          <w:color w:val="215E99" w:themeColor="text2" w:themeTint="BF"/>
+          <w:szCs w:val="20"/>
+          <w:shd w:val="clear" w:color="auto" w:fill="FFFFFF"/>
+        </w:rPr>
+        <w:t>Clarification has been made in the</w:t>
       </w:r>
       <w:r>
         <w:rPr>
@@ -1467,165 +1552,30 @@
           <w:rFonts w:ascii="Arial" w:hAnsi="Arial" w:cs="Arial"/>
           <w:color w:val="215E99" w:themeColor="text2" w:themeTint="BF"/>
           <w:szCs w:val="20"/>
-          <w:shd w:val="clear" w:color="auto" w:fill="FFFFFF"/>
-        </w:rPr>
-        <w:t xml:space="preserve">To avoid </w:t>
-      </w:r>
-      <w:r>
-        <w:rPr>
-          <w:rFonts w:ascii="Arial" w:hAnsi="Arial" w:cs="Arial"/>
-          <w:color w:val="215E99" w:themeColor="text2" w:themeTint="BF"/>
-          <w:szCs w:val="20"/>
-          <w:shd w:val="clear" w:color="auto" w:fill="FFFFFF"/>
-        </w:rPr>
-        <w:t>misleading</w:t>
-      </w:r>
-      <w:r>
-        <w:rPr>
-          <w:rFonts w:ascii="Arial" w:hAnsi="Arial" w:cs="Arial"/>
-          <w:color w:val="215E99" w:themeColor="text2" w:themeTint="BF"/>
-          <w:szCs w:val="20"/>
-          <w:shd w:val="clear" w:color="auto" w:fill="FFFFFF"/>
-        </w:rPr>
-        <w:t xml:space="preserve"> data</w:t>
-      </w:r>
-      <w:r>
-        <w:rPr>
-          <w:rFonts w:ascii="Arial" w:hAnsi="Arial" w:cs="Arial"/>
-          <w:color w:val="215E99" w:themeColor="text2" w:themeTint="BF"/>
-          <w:szCs w:val="20"/>
-          <w:shd w:val="clear" w:color="auto" w:fill="FFFFFF"/>
-        </w:rPr>
-        <w:t>,</w:t>
-      </w:r>
-      <w:r>
-        <w:rPr>
-          <w:rFonts w:ascii="Arial" w:hAnsi="Arial" w:cs="Arial"/>
-          <w:color w:val="215E99" w:themeColor="text2" w:themeTint="BF"/>
-          <w:szCs w:val="20"/>
-          <w:shd w:val="clear" w:color="auto" w:fill="FFFFFF"/>
-        </w:rPr>
-        <w:t xml:space="preserve"> we only use the water potential data during </w:t>
-      </w:r>
-      <w:r>
-        <w:rPr>
-          <w:rFonts w:ascii="Arial" w:hAnsi="Arial" w:cs="Arial"/>
-          <w:color w:val="215E99" w:themeColor="text2" w:themeTint="BF"/>
-          <w:szCs w:val="20"/>
-          <w:shd w:val="clear" w:color="auto" w:fill="FFFFFF"/>
-        </w:rPr>
-        <w:t xml:space="preserve">the </w:t>
-      </w:r>
-      <w:r>
-        <w:rPr>
-          <w:rFonts w:ascii="Arial" w:hAnsi="Arial" w:cs="Arial"/>
-          <w:color w:val="215E99" w:themeColor="text2" w:themeTint="BF"/>
-          <w:szCs w:val="20"/>
-          <w:shd w:val="clear" w:color="auto" w:fill="FFFFFF"/>
-        </w:rPr>
-        <w:t>growing season</w:t>
-      </w:r>
-      <w:r>
-        <w:rPr>
-          <w:rFonts w:ascii="Arial" w:hAnsi="Arial" w:cs="Arial"/>
-          <w:color w:val="215E99" w:themeColor="text2" w:themeTint="BF"/>
-          <w:szCs w:val="20"/>
-          <w:shd w:val="clear" w:color="auto" w:fill="FFFFFF"/>
-        </w:rPr>
-        <w:t xml:space="preserve"> (</w:t>
-      </w:r>
-      <w:r>
-        <w:rPr>
-          <w:rFonts w:ascii="Arial" w:hAnsi="Arial" w:cs="Arial"/>
-          <w:color w:val="215E99" w:themeColor="text2" w:themeTint="BF"/>
-          <w:szCs w:val="20"/>
-          <w:shd w:val="clear" w:color="auto" w:fill="FFFFFF"/>
-        </w:rPr>
-        <w:t xml:space="preserve">from April to </w:t>
-      </w:r>
-      <w:r>
-        <w:rPr>
-          <w:rFonts w:ascii="Arial" w:hAnsi="Arial" w:cs="Arial"/>
-          <w:color w:val="215E99" w:themeColor="text2" w:themeTint="BF"/>
-          <w:szCs w:val="20"/>
-          <w:shd w:val="clear" w:color="auto" w:fill="FFFFFF"/>
-        </w:rPr>
-        <w:t>September</w:t>
-      </w:r>
-      <w:r>
-        <w:rPr>
-          <w:rFonts w:ascii="Arial" w:hAnsi="Arial" w:cs="Arial"/>
-          <w:color w:val="215E99" w:themeColor="text2" w:themeTint="BF"/>
-          <w:szCs w:val="20"/>
-          <w:shd w:val="clear" w:color="auto" w:fill="FFFFFF"/>
-        </w:rPr>
-        <w:t>, avoiding below 0ºC</w:t>
-      </w:r>
-      <w:r>
-        <w:rPr>
-          <w:rFonts w:ascii="Arial" w:hAnsi="Arial" w:cs="Arial"/>
-          <w:color w:val="215E99" w:themeColor="text2" w:themeTint="BF"/>
-          <w:szCs w:val="20"/>
-          <w:shd w:val="clear" w:color="auto" w:fill="FFFFFF"/>
-        </w:rPr>
-        <w:t>) in</w:t>
-      </w:r>
-      <w:r>
-        <w:rPr>
-          <w:rFonts w:ascii="Arial" w:hAnsi="Arial" w:cs="Arial"/>
-          <w:color w:val="215E99" w:themeColor="text2" w:themeTint="BF"/>
-          <w:szCs w:val="20"/>
-          <w:shd w:val="clear" w:color="auto" w:fill="FFFFFF"/>
-        </w:rPr>
-        <w:t xml:space="preserve"> 2022 and 2023. </w:t>
-      </w:r>
-      <w:r>
-        <w:rPr>
-          <w:rFonts w:ascii="Arial" w:hAnsi="Arial" w:cs="Arial"/>
-          <w:color w:val="215E99" w:themeColor="text2" w:themeTint="BF"/>
-          <w:szCs w:val="20"/>
-          <w:shd w:val="clear" w:color="auto" w:fill="FFFFFF"/>
-        </w:rPr>
-        <w:t xml:space="preserve">Clarification </w:t>
-      </w:r>
-      <w:proofErr w:type="gramStart"/>
-      <w:r>
-        <w:rPr>
-          <w:rFonts w:ascii="Arial" w:hAnsi="Arial" w:cs="Arial"/>
-          <w:color w:val="215E99" w:themeColor="text2" w:themeTint="BF"/>
-          <w:szCs w:val="20"/>
-          <w:shd w:val="clear" w:color="auto" w:fill="FFFFFF"/>
-        </w:rPr>
-        <w:t>has been made</w:t>
-      </w:r>
-      <w:proofErr w:type="gramEnd"/>
-      <w:r>
-        <w:rPr>
-          <w:rFonts w:ascii="Arial" w:hAnsi="Arial" w:cs="Arial"/>
-          <w:color w:val="215E99" w:themeColor="text2" w:themeTint="BF"/>
-          <w:szCs w:val="20"/>
-          <w:shd w:val="clear" w:color="auto" w:fill="FFFFFF"/>
-        </w:rPr>
-        <w:t xml:space="preserve"> in the</w:t>
-      </w:r>
-      <w:r>
-        <w:rPr>
-          <w:rFonts w:ascii="Arial" w:hAnsi="Arial" w:cs="Arial"/>
-          <w:color w:val="215E99" w:themeColor="text2" w:themeTint="BF"/>
-          <w:szCs w:val="20"/>
-          <w:shd w:val="clear" w:color="auto" w:fill="FFFFFF"/>
-        </w:rPr>
-        <w:t xml:space="preserve"> </w:t>
-      </w:r>
-      <w:r>
-        <w:rPr>
-          <w:rFonts w:ascii="Arial" w:hAnsi="Arial" w:cs="Arial"/>
-          <w:color w:val="215E99" w:themeColor="text2" w:themeTint="BF"/>
-          <w:szCs w:val="20"/>
-          <w:highlight w:val="yellow"/>
-          <w:shd w:val="clear" w:color="auto" w:fill="FFFFFF"/>
-        </w:rPr>
-        <w:t xml:space="preserve">L 159- </w:t>
+          <w:highlight w:val="yellow"/>
+          <w:shd w:val="clear" w:color="auto" w:fill="FFFFFF"/>
+        </w:rPr>
+        <w:t>L 15</w:t>
+      </w:r>
+      <w:r>
+        <w:rPr>
+          <w:rFonts w:ascii="Arial" w:hAnsi="Arial" w:cs="Arial"/>
+          <w:color w:val="215E99" w:themeColor="text2" w:themeTint="BF"/>
+          <w:szCs w:val="20"/>
+          <w:highlight w:val="yellow"/>
+          <w:shd w:val="clear" w:color="auto" w:fill="FFFFFF"/>
+        </w:rPr>
+        <w:t>3</w:t>
+      </w:r>
+      <w:r>
+        <w:rPr>
+          <w:rFonts w:ascii="Arial" w:hAnsi="Arial" w:cs="Arial"/>
+          <w:color w:val="215E99" w:themeColor="text2" w:themeTint="BF"/>
+          <w:szCs w:val="20"/>
+          <w:highlight w:val="yellow"/>
+          <w:shd w:val="clear" w:color="auto" w:fill="FFFFFF"/>
+        </w:rPr>
+        <w:t xml:space="preserve">- </w:t>
       </w:r>
       <w:r>
         <w:rPr>
@@ -1645,7 +1595,7 @@
           <w:highlight w:val="yellow"/>
           <w:shd w:val="clear" w:color="auto" w:fill="FFFFFF"/>
         </w:rPr>
-        <w:t>7</w:t>
+        <w:t>1</w:t>
       </w:r>
       <w:r>
         <w:rPr>
@@ -1663,7 +1613,25 @@
           <w:szCs w:val="20"/>
           <w:shd w:val="clear" w:color="auto" w:fill="FFFFFF"/>
         </w:rPr>
-        <w:t xml:space="preserve"> figure caption.</w:t>
+        <w:t xml:space="preserve"> figure</w:t>
+      </w:r>
+      <w:r>
+        <w:rPr>
+          <w:rFonts w:ascii="Arial" w:hAnsi="Arial" w:cs="Arial"/>
+          <w:color w:val="215E99" w:themeColor="text2" w:themeTint="BF"/>
+          <w:szCs w:val="20"/>
+          <w:shd w:val="clear" w:color="auto" w:fill="FFFFFF"/>
+        </w:rPr>
+        <w:t xml:space="preserve"> 3</w:t>
+      </w:r>
+      <w:r>
+        <w:rPr>
+          <w:rFonts w:ascii="Arial" w:hAnsi="Arial" w:cs="Arial"/>
+          <w:color w:val="215E99" w:themeColor="text2" w:themeTint="BF"/>
+          <w:szCs w:val="20"/>
+          <w:shd w:val="clear" w:color="auto" w:fill="FFFFFF"/>
+        </w:rPr>
+        <w:t xml:space="preserve"> caption.</w:t>
       </w:r>
     </w:p>
     <w:p>
@@ -1773,25 +1741,25 @@
           <w:color w:val="242424"/>
           <w:szCs w:val="20"/>
         </w:rPr>
+        <w:br/>
+      </w:r>
+      <w:r>
+        <w:rPr>
+          <w:rFonts w:ascii="Arial" w:hAnsi="Arial" w:cs="Arial"/>
+          <w:color w:val="242424"/>
+          <w:szCs w:val="20"/>
+        </w:rPr>
+        <w:br/>
+      </w:r>
+      <w:r>
+        <w:rPr>
+          <w:rFonts w:ascii="Arial" w:hAnsi="Arial" w:cs="Arial"/>
+          <w:color w:val="242424"/>
+          <w:szCs w:val="20"/>
+          <w:shd w:val="clear" w:color="auto" w:fill="FFFFFF"/>
+        </w:rPr>
         <w:lastRenderedPageBreak/>
-        <w:br/>
-      </w:r>
-      <w:r>
-        <w:rPr>
-          <w:rFonts w:ascii="Arial" w:hAnsi="Arial" w:cs="Arial"/>
-          <w:color w:val="242424"/>
-          <w:szCs w:val="20"/>
-        </w:rPr>
-        <w:br/>
-      </w:r>
-      <w:r>
-        <w:rPr>
-          <w:rFonts w:ascii="Arial" w:hAnsi="Arial" w:cs="Arial"/>
-          <w:color w:val="242424"/>
-          <w:szCs w:val="20"/>
-          <w:shd w:val="clear" w:color="auto" w:fill="FFFFFF"/>
-        </w:rPr>
-        <w:t xml:space="preserve">Table 1 is somewhat confusing because it makes it seem like there were two different experiments with their own levels of replication and unique data -- one focusing on storage treatment, and a separate focusing on water potential. In reality, it seems like all water potentials were applied to all subpopulation x storage combinations to result in a single dataset… and these replicates contributed to the analysis of storage treatment, water potential, or both assessments (i.e. you did not have </w:t>
+        <w:t xml:space="preserve">Table 1 is somewhat confusing because it makes it seem like there were two different experiments with their own levels of replication and unique data -- one focusing on storage treatment, and a separate focusing on water potential. </w:t>
       </w:r>
       <w:proofErr w:type="gramStart"/>
       <w:r>
@@ -1801,7 +1769,7 @@
           <w:szCs w:val="20"/>
           <w:shd w:val="clear" w:color="auto" w:fill="FFFFFF"/>
         </w:rPr>
-        <w:t>totally unique</w:t>
+        <w:t>In reality, it</w:t>
       </w:r>
       <w:proofErr w:type="gramEnd"/>
       <w:r>
@@ -1811,7 +1779,7 @@
           <w:szCs w:val="20"/>
           <w:shd w:val="clear" w:color="auto" w:fill="FFFFFF"/>
         </w:rPr>
-        <w:t xml:space="preserve"> sets of replicates for different analyses).  I am wondering if you even need Table 1, or if you could just drop it – I think I had a clearer understanding of the study design and analysis from the manuscript text and Table 2 (which clearly shows how the treatments were applied across different subpopulations. You could also clarify in the data analysis section by simply stating the number of subpopulations/replicates that contributed to each analysis you describe.</w:t>
+        <w:t xml:space="preserve"> seems like all water potentials were applied to all subpopulation x storage combinations to result in a single dataset… and these replicates contributed to the analysis of storage treatment, water potential, or both assessments (i.e. you did not have totally unique sets of replicates for different analyses).  I am wondering if you even need Table 1, or if you could just drop it – I think I had a clearer understanding of the study design and analysis from the manuscript text and Table 2 (which clearly shows how the treatments were applied across different subpopulations. You could also clarify in the data analysis section by simply stating the number of subpopulations/replicates that contributed to each analysis you describe.</w:t>
       </w:r>
       <w:r>
         <w:rPr>
@@ -1887,25 +1855,34 @@
           <w:szCs w:val="20"/>
           <w:highlight w:val="yellow"/>
         </w:rPr>
-        <w:t xml:space="preserve"> 31</w:t>
-      </w:r>
-      <w:r>
-        <w:rPr>
-          <w:rFonts w:ascii="Arial" w:hAnsi="Arial" w:cs="Arial"/>
-          <w:color w:val="215E99" w:themeColor="text2" w:themeTint="BF"/>
-          <w:szCs w:val="20"/>
-          <w:highlight w:val="yellow"/>
-        </w:rPr>
-        <w:t>3</w:t>
-      </w:r>
-      <w:r>
-        <w:rPr>
-          <w:rFonts w:ascii="Arial" w:hAnsi="Arial" w:cs="Arial"/>
-          <w:color w:val="215E99" w:themeColor="text2" w:themeTint="BF"/>
-          <w:szCs w:val="20"/>
-          <w:highlight w:val="yellow"/>
-        </w:rPr>
-        <w:t xml:space="preserve">-318. </w:t>
+        <w:t xml:space="preserve"> </w:t>
+      </w:r>
+      <w:r>
+        <w:rPr>
+          <w:rFonts w:ascii="Arial" w:hAnsi="Arial" w:cs="Arial"/>
+          <w:color w:val="215E99" w:themeColor="text2" w:themeTint="BF"/>
+          <w:szCs w:val="20"/>
+          <w:highlight w:val="yellow"/>
+        </w:rPr>
+        <w:t>289</w:t>
+      </w:r>
+      <w:r>
+        <w:rPr>
+          <w:rFonts w:ascii="Arial" w:hAnsi="Arial" w:cs="Arial"/>
+          <w:color w:val="215E99" w:themeColor="text2" w:themeTint="BF"/>
+          <w:szCs w:val="20"/>
+          <w:highlight w:val="yellow"/>
+        </w:rPr>
+        <w:t>- 294</w:t>
+      </w:r>
+      <w:r>
+        <w:rPr>
+          <w:rFonts w:ascii="Arial" w:hAnsi="Arial" w:cs="Arial"/>
+          <w:color w:val="215E99" w:themeColor="text2" w:themeTint="BF"/>
+          <w:szCs w:val="20"/>
+          <w:highlight w:val="yellow"/>
+        </w:rPr>
+        <w:t xml:space="preserve">. </w:t>
       </w:r>
     </w:p>
     <w:p>
@@ -1970,25 +1947,25 @@
           <w:szCs w:val="20"/>
           <w:highlight w:val="yellow"/>
         </w:rPr>
-        <w:t xml:space="preserve"> 31</w:t>
-      </w:r>
-      <w:r>
-        <w:rPr>
-          <w:rFonts w:ascii="Arial" w:hAnsi="Arial" w:cs="Arial"/>
-          <w:color w:val="215E99" w:themeColor="text2" w:themeTint="BF"/>
-          <w:szCs w:val="20"/>
-          <w:highlight w:val="yellow"/>
-        </w:rPr>
-        <w:t>3</w:t>
-      </w:r>
-      <w:r>
-        <w:rPr>
-          <w:rFonts w:ascii="Arial" w:hAnsi="Arial" w:cs="Arial"/>
-          <w:color w:val="215E99" w:themeColor="text2" w:themeTint="BF"/>
-          <w:szCs w:val="20"/>
-          <w:highlight w:val="yellow"/>
-        </w:rPr>
-        <w:t>-318.</w:t>
+        <w:t xml:space="preserve"> </w:t>
+      </w:r>
+      <w:r>
+        <w:rPr>
+          <w:rFonts w:ascii="Arial" w:hAnsi="Arial" w:cs="Arial"/>
+          <w:color w:val="215E99" w:themeColor="text2" w:themeTint="BF"/>
+          <w:szCs w:val="20"/>
+          <w:highlight w:val="yellow"/>
+        </w:rPr>
+        <w:t>289-294</w:t>
+      </w:r>
+      <w:r>
+        <w:rPr>
+          <w:rFonts w:ascii="Arial" w:hAnsi="Arial" w:cs="Arial"/>
+          <w:color w:val="215E99" w:themeColor="text2" w:themeTint="BF"/>
+          <w:szCs w:val="20"/>
+          <w:highlight w:val="yellow"/>
+        </w:rPr>
+        <w:t>.</w:t>
       </w:r>
     </w:p>
     <w:p>
@@ -2109,7 +2086,43 @@
           <w:szCs w:val="20"/>
           <w:shd w:val="clear" w:color="auto" w:fill="FFFFFF"/>
         </w:rPr>
-        <w:t>Details of these results have been added in supplementary Table 3.</w:t>
+        <w:t xml:space="preserve">Details of these results have been added in Table </w:t>
+      </w:r>
+      <w:r>
+        <w:rPr>
+          <w:rFonts w:ascii="Arial" w:hAnsi="Arial" w:cs="Arial"/>
+          <w:color w:val="215E99" w:themeColor="text2" w:themeTint="BF"/>
+          <w:szCs w:val="20"/>
+          <w:shd w:val="clear" w:color="auto" w:fill="FFFFFF"/>
+        </w:rPr>
+        <w:t>S</w:t>
+      </w:r>
+      <w:r>
+        <w:rPr>
+          <w:rFonts w:ascii="Arial" w:hAnsi="Arial" w:cs="Arial"/>
+          <w:color w:val="215E99" w:themeColor="text2" w:themeTint="BF"/>
+          <w:szCs w:val="20"/>
+          <w:shd w:val="clear" w:color="auto" w:fill="FFFFFF"/>
+        </w:rPr>
+        <w:t>3</w:t>
+      </w:r>
+      <w:r>
+        <w:rPr>
+          <w:rFonts w:ascii="Arial" w:hAnsi="Arial" w:cs="Arial"/>
+          <w:color w:val="215E99" w:themeColor="text2" w:themeTint="BF"/>
+          <w:szCs w:val="20"/>
+          <w:shd w:val="clear" w:color="auto" w:fill="FFFFFF"/>
+        </w:rPr>
+        <w:t xml:space="preserve"> in Supporting information</w:t>
+      </w:r>
+      <w:r>
+        <w:rPr>
+          <w:rFonts w:ascii="Arial" w:hAnsi="Arial" w:cs="Arial"/>
+          <w:color w:val="215E99" w:themeColor="text2" w:themeTint="BF"/>
+          <w:szCs w:val="20"/>
+          <w:shd w:val="clear" w:color="auto" w:fill="FFFFFF"/>
+        </w:rPr>
+        <w:t>.</w:t>
       </w:r>
     </w:p>
     <w:p>
@@ -2148,26 +2161,27 @@
           <w:highlight w:val="yellow"/>
           <w:shd w:val="clear" w:color="auto" w:fill="FFFFFF"/>
         </w:rPr>
-        <w:t>L 31</w:t>
-      </w:r>
-      <w:r>
-        <w:rPr>
-          <w:rFonts w:ascii="Arial" w:hAnsi="Arial" w:cs="Arial"/>
-          <w:color w:val="215E99" w:themeColor="text2" w:themeTint="BF"/>
-          <w:szCs w:val="20"/>
-          <w:highlight w:val="yellow"/>
-          <w:shd w:val="clear" w:color="auto" w:fill="FFFFFF"/>
-        </w:rPr>
-        <w:t>5-3</w:t>
-      </w:r>
-      <w:r>
-        <w:rPr>
-          <w:rFonts w:ascii="Arial" w:hAnsi="Arial" w:cs="Arial"/>
-          <w:color w:val="215E99" w:themeColor="text2" w:themeTint="BF"/>
-          <w:szCs w:val="20"/>
-          <w:shd w:val="clear" w:color="auto" w:fill="FFFFFF"/>
-        </w:rPr>
-        <w:t>18</w:t>
+        <w:t xml:space="preserve">L </w:t>
+      </w:r>
+      <w:r>
+        <w:rPr>
+          <w:rFonts w:ascii="Arial" w:hAnsi="Arial" w:cs="Arial"/>
+          <w:color w:val="215E99" w:themeColor="text2" w:themeTint="BF"/>
+          <w:szCs w:val="20"/>
+          <w:highlight w:val="yellow"/>
+          <w:shd w:val="clear" w:color="auto" w:fill="FFFFFF"/>
+        </w:rPr>
+        <w:t>291</w:t>
+      </w:r>
+      <w:r>
+        <w:rPr>
+          <w:rFonts w:ascii="Arial" w:hAnsi="Arial" w:cs="Arial"/>
+          <w:color w:val="215E99" w:themeColor="text2" w:themeTint="BF"/>
+          <w:szCs w:val="20"/>
+          <w:highlight w:val="yellow"/>
+          <w:shd w:val="clear" w:color="auto" w:fill="FFFFFF"/>
+        </w:rPr>
+        <w:t>-293</w:t>
       </w:r>
       <w:r>
         <w:rPr>
@@ -2201,37 +2215,7 @@
           <w:szCs w:val="20"/>
           <w:shd w:val="clear" w:color="auto" w:fill="FFFFFF"/>
         </w:rPr>
-        <w:t xml:space="preserve">L299 I had to do a little bit of digging to understand that you are estimating ‘median’ water potential as described by Bradford et al. (1990) rather than base water potential of any particular germination subpopulation (which some studies report using). Bradford’s approach is referenced in other parts of the paper, but it would be helpful to give details on the specific metric you are estimating here (i.e. median base water potential), where you are describing the details of the </w:t>
-      </w:r>
-      <w:proofErr w:type="spellStart"/>
-      <w:r>
-        <w:rPr>
-          <w:rFonts w:ascii="Arial" w:hAnsi="Arial" w:cs="Arial"/>
-          <w:color w:val="242424"/>
-          <w:szCs w:val="20"/>
-          <w:shd w:val="clear" w:color="auto" w:fill="FFFFFF"/>
-        </w:rPr>
-        <w:t>hydrotime</w:t>
-      </w:r>
-      <w:proofErr w:type="spellEnd"/>
-      <w:r>
-        <w:rPr>
-          <w:rFonts w:ascii="Arial" w:hAnsi="Arial" w:cs="Arial"/>
-          <w:color w:val="242424"/>
-          <w:szCs w:val="20"/>
-          <w:shd w:val="clear" w:color="auto" w:fill="FFFFFF"/>
-        </w:rPr>
-        <w:t xml:space="preserve"> analysis. Also, does the median base water potential represent an equivalent metric to the mean base water potential </w:t>
-      </w:r>
-      <w:r>
-        <w:rPr>
-          <w:rFonts w:ascii="Arial" w:hAnsi="Arial" w:cs="Arial"/>
-          <w:color w:val="242424"/>
-          <w:szCs w:val="20"/>
-          <w:shd w:val="clear" w:color="auto" w:fill="FFFFFF"/>
-        </w:rPr>
-        <w:lastRenderedPageBreak/>
-        <w:t>described by Bradford et al. (1990) as an estimate of base water potential for the 50th germination percentile? Why estimate the median instead of the mean?</w:t>
+        <w:t>L299 I had to do a little bit of digging to understand that you are estimating ‘median’ water potential as described by Bradford et al. (1990) rather than base water potential of any particular germination subpopulation (which some studies report using). Bradford’s approach is referenced in other parts of the paper, but it would be helpful to give details on the specific metric you are estimating here (i.e. median base water potential), where you are describing the details of the hydrotime analysis. Also, does the median base water potential represent an equivalent metric to the mean base water potential described by Bradford et al. (1990) as an estimate of base water potential for the 50th germination percentile? Why estimate the median instead of the mean?</w:t>
       </w:r>
     </w:p>
     <w:p>
@@ -2251,6 +2235,7 @@
           <w:szCs w:val="20"/>
           <w:shd w:val="clear" w:color="auto" w:fill="FFFFFF"/>
         </w:rPr>
+        <w:lastRenderedPageBreak/>
         <w:t xml:space="preserve">We appreciate the detailed comment. </w:t>
       </w:r>
       <w:r>
@@ -2372,7 +2357,7 @@
           <w:highlight w:val="yellow"/>
           <w:shd w:val="clear" w:color="auto" w:fill="FFFFFF"/>
         </w:rPr>
-        <w:t>326-327</w:t>
+        <w:t>302-303</w:t>
       </w:r>
       <w:r>
         <w:rPr>
@@ -2442,47 +2427,7 @@
           <w:szCs w:val="20"/>
           <w:shd w:val="clear" w:color="auto" w:fill="FFFFFF"/>
         </w:rPr>
-        <w:t xml:space="preserve">round in </w:t>
-      </w:r>
-      <w:proofErr w:type="spellStart"/>
-      <w:r>
-        <w:rPr>
-          <w:rFonts w:ascii="Arial" w:hAnsi="Arial" w:cs="Arial"/>
-          <w:color w:val="242424"/>
-          <w:szCs w:val="20"/>
-          <w:shd w:val="clear" w:color="auto" w:fill="FFFFFF"/>
-        </w:rPr>
-        <w:t>hydrotime</w:t>
-      </w:r>
-      <w:proofErr w:type="spellEnd"/>
-      <w:r>
-        <w:rPr>
-          <w:rFonts w:ascii="Arial" w:hAnsi="Arial" w:cs="Arial"/>
-          <w:color w:val="242424"/>
-          <w:szCs w:val="20"/>
-          <w:shd w:val="clear" w:color="auto" w:fill="FFFFFF"/>
-        </w:rPr>
-        <w:t xml:space="preserve"> </w:t>
-      </w:r>
-      <w:proofErr w:type="spellStart"/>
-      <w:r>
-        <w:rPr>
-          <w:rFonts w:ascii="Arial" w:hAnsi="Arial" w:cs="Arial"/>
-          <w:color w:val="242424"/>
-          <w:szCs w:val="20"/>
-          <w:shd w:val="clear" w:color="auto" w:fill="FFFFFF"/>
-        </w:rPr>
-        <w:t>modeling</w:t>
-      </w:r>
-      <w:proofErr w:type="spellEnd"/>
-      <w:r>
-        <w:rPr>
-          <w:rFonts w:ascii="Arial" w:hAnsi="Arial" w:cs="Arial"/>
-          <w:color w:val="242424"/>
-          <w:szCs w:val="20"/>
-          <w:shd w:val="clear" w:color="auto" w:fill="FFFFFF"/>
-        </w:rPr>
-        <w:t xml:space="preserve"> or read Bradford very carefully. I think a bit more description of these parameters, even in the figure caption would be very helpful to readers (e.g., sigma represents the standard deviation of the base water potential estimate, no?). If it is possible to show the figures underlying the estimated parameters from Table 2, I think that would be even more helpful to interpret these metrics and how they are derived (particularly as I expect future studies use this paper and R package to estimate base water potential). I would suggest adding these to the supplement along with an explanatory caption that describes the estimated metrics.</w:t>
+        <w:t>round in hydrotime modeling or read Bradford very carefully. I think a bit more description of these parameters, even in the figure caption would be very helpful to readers (e.g., sigma represents the standard deviation of the base water potential estimate, no?). If it is possible to show the figures underlying the estimated parameters from Table 2, I think that would be even more helpful to interpret these metrics and how they are derived (particularly as I expect future studies use this paper and R package to estimate base water potential). I would suggest adding these to the supplement along with an explanatory caption that describes the estimated metrics.</w:t>
       </w:r>
     </w:p>
     <w:p>
@@ -2565,6 +2510,35 @@
           <w:shd w:val="clear" w:color="auto" w:fill="FFFFFF"/>
         </w:rPr>
         <w:t xml:space="preserve"> of Table 2</w:t>
+      </w:r>
+      <w:r>
+        <w:rPr>
+          <w:rFonts w:ascii="Arial" w:hAnsi="Arial" w:cs="Arial"/>
+          <w:color w:val="215E99" w:themeColor="text2" w:themeTint="BF"/>
+          <w:szCs w:val="20"/>
+          <w:shd w:val="clear" w:color="auto" w:fill="FFFFFF"/>
+        </w:rPr>
+        <w:t xml:space="preserve"> </w:t>
+      </w:r>
+      <w:r>
+        <w:rPr>
+          <w:rFonts w:ascii="Arial" w:hAnsi="Arial" w:cs="Arial"/>
+          <w:color w:val="215E99" w:themeColor="text2" w:themeTint="BF"/>
+          <w:szCs w:val="20"/>
+          <w:highlight w:val="yellow"/>
+          <w:shd w:val="clear" w:color="auto" w:fill="FFFFFF"/>
+        </w:rPr>
+        <w:t xml:space="preserve">L </w:t>
+      </w:r>
+      <w:r>
+        <w:rPr>
+          <w:rFonts w:ascii="Arial" w:hAnsi="Arial" w:cs="Arial"/>
+          <w:color w:val="215E99" w:themeColor="text2" w:themeTint="BF"/>
+          <w:szCs w:val="20"/>
+          <w:highlight w:val="yellow"/>
+          <w:shd w:val="clear" w:color="auto" w:fill="FFFFFF"/>
+        </w:rPr>
+        <w:t>774-780</w:t>
       </w:r>
       <w:r>
         <w:rPr>
@@ -2602,16 +2576,43 @@
           <w:szCs w:val="20"/>
           <w:shd w:val="clear" w:color="auto" w:fill="FFFFFF"/>
         </w:rPr>
-        <w:t xml:space="preserve"> estimated parameters from the models in supplementary </w:t>
-      </w:r>
-      <w:r>
-        <w:rPr>
-          <w:rFonts w:ascii="Arial" w:hAnsi="Arial" w:cs="Arial"/>
-          <w:color w:val="215E99" w:themeColor="text2" w:themeTint="BF"/>
-          <w:szCs w:val="20"/>
-          <w:shd w:val="clear" w:color="auto" w:fill="FFFFFF"/>
-        </w:rPr>
-        <w:t>Figure 2</w:t>
+        <w:t xml:space="preserve"> estimated parameters from the models in </w:t>
+      </w:r>
+      <w:r>
+        <w:rPr>
+          <w:rFonts w:ascii="Arial" w:hAnsi="Arial" w:cs="Arial"/>
+          <w:color w:val="215E99" w:themeColor="text2" w:themeTint="BF"/>
+          <w:szCs w:val="20"/>
+          <w:shd w:val="clear" w:color="auto" w:fill="FFFFFF"/>
+        </w:rPr>
+        <w:t xml:space="preserve">Figure </w:t>
+      </w:r>
+      <w:r>
+        <w:rPr>
+          <w:rFonts w:ascii="Arial" w:hAnsi="Arial" w:cs="Arial"/>
+          <w:color w:val="215E99" w:themeColor="text2" w:themeTint="BF"/>
+          <w:szCs w:val="20"/>
+          <w:shd w:val="clear" w:color="auto" w:fill="FFFFFF"/>
+        </w:rPr>
+        <w:t>S</w:t>
+      </w:r>
+      <w:r>
+        <w:rPr>
+          <w:rFonts w:ascii="Arial" w:hAnsi="Arial" w:cs="Arial"/>
+          <w:color w:val="215E99" w:themeColor="text2" w:themeTint="BF"/>
+          <w:szCs w:val="20"/>
+          <w:shd w:val="clear" w:color="auto" w:fill="FFFFFF"/>
+        </w:rPr>
+        <w:t>2</w:t>
+      </w:r>
+      <w:r>
+        <w:rPr>
+          <w:rFonts w:ascii="Arial" w:hAnsi="Arial" w:cs="Arial"/>
+          <w:color w:val="215E99" w:themeColor="text2" w:themeTint="BF"/>
+          <w:szCs w:val="20"/>
+          <w:shd w:val="clear" w:color="auto" w:fill="FFFFFF"/>
+        </w:rPr>
+        <w:t xml:space="preserve"> in Supporting information</w:t>
       </w:r>
       <w:r>
         <w:rPr>
@@ -2645,27 +2646,7 @@
           <w:szCs w:val="20"/>
           <w:shd w:val="clear" w:color="auto" w:fill="FFFFFF"/>
         </w:rPr>
-        <w:t xml:space="preserve">Table 2 Several estimates of base water potential are positive – why is that, and is that physically/ ecologically feasible? Bradford et al. 1990 describe 0MPa as the upper limit for base water potential, and as far as I can tell  from the supporting figures, all of the </w:t>
-      </w:r>
-      <w:proofErr w:type="spellStart"/>
-      <w:r>
-        <w:rPr>
-          <w:rFonts w:ascii="Arial" w:hAnsi="Arial" w:cs="Arial"/>
-          <w:color w:val="242424"/>
-          <w:szCs w:val="20"/>
-          <w:shd w:val="clear" w:color="auto" w:fill="FFFFFF"/>
-        </w:rPr>
-        <w:t>seedlots</w:t>
-      </w:r>
-      <w:proofErr w:type="spellEnd"/>
-      <w:r>
-        <w:rPr>
-          <w:rFonts w:ascii="Arial" w:hAnsi="Arial" w:cs="Arial"/>
-          <w:color w:val="242424"/>
-          <w:szCs w:val="20"/>
-          <w:shd w:val="clear" w:color="auto" w:fill="FFFFFF"/>
-        </w:rPr>
-        <w:t xml:space="preserve"> did reach at least ~50% germination at 0MPa. I expect that positive estimates could result from attempts to model median base water potential from observed data with relatively little germination (and few germination percentages near or above 50%)... </w:t>
+        <w:t xml:space="preserve">Table 2 Several estimates of base water potential are positive – why is that, and is that physically/ ecologically feasible? Bradford et al. 1990 describe 0MPa as the upper limit for base water potential, and as far as I can tell  from the supporting figures, all of the seedlots did reach at least ~50% germination at 0MPa. I expect that positive estimates could result from attempts to model median base water potential from observed data with relatively little germination (and few germination percentages near or above 50%)... But would it be more appropriate to assume a maximum base water potential of 0MPa, or to integrate a maximum base water potential of 0MPa into the modeling process </w:t>
       </w:r>
       <w:proofErr w:type="gramStart"/>
       <w:r>
@@ -2675,7 +2656,7 @@
           <w:szCs w:val="20"/>
           <w:shd w:val="clear" w:color="auto" w:fill="FFFFFF"/>
         </w:rPr>
-        <w:t>But</w:t>
+        <w:t>in order to</w:t>
       </w:r>
       <w:proofErr w:type="gramEnd"/>
       <w:r>
@@ -2685,27 +2666,7 @@
           <w:szCs w:val="20"/>
           <w:shd w:val="clear" w:color="auto" w:fill="FFFFFF"/>
         </w:rPr>
-        <w:t xml:space="preserve"> would it be more appropriate to assume a maximum base water potential of 0MPa, or to integrate a maximum base water potential of 0MPa into the </w:t>
-      </w:r>
-      <w:proofErr w:type="spellStart"/>
-      <w:r>
-        <w:rPr>
-          <w:rFonts w:ascii="Arial" w:hAnsi="Arial" w:cs="Arial"/>
-          <w:color w:val="242424"/>
-          <w:szCs w:val="20"/>
-          <w:shd w:val="clear" w:color="auto" w:fill="FFFFFF"/>
-        </w:rPr>
-        <w:t>modeling</w:t>
-      </w:r>
-      <w:proofErr w:type="spellEnd"/>
-      <w:r>
-        <w:rPr>
-          <w:rFonts w:ascii="Arial" w:hAnsi="Arial" w:cs="Arial"/>
-          <w:color w:val="242424"/>
-          <w:szCs w:val="20"/>
-          <w:shd w:val="clear" w:color="auto" w:fill="FFFFFF"/>
-        </w:rPr>
-        <w:t xml:space="preserve"> process in order to avoid positive estimates?</w:t>
+        <w:t xml:space="preserve"> avoid positive estimates?</w:t>
       </w:r>
     </w:p>
     <w:p>
@@ -2754,7 +2715,6 @@
         </w:rPr>
         <w:t xml:space="preserve"> </w:t>
       </w:r>
-      <w:proofErr w:type="spellStart"/>
       <w:r>
         <w:rPr>
           <w:rFonts w:ascii="Arial" w:hAnsi="Arial" w:cs="Arial"/>
@@ -2764,7 +2724,6 @@
         </w:rPr>
         <w:t>Mpa</w:t>
       </w:r>
-      <w:proofErr w:type="spellEnd"/>
       <w:r>
         <w:rPr>
           <w:rFonts w:ascii="Arial" w:hAnsi="Arial" w:cs="Arial"/>
@@ -2928,7 +2887,17 @@
           <w:highlight w:val="yellow"/>
           <w:shd w:val="clear" w:color="auto" w:fill="FFFFFF"/>
         </w:rPr>
-        <w:t>344-345</w:t>
+        <w:t>3</w:t>
+      </w:r>
+      <w:r>
+        <w:rPr>
+          <w:rFonts w:ascii="Arial" w:hAnsi="Arial" w:cs="Arial"/>
+          <w:color w:val="215E99" w:themeColor="text2" w:themeTint="BF"/>
+          <w:szCs w:val="20"/>
+          <w:highlight w:val="yellow"/>
+          <w:shd w:val="clear" w:color="auto" w:fill="FFFFFF"/>
+        </w:rPr>
+        <w:t>20-323</w:t>
       </w:r>
       <w:r>
         <w:rPr>
@@ -2955,16 +2924,25 @@
           <w:szCs w:val="20"/>
           <w:shd w:val="clear" w:color="auto" w:fill="FFFFFF"/>
         </w:rPr>
-        <w:t xml:space="preserve">supplementary </w:t>
-      </w:r>
-      <w:r>
-        <w:rPr>
-          <w:rFonts w:ascii="Arial" w:hAnsi="Arial" w:cs="Arial"/>
-          <w:color w:val="215E99" w:themeColor="text2" w:themeTint="BF"/>
-          <w:szCs w:val="20"/>
-          <w:shd w:val="clear" w:color="auto" w:fill="FFFFFF"/>
-        </w:rPr>
-        <w:t xml:space="preserve">figure </w:t>
+        <w:t>F</w:t>
+      </w:r>
+      <w:r>
+        <w:rPr>
+          <w:rFonts w:ascii="Arial" w:hAnsi="Arial" w:cs="Arial"/>
+          <w:color w:val="215E99" w:themeColor="text2" w:themeTint="BF"/>
+          <w:szCs w:val="20"/>
+          <w:shd w:val="clear" w:color="auto" w:fill="FFFFFF"/>
+        </w:rPr>
+        <w:t xml:space="preserve">igure </w:t>
+      </w:r>
+      <w:r>
+        <w:rPr>
+          <w:rFonts w:ascii="Arial" w:hAnsi="Arial" w:cs="Arial"/>
+          <w:color w:val="215E99" w:themeColor="text2" w:themeTint="BF"/>
+          <w:szCs w:val="20"/>
+          <w:shd w:val="clear" w:color="auto" w:fill="FFFFFF"/>
+        </w:rPr>
+        <w:t>S</w:t>
       </w:r>
       <w:r>
         <w:rPr>
@@ -2974,6 +2952,15 @@
           <w:shd w:val="clear" w:color="auto" w:fill="FFFFFF"/>
         </w:rPr>
         <w:t xml:space="preserve">1 </w:t>
+      </w:r>
+      <w:r>
+        <w:rPr>
+          <w:rFonts w:ascii="Arial" w:hAnsi="Arial" w:cs="Arial"/>
+          <w:color w:val="215E99" w:themeColor="text2" w:themeTint="BF"/>
+          <w:szCs w:val="20"/>
+          <w:shd w:val="clear" w:color="auto" w:fill="FFFFFF"/>
+        </w:rPr>
+        <w:t xml:space="preserve">in supporting information </w:t>
       </w:r>
       <w:r>
         <w:rPr>
@@ -3002,7 +2989,7 @@
           <w:szCs w:val="20"/>
           <w:shd w:val="clear" w:color="auto" w:fill="FFFFFF"/>
         </w:rPr>
-        <w:t xml:space="preserve">We agree with the reviewer point, and positive values are actually an artefact created when hydro-models </w:t>
+        <w:t xml:space="preserve">We agree with the reviewer point, and positive values are </w:t>
       </w:r>
       <w:proofErr w:type="gramStart"/>
       <w:r>
@@ -3012,7 +2999,7 @@
           <w:szCs w:val="20"/>
           <w:shd w:val="clear" w:color="auto" w:fill="FFFFFF"/>
         </w:rPr>
-        <w:t>are applied</w:t>
+        <w:t>actually an</w:t>
       </w:r>
       <w:proofErr w:type="gramEnd"/>
       <w:r>
@@ -3022,7 +3009,7 @@
           <w:szCs w:val="20"/>
           <w:shd w:val="clear" w:color="auto" w:fill="FFFFFF"/>
         </w:rPr>
-        <w:t xml:space="preserve"> in populations with </w:t>
+        <w:t xml:space="preserve"> artefact created when hydro-models are applied in populations with </w:t>
       </w:r>
       <w:r>
         <w:rPr>
@@ -3040,223 +3027,162 @@
           <w:szCs w:val="20"/>
           <w:shd w:val="clear" w:color="auto" w:fill="FFFFFF"/>
         </w:rPr>
-        <w:t xml:space="preserve"> germination. We repeated the models keeping the maximum base water potential of </w:t>
+        <w:t xml:space="preserve"> germination. We repeated the models keeping the maximum base water potential of 0 Mpa</w:t>
+      </w:r>
+      <w:r>
+        <w:rPr>
+          <w:rFonts w:ascii="Arial" w:hAnsi="Arial" w:cs="Arial"/>
+          <w:color w:val="215E99" w:themeColor="text2" w:themeTint="BF"/>
+          <w:szCs w:val="20"/>
+          <w:shd w:val="clear" w:color="auto" w:fill="FFFFFF"/>
+        </w:rPr>
+        <w:t xml:space="preserve"> (clarification added in methods </w:t>
+      </w:r>
+      <w:r>
+        <w:rPr>
+          <w:rFonts w:ascii="Arial" w:hAnsi="Arial" w:cs="Arial"/>
+          <w:color w:val="215E99" w:themeColor="text2" w:themeTint="BF"/>
+          <w:szCs w:val="20"/>
+          <w:highlight w:val="yellow"/>
+          <w:shd w:val="clear" w:color="auto" w:fill="FFFFFF"/>
+        </w:rPr>
+        <w:t xml:space="preserve">L </w:t>
+      </w:r>
+      <w:r>
+        <w:rPr>
+          <w:rFonts w:ascii="Arial" w:hAnsi="Arial" w:cs="Arial"/>
+          <w:color w:val="215E99" w:themeColor="text2" w:themeTint="BF"/>
+          <w:szCs w:val="20"/>
+          <w:highlight w:val="yellow"/>
+          <w:shd w:val="clear" w:color="auto" w:fill="FFFFFF"/>
+        </w:rPr>
+        <w:t>320-323</w:t>
+      </w:r>
+      <w:r>
+        <w:rPr>
+          <w:rFonts w:ascii="Arial" w:hAnsi="Arial" w:cs="Arial"/>
+          <w:color w:val="215E99" w:themeColor="text2" w:themeTint="BF"/>
+          <w:szCs w:val="20"/>
+          <w:shd w:val="clear" w:color="auto" w:fill="FFFFFF"/>
+        </w:rPr>
+        <w:t xml:space="preserve">) </w:t>
+      </w:r>
+      <w:r>
+        <w:rPr>
+          <w:rFonts w:ascii="Arial" w:hAnsi="Arial" w:cs="Arial"/>
+          <w:color w:val="215E99" w:themeColor="text2" w:themeTint="BF"/>
+          <w:szCs w:val="20"/>
+          <w:shd w:val="clear" w:color="auto" w:fill="FFFFFF"/>
+        </w:rPr>
+        <w:t xml:space="preserve">and </w:t>
+      </w:r>
+      <w:r>
+        <w:rPr>
+          <w:rFonts w:ascii="Arial" w:hAnsi="Arial" w:cs="Arial"/>
+          <w:color w:val="215E99" w:themeColor="text2" w:themeTint="BF"/>
+          <w:szCs w:val="20"/>
+          <w:shd w:val="clear" w:color="auto" w:fill="FFFFFF"/>
+        </w:rPr>
+        <w:t xml:space="preserve">the </w:t>
+      </w:r>
+      <w:r>
+        <w:rPr>
+          <w:rFonts w:ascii="Arial" w:hAnsi="Arial" w:cs="Arial"/>
+          <w:color w:val="215E99" w:themeColor="text2" w:themeTint="BF"/>
+          <w:szCs w:val="20"/>
+          <w:shd w:val="clear" w:color="auto" w:fill="FFFFFF"/>
+        </w:rPr>
+        <w:t>resu</w:t>
+      </w:r>
+      <w:r>
+        <w:rPr>
+          <w:rFonts w:ascii="Arial" w:hAnsi="Arial" w:cs="Arial"/>
+          <w:color w:val="215E99" w:themeColor="text2" w:themeTint="BF"/>
+          <w:szCs w:val="20"/>
+          <w:shd w:val="clear" w:color="auto" w:fill="FFFFFF"/>
+        </w:rPr>
+        <w:t xml:space="preserve">lts </w:t>
+      </w:r>
+      <w:r>
+        <w:rPr>
+          <w:rFonts w:ascii="Arial" w:hAnsi="Arial" w:cs="Arial"/>
+          <w:color w:val="215E99" w:themeColor="text2" w:themeTint="BF"/>
+          <w:szCs w:val="20"/>
+          <w:shd w:val="clear" w:color="auto" w:fill="FFFFFF"/>
+        </w:rPr>
+        <w:t>did not change (more about model</w:t>
+      </w:r>
+      <w:r>
+        <w:rPr>
+          <w:rFonts w:ascii="Arial" w:hAnsi="Arial" w:cs="Arial"/>
+          <w:color w:val="215E99" w:themeColor="text2" w:themeTint="BF"/>
+          <w:szCs w:val="20"/>
+          <w:shd w:val="clear" w:color="auto" w:fill="FFFFFF"/>
+        </w:rPr>
+        <w:t xml:space="preserve"> modification in the comments below</w:t>
+      </w:r>
+      <w:r>
+        <w:rPr>
+          <w:rFonts w:ascii="Arial" w:hAnsi="Arial" w:cs="Arial"/>
+          <w:color w:val="215E99" w:themeColor="text2" w:themeTint="BF"/>
+          <w:szCs w:val="20"/>
+          <w:shd w:val="clear" w:color="auto" w:fill="FFFFFF"/>
+        </w:rPr>
+        <w:t>.</w:t>
+      </w:r>
+      <w:r>
+        <w:rPr>
+          <w:rFonts w:ascii="Arial" w:hAnsi="Arial" w:cs="Arial"/>
+          <w:color w:val="215E99" w:themeColor="text2" w:themeTint="BF"/>
+          <w:szCs w:val="20"/>
+          <w:shd w:val="clear" w:color="auto" w:fill="FFFFFF"/>
+        </w:rPr>
+        <w:t xml:space="preserve"> </w:t>
+      </w:r>
+      <w:r>
+        <w:rPr>
+          <w:rFonts w:ascii="Arial" w:hAnsi="Arial" w:cs="Arial"/>
+          <w:color w:val="242424"/>
+          <w:szCs w:val="20"/>
+        </w:rPr>
+        <w:br/>
+      </w:r>
+      <w:r>
+        <w:rPr>
+          <w:rFonts w:ascii="Arial" w:hAnsi="Arial" w:cs="Arial"/>
+          <w:color w:val="242424"/>
+          <w:szCs w:val="20"/>
+        </w:rPr>
+        <w:br/>
+      </w:r>
+      <w:r>
+        <w:rPr>
+          <w:rFonts w:ascii="Arial" w:hAnsi="Arial" w:cs="Arial"/>
+          <w:color w:val="242424"/>
+          <w:szCs w:val="20"/>
+          <w:shd w:val="clear" w:color="auto" w:fill="FFFFFF"/>
+        </w:rPr>
+        <w:t>L301-</w:t>
       </w:r>
       <w:proofErr w:type="gramStart"/>
       <w:r>
         <w:rPr>
           <w:rFonts w:ascii="Arial" w:hAnsi="Arial" w:cs="Arial"/>
-          <w:color w:val="215E99" w:themeColor="text2" w:themeTint="BF"/>
-          <w:szCs w:val="20"/>
-          <w:shd w:val="clear" w:color="auto" w:fill="FFFFFF"/>
-        </w:rPr>
-        <w:t>0</w:t>
+          <w:color w:val="242424"/>
+          <w:szCs w:val="20"/>
+          <w:shd w:val="clear" w:color="auto" w:fill="FFFFFF"/>
+        </w:rPr>
+        <w:t>303  In</w:t>
       </w:r>
       <w:proofErr w:type="gramEnd"/>
       <w:r>
         <w:rPr>
           <w:rFonts w:ascii="Arial" w:hAnsi="Arial" w:cs="Arial"/>
-          <w:color w:val="215E99" w:themeColor="text2" w:themeTint="BF"/>
-          <w:szCs w:val="20"/>
-          <w:shd w:val="clear" w:color="auto" w:fill="FFFFFF"/>
-        </w:rPr>
-        <w:t xml:space="preserve"> </w:t>
-      </w:r>
-      <w:proofErr w:type="spellStart"/>
-      <w:r>
-        <w:rPr>
-          <w:rFonts w:ascii="Arial" w:hAnsi="Arial" w:cs="Arial"/>
-          <w:color w:val="215E99" w:themeColor="text2" w:themeTint="BF"/>
-          <w:szCs w:val="20"/>
-          <w:shd w:val="clear" w:color="auto" w:fill="FFFFFF"/>
-        </w:rPr>
-        <w:t>Mpa</w:t>
-      </w:r>
-      <w:proofErr w:type="spellEnd"/>
-      <w:r>
-        <w:rPr>
-          <w:rFonts w:ascii="Arial" w:hAnsi="Arial" w:cs="Arial"/>
-          <w:color w:val="215E99" w:themeColor="text2" w:themeTint="BF"/>
-          <w:szCs w:val="20"/>
-          <w:shd w:val="clear" w:color="auto" w:fill="FFFFFF"/>
-        </w:rPr>
-        <w:t xml:space="preserve"> (clarification added in methods </w:t>
-      </w:r>
-      <w:r>
-        <w:rPr>
-          <w:rFonts w:ascii="Arial" w:hAnsi="Arial" w:cs="Arial"/>
-          <w:color w:val="215E99" w:themeColor="text2" w:themeTint="BF"/>
-          <w:szCs w:val="20"/>
-          <w:highlight w:val="yellow"/>
-          <w:shd w:val="clear" w:color="auto" w:fill="FFFFFF"/>
-        </w:rPr>
-        <w:t>L3</w:t>
-      </w:r>
-      <w:r>
-        <w:rPr>
-          <w:rFonts w:ascii="Arial" w:hAnsi="Arial" w:cs="Arial"/>
-          <w:color w:val="215E99" w:themeColor="text2" w:themeTint="BF"/>
-          <w:szCs w:val="20"/>
-          <w:highlight w:val="yellow"/>
-          <w:shd w:val="clear" w:color="auto" w:fill="FFFFFF"/>
-        </w:rPr>
-        <w:t>45-346</w:t>
-      </w:r>
-      <w:r>
-        <w:rPr>
-          <w:rFonts w:ascii="Arial" w:hAnsi="Arial" w:cs="Arial"/>
-          <w:color w:val="215E99" w:themeColor="text2" w:themeTint="BF"/>
-          <w:szCs w:val="20"/>
-          <w:shd w:val="clear" w:color="auto" w:fill="FFFFFF"/>
-        </w:rPr>
-        <w:t xml:space="preserve">) </w:t>
-      </w:r>
-      <w:r>
-        <w:rPr>
-          <w:rFonts w:ascii="Arial" w:hAnsi="Arial" w:cs="Arial"/>
-          <w:color w:val="215E99" w:themeColor="text2" w:themeTint="BF"/>
-          <w:szCs w:val="20"/>
-          <w:shd w:val="clear" w:color="auto" w:fill="FFFFFF"/>
-        </w:rPr>
-        <w:t xml:space="preserve">and </w:t>
-      </w:r>
-      <w:r>
-        <w:rPr>
-          <w:rFonts w:ascii="Arial" w:hAnsi="Arial" w:cs="Arial"/>
-          <w:color w:val="215E99" w:themeColor="text2" w:themeTint="BF"/>
-          <w:szCs w:val="20"/>
-          <w:shd w:val="clear" w:color="auto" w:fill="FFFFFF"/>
-        </w:rPr>
-        <w:t xml:space="preserve">the </w:t>
-      </w:r>
-      <w:r>
-        <w:rPr>
-          <w:rFonts w:ascii="Arial" w:hAnsi="Arial" w:cs="Arial"/>
-          <w:color w:val="215E99" w:themeColor="text2" w:themeTint="BF"/>
-          <w:szCs w:val="20"/>
-          <w:shd w:val="clear" w:color="auto" w:fill="FFFFFF"/>
-        </w:rPr>
-        <w:t>resu</w:t>
-      </w:r>
-      <w:r>
-        <w:rPr>
-          <w:rFonts w:ascii="Arial" w:hAnsi="Arial" w:cs="Arial"/>
-          <w:color w:val="215E99" w:themeColor="text2" w:themeTint="BF"/>
-          <w:szCs w:val="20"/>
-          <w:shd w:val="clear" w:color="auto" w:fill="FFFFFF"/>
-        </w:rPr>
-        <w:t xml:space="preserve">lts </w:t>
-      </w:r>
-      <w:r>
-        <w:rPr>
-          <w:rFonts w:ascii="Arial" w:hAnsi="Arial" w:cs="Arial"/>
-          <w:color w:val="215E99" w:themeColor="text2" w:themeTint="BF"/>
-          <w:szCs w:val="20"/>
-          <w:shd w:val="clear" w:color="auto" w:fill="FFFFFF"/>
-        </w:rPr>
-        <w:t>did not change (more about model</w:t>
-      </w:r>
-      <w:r>
-        <w:rPr>
-          <w:rFonts w:ascii="Arial" w:hAnsi="Arial" w:cs="Arial"/>
-          <w:color w:val="215E99" w:themeColor="text2" w:themeTint="BF"/>
-          <w:szCs w:val="20"/>
-          <w:shd w:val="clear" w:color="auto" w:fill="FFFFFF"/>
-        </w:rPr>
-        <w:t xml:space="preserve"> modification in the comments below</w:t>
-      </w:r>
-      <w:r>
-        <w:rPr>
-          <w:rFonts w:ascii="Arial" w:hAnsi="Arial" w:cs="Arial"/>
-          <w:color w:val="215E99" w:themeColor="text2" w:themeTint="BF"/>
-          <w:szCs w:val="20"/>
-          <w:shd w:val="clear" w:color="auto" w:fill="FFFFFF"/>
-        </w:rPr>
-        <w:t>.</w:t>
-      </w:r>
-      <w:r>
-        <w:rPr>
-          <w:rFonts w:ascii="Arial" w:hAnsi="Arial" w:cs="Arial"/>
-          <w:color w:val="215E99" w:themeColor="text2" w:themeTint="BF"/>
-          <w:szCs w:val="20"/>
-          <w:shd w:val="clear" w:color="auto" w:fill="FFFFFF"/>
-        </w:rPr>
-        <w:t xml:space="preserve"> </w:t>
-      </w:r>
-      <w:r>
-        <w:rPr>
-          <w:rFonts w:ascii="Arial" w:hAnsi="Arial" w:cs="Arial"/>
-          <w:color w:val="242424"/>
-          <w:szCs w:val="20"/>
-        </w:rPr>
-        <w:br/>
-      </w:r>
-      <w:r>
-        <w:rPr>
-          <w:rFonts w:ascii="Arial" w:hAnsi="Arial" w:cs="Arial"/>
-          <w:color w:val="242424"/>
-          <w:szCs w:val="20"/>
-        </w:rPr>
-        <w:br/>
-      </w:r>
-      <w:r>
-        <w:rPr>
-          <w:rFonts w:ascii="Arial" w:hAnsi="Arial" w:cs="Arial"/>
-          <w:color w:val="242424"/>
-          <w:szCs w:val="20"/>
-          <w:shd w:val="clear" w:color="auto" w:fill="FFFFFF"/>
-        </w:rPr>
-        <w:t>L301-303</w:t>
-      </w:r>
-      <w:proofErr w:type="gramStart"/>
-      <w:r>
-        <w:rPr>
-          <w:rFonts w:ascii="Arial" w:hAnsi="Arial" w:cs="Arial"/>
-          <w:color w:val="242424"/>
-          <w:szCs w:val="20"/>
-          <w:shd w:val="clear" w:color="auto" w:fill="FFFFFF"/>
-        </w:rPr>
-        <w:t>  In</w:t>
-      </w:r>
-      <w:proofErr w:type="gramEnd"/>
-      <w:r>
-        <w:rPr>
-          <w:rFonts w:ascii="Arial" w:hAnsi="Arial" w:cs="Arial"/>
-          <w:color w:val="242424"/>
-          <w:szCs w:val="20"/>
-          <w:shd w:val="clear" w:color="auto" w:fill="FFFFFF"/>
-        </w:rPr>
-        <w:t xml:space="preserve"> the text, can you briefly describe the process by which </w:t>
-      </w:r>
-      <w:proofErr w:type="spellStart"/>
-      <w:r>
-        <w:rPr>
-          <w:rFonts w:ascii="Arial" w:hAnsi="Arial" w:cs="Arial"/>
-          <w:color w:val="242424"/>
-          <w:szCs w:val="20"/>
-          <w:shd w:val="clear" w:color="auto" w:fill="FFFFFF"/>
-        </w:rPr>
-        <w:t>seedr</w:t>
-      </w:r>
-      <w:proofErr w:type="spellEnd"/>
-      <w:r>
-        <w:rPr>
-          <w:rFonts w:ascii="Arial" w:hAnsi="Arial" w:cs="Arial"/>
-          <w:color w:val="242424"/>
-          <w:szCs w:val="20"/>
-          <w:shd w:val="clear" w:color="auto" w:fill="FFFFFF"/>
-        </w:rPr>
-        <w:t xml:space="preserve"> models and returns base water potential? I have not used this package and am unsure whether there are options to choose different model types or specifications when estimating base water </w:t>
-      </w:r>
-      <w:r>
-        <w:rPr>
-          <w:rFonts w:ascii="Arial" w:hAnsi="Arial" w:cs="Arial"/>
-          <w:color w:val="242424"/>
-          <w:szCs w:val="20"/>
-          <w:shd w:val="clear" w:color="auto" w:fill="FFFFFF"/>
-        </w:rPr>
-        <w:lastRenderedPageBreak/>
-        <w:t>potential, or how it combines germination data from multiple replicates. Including brief details in the text would be helpful.</w:t>
+          <w:color w:val="242424"/>
+          <w:szCs w:val="20"/>
+          <w:shd w:val="clear" w:color="auto" w:fill="FFFFFF"/>
+        </w:rPr>
+        <w:t xml:space="preserve"> the text, can you briefly describe the process by which seedr models and returns base water potential? I have not used this package and am unsure whether there are options to choose different model types or specifications when estimating base water potential, or how it combines germination data from multiple replicates. Including brief details in the text would be helpful.</w:t>
       </w:r>
     </w:p>
     <w:p>
@@ -3276,27 +3202,17 @@
           <w:szCs w:val="20"/>
           <w:shd w:val="clear" w:color="auto" w:fill="FFFFFF"/>
         </w:rPr>
+        <w:lastRenderedPageBreak/>
         <w:t xml:space="preserve">The package applies the exact Bradford et al (1990) theoretical model. </w:t>
       </w:r>
-      <w:proofErr w:type="gramStart"/>
-      <w:r>
-        <w:rPr>
-          <w:rFonts w:ascii="Arial" w:hAnsi="Arial" w:cs="Arial"/>
-          <w:color w:val="215E99" w:themeColor="text2" w:themeTint="BF"/>
-          <w:szCs w:val="20"/>
-          <w:shd w:val="clear" w:color="auto" w:fill="FFFFFF"/>
-        </w:rPr>
-        <w:t>Step by step</w:t>
-      </w:r>
-      <w:proofErr w:type="gramEnd"/>
-      <w:r>
-        <w:rPr>
-          <w:rFonts w:ascii="Arial" w:hAnsi="Arial" w:cs="Arial"/>
-          <w:color w:val="215E99" w:themeColor="text2" w:themeTint="BF"/>
-          <w:szCs w:val="20"/>
-          <w:shd w:val="clear" w:color="auto" w:fill="FFFFFF"/>
-        </w:rPr>
-        <w:t xml:space="preserve"> </w:t>
+      <w:r>
+        <w:rPr>
+          <w:rFonts w:ascii="Arial" w:hAnsi="Arial" w:cs="Arial"/>
+          <w:color w:val="215E99" w:themeColor="text2" w:themeTint="BF"/>
+          <w:szCs w:val="20"/>
+          <w:shd w:val="clear" w:color="auto" w:fill="FFFFFF"/>
+        </w:rPr>
+        <w:t xml:space="preserve">Step by step </w:t>
       </w:r>
       <w:r>
         <w:rPr>
@@ -3325,7 +3241,7 @@
           <w:highlight w:val="yellow"/>
           <w:shd w:val="clear" w:color="auto" w:fill="FFFFFF"/>
         </w:rPr>
-        <w:t>27</w:t>
+        <w:t>05</w:t>
       </w:r>
       <w:r>
         <w:rPr>
@@ -3345,7 +3261,7 @@
           <w:highlight w:val="yellow"/>
           <w:shd w:val="clear" w:color="auto" w:fill="FFFFFF"/>
         </w:rPr>
-        <w:t>43</w:t>
+        <w:t>19</w:t>
       </w:r>
       <w:r>
         <w:rPr>
@@ -3554,36 +3470,16 @@
           <w:szCs w:val="20"/>
           <w:shd w:val="clear" w:color="auto" w:fill="FFFFFF"/>
         </w:rPr>
-        <w:t xml:space="preserve">the </w:t>
-      </w:r>
-      <w:proofErr w:type="spellStart"/>
-      <w:r>
-        <w:rPr>
-          <w:rFonts w:ascii="Arial" w:hAnsi="Arial" w:cs="Arial"/>
-          <w:color w:val="215E99" w:themeColor="text2" w:themeTint="BF"/>
-          <w:szCs w:val="20"/>
-          <w:shd w:val="clear" w:color="auto" w:fill="FFFFFF"/>
-        </w:rPr>
-        <w:t>hydro</w:t>
-      </w:r>
-      <w:r>
-        <w:rPr>
-          <w:rFonts w:ascii="Arial" w:hAnsi="Arial" w:cs="Arial"/>
-          <w:color w:val="215E99" w:themeColor="text2" w:themeTint="BF"/>
-          <w:szCs w:val="20"/>
-          <w:shd w:val="clear" w:color="auto" w:fill="FFFFFF"/>
-        </w:rPr>
-        <w:t>time</w:t>
-      </w:r>
-      <w:proofErr w:type="spellEnd"/>
-      <w:r>
-        <w:rPr>
-          <w:rFonts w:ascii="Arial" w:hAnsi="Arial" w:cs="Arial"/>
-          <w:color w:val="215E99" w:themeColor="text2" w:themeTint="BF"/>
-          <w:szCs w:val="20"/>
-          <w:shd w:val="clear" w:color="auto" w:fill="FFFFFF"/>
-        </w:rPr>
-        <w:t xml:space="preserve"> </w:t>
+        <w:t>the hydro</w:t>
+      </w:r>
+      <w:r>
+        <w:rPr>
+          <w:rFonts w:ascii="Arial" w:hAnsi="Arial" w:cs="Arial"/>
+          <w:color w:val="215E99" w:themeColor="text2" w:themeTint="BF"/>
+          <w:szCs w:val="20"/>
+          <w:shd w:val="clear" w:color="auto" w:fill="FFFFFF"/>
+        </w:rPr>
+        <w:t xml:space="preserve">time </w:t>
       </w:r>
       <w:r>
         <w:rPr>
@@ -3726,27 +3622,7 @@
           <w:szCs w:val="20"/>
           <w:shd w:val="clear" w:color="auto" w:fill="FFFFFF"/>
         </w:rPr>
-        <w:t xml:space="preserve">L308-301 Is it necessary to repeat separate, new models for each treatment? Consider using post-hoc comparisons for your full model that offer insight into significantly different treatment combinations (e.g., via the </w:t>
-      </w:r>
-      <w:proofErr w:type="spellStart"/>
-      <w:r>
-        <w:rPr>
-          <w:rFonts w:ascii="Arial" w:hAnsi="Arial" w:cs="Arial"/>
-          <w:color w:val="242424"/>
-          <w:szCs w:val="20"/>
-          <w:shd w:val="clear" w:color="auto" w:fill="FFFFFF"/>
-        </w:rPr>
-        <w:t>emmeans</w:t>
-      </w:r>
-      <w:proofErr w:type="spellEnd"/>
-      <w:r>
-        <w:rPr>
-          <w:rFonts w:ascii="Arial" w:hAnsi="Arial" w:cs="Arial"/>
-          <w:color w:val="242424"/>
-          <w:szCs w:val="20"/>
-          <w:shd w:val="clear" w:color="auto" w:fill="FFFFFF"/>
-        </w:rPr>
-        <w:t xml:space="preserve"> package in R). These can also be specified to adjust for the multiple comparisons you are making, which may be more appropriate for statistical power than simply rerunning additional, separate models with the same dataset.</w:t>
+        <w:t>L308-301 Is it necessary to repeat separate, new models for each treatment? Consider using post-hoc comparisons for your full model that offer insight into significantly different treatment combinations (e.g., via the emmeans package in R). These can also be specified to adjust for the multiple comparisons you are making, which may be more appropriate for statistical power than simply rerunning additional, separate models with the same dataset.</w:t>
       </w:r>
     </w:p>
     <w:p>
@@ -3820,7 +3696,25 @@
           <w:szCs w:val="20"/>
           <w:shd w:val="clear" w:color="auto" w:fill="FFFFFF"/>
         </w:rPr>
-        <w:t xml:space="preserve"> we have only </w:t>
+        <w:t xml:space="preserve"> we have only 2 levels of storage treatment</w:t>
+      </w:r>
+      <w:r>
+        <w:rPr>
+          <w:rFonts w:ascii="Arial" w:hAnsi="Arial" w:cs="Arial"/>
+          <w:color w:val="215E99" w:themeColor="text2" w:themeTint="BF"/>
+          <w:szCs w:val="20"/>
+          <w:shd w:val="clear" w:color="auto" w:fill="FFFFFF"/>
+        </w:rPr>
+        <w:t>,</w:t>
+      </w:r>
+      <w:r>
+        <w:rPr>
+          <w:rFonts w:ascii="Arial" w:hAnsi="Arial" w:cs="Arial"/>
+          <w:color w:val="215E99" w:themeColor="text2" w:themeTint="BF"/>
+          <w:szCs w:val="20"/>
+          <w:shd w:val="clear" w:color="auto" w:fill="FFFFFF"/>
+        </w:rPr>
+        <w:t xml:space="preserve"> we </w:t>
       </w:r>
       <w:proofErr w:type="gramStart"/>
       <w:r>
@@ -3830,7 +3724,16 @@
           <w:szCs w:val="20"/>
           <w:shd w:val="clear" w:color="auto" w:fill="FFFFFF"/>
         </w:rPr>
-        <w:t>2</w:t>
+        <w:t xml:space="preserve">actually </w:t>
+      </w:r>
+      <w:r>
+        <w:rPr>
+          <w:rFonts w:ascii="Arial" w:hAnsi="Arial" w:cs="Arial"/>
+          <w:color w:val="215E99" w:themeColor="text2" w:themeTint="BF"/>
+          <w:szCs w:val="20"/>
+          <w:shd w:val="clear" w:color="auto" w:fill="FFFFFF"/>
+        </w:rPr>
+        <w:t>don’t</w:t>
       </w:r>
       <w:proofErr w:type="gramEnd"/>
       <w:r>
@@ -3840,43 +3743,7 @@
           <w:szCs w:val="20"/>
           <w:shd w:val="clear" w:color="auto" w:fill="FFFFFF"/>
         </w:rPr>
-        <w:t xml:space="preserve"> levels of storage treatment</w:t>
-      </w:r>
-      <w:r>
-        <w:rPr>
-          <w:rFonts w:ascii="Arial" w:hAnsi="Arial" w:cs="Arial"/>
-          <w:color w:val="215E99" w:themeColor="text2" w:themeTint="BF"/>
-          <w:szCs w:val="20"/>
-          <w:shd w:val="clear" w:color="auto" w:fill="FFFFFF"/>
-        </w:rPr>
-        <w:t>,</w:t>
-      </w:r>
-      <w:r>
-        <w:rPr>
-          <w:rFonts w:ascii="Arial" w:hAnsi="Arial" w:cs="Arial"/>
-          <w:color w:val="215E99" w:themeColor="text2" w:themeTint="BF"/>
-          <w:szCs w:val="20"/>
-          <w:shd w:val="clear" w:color="auto" w:fill="FFFFFF"/>
-        </w:rPr>
-        <w:t xml:space="preserve"> we </w:t>
-      </w:r>
-      <w:r>
-        <w:rPr>
-          <w:rFonts w:ascii="Arial" w:hAnsi="Arial" w:cs="Arial"/>
-          <w:color w:val="215E99" w:themeColor="text2" w:themeTint="BF"/>
-          <w:szCs w:val="20"/>
-          <w:shd w:val="clear" w:color="auto" w:fill="FFFFFF"/>
-        </w:rPr>
-        <w:t xml:space="preserve">actually </w:t>
-      </w:r>
-      <w:r>
-        <w:rPr>
-          <w:rFonts w:ascii="Arial" w:hAnsi="Arial" w:cs="Arial"/>
-          <w:color w:val="215E99" w:themeColor="text2" w:themeTint="BF"/>
-          <w:szCs w:val="20"/>
-          <w:shd w:val="clear" w:color="auto" w:fill="FFFFFF"/>
-        </w:rPr>
-        <w:t xml:space="preserve">don’t think is necessary to </w:t>
+        <w:t xml:space="preserve"> think is necessary to </w:t>
       </w:r>
       <w:commentRangeStart w:id="0"/>
       <w:r>
@@ -3959,7 +3826,6 @@
         </w:rPr>
         <w:t xml:space="preserve">the relationship between </w:t>
       </w:r>
-      <w:proofErr w:type="spellStart"/>
       <w:r>
         <w:rPr>
           <w:rFonts w:cstheme="minorHAnsi"/>
@@ -3975,7 +3841,6 @@
         </w:rPr>
         <w:t>b</w:t>
       </w:r>
-      <w:proofErr w:type="spellEnd"/>
       <w:r>
         <w:rPr>
           <w:rFonts w:ascii="Arial" w:hAnsi="Arial" w:cs="Arial"/>
@@ -4103,7 +3968,27 @@
           <w:highlight w:val="yellow"/>
           <w:shd w:val="clear" w:color="auto" w:fill="FFFFFF"/>
         </w:rPr>
-        <w:t>352-354</w:t>
+        <w:t>3</w:t>
+      </w:r>
+      <w:r>
+        <w:rPr>
+          <w:rFonts w:ascii="Arial" w:hAnsi="Arial" w:cs="Arial"/>
+          <w:color w:val="215E99" w:themeColor="text2" w:themeTint="BF"/>
+          <w:szCs w:val="20"/>
+          <w:highlight w:val="yellow"/>
+          <w:shd w:val="clear" w:color="auto" w:fill="FFFFFF"/>
+        </w:rPr>
+        <w:t>28-</w:t>
+      </w:r>
+      <w:r>
+        <w:rPr>
+          <w:rFonts w:ascii="Arial" w:hAnsi="Arial" w:cs="Arial"/>
+          <w:color w:val="215E99" w:themeColor="text2" w:themeTint="BF"/>
+          <w:szCs w:val="20"/>
+          <w:highlight w:val="yellow"/>
+          <w:shd w:val="clear" w:color="auto" w:fill="FFFFFF"/>
+        </w:rPr>
+        <w:t>334</w:t>
       </w:r>
       <w:r>
         <w:rPr>
@@ -4130,27 +4015,7 @@
           <w:szCs w:val="20"/>
           <w:shd w:val="clear" w:color="auto" w:fill="FFFFFF"/>
         </w:rPr>
-        <w:t xml:space="preserve">maximum </w:t>
-      </w:r>
-      <w:proofErr w:type="spellStart"/>
-      <w:r>
-        <w:rPr>
-          <w:rFonts w:ascii="Arial" w:hAnsi="Arial" w:cs="Arial"/>
-          <w:color w:val="215E99" w:themeColor="text2" w:themeTint="BF"/>
-          <w:szCs w:val="20"/>
-          <w:shd w:val="clear" w:color="auto" w:fill="FFFFFF"/>
-        </w:rPr>
-        <w:t>bWP</w:t>
-      </w:r>
-      <w:proofErr w:type="spellEnd"/>
-      <w:r>
-        <w:rPr>
-          <w:rFonts w:ascii="Arial" w:hAnsi="Arial" w:cs="Arial"/>
-          <w:color w:val="215E99" w:themeColor="text2" w:themeTint="BF"/>
-          <w:szCs w:val="20"/>
-          <w:shd w:val="clear" w:color="auto" w:fill="FFFFFF"/>
-        </w:rPr>
-        <w:t xml:space="preserve"> values = 0 and </w:t>
+        <w:t xml:space="preserve">maximum bWP values = 0 and </w:t>
       </w:r>
       <w:r>
         <w:rPr>
@@ -4450,27 +4315,16 @@
           <w:szCs w:val="20"/>
           <w:shd w:val="clear" w:color="auto" w:fill="FFFFFF"/>
         </w:rPr>
-        <w:t xml:space="preserve">, </w:t>
-      </w:r>
-      <w:proofErr w:type="spellStart"/>
-      <w:r>
-        <w:rPr>
-          <w:rFonts w:ascii="Arial" w:hAnsi="Arial" w:cs="Arial"/>
-          <w:color w:val="215E99" w:themeColor="text2" w:themeTint="BF"/>
-          <w:szCs w:val="20"/>
-          <w:shd w:val="clear" w:color="auto" w:fill="FFFFFF"/>
-        </w:rPr>
-        <w:t>event</w:t>
-      </w:r>
-      <w:proofErr w:type="spellEnd"/>
-      <w:r>
-        <w:rPr>
-          <w:rFonts w:ascii="Arial" w:hAnsi="Arial" w:cs="Arial"/>
-          <w:color w:val="215E99" w:themeColor="text2" w:themeTint="BF"/>
-          <w:szCs w:val="20"/>
-          <w:shd w:val="clear" w:color="auto" w:fill="FFFFFF"/>
-        </w:rPr>
-        <w:t xml:space="preserve"> though we found no significant effect.</w:t>
+        <w:t>, event though we found no significant effect.</w:t>
+      </w:r>
+      <w:r>
+        <w:rPr>
+          <w:rFonts w:ascii="Arial" w:hAnsi="Arial" w:cs="Arial"/>
+          <w:color w:val="215E99" w:themeColor="text2" w:themeTint="BF"/>
+          <w:szCs w:val="20"/>
+          <w:shd w:val="clear" w:color="auto" w:fill="FFFFFF"/>
+        </w:rPr>
+        <w:t xml:space="preserve"> thus we report its results in methods</w:t>
       </w:r>
       <w:r>
         <w:rPr>
@@ -4481,189 +4335,132 @@
         </w:rPr>
         <w:t xml:space="preserve"> </w:t>
       </w:r>
+      <w:r>
+        <w:rPr>
+          <w:rFonts w:ascii="Arial" w:hAnsi="Arial" w:cs="Arial"/>
+          <w:color w:val="215E99" w:themeColor="text2" w:themeTint="BF"/>
+          <w:szCs w:val="20"/>
+          <w:highlight w:val="yellow"/>
+          <w:shd w:val="clear" w:color="auto" w:fill="FFFFFF"/>
+        </w:rPr>
+        <w:t>(</w:t>
+      </w:r>
+      <w:r>
+        <w:rPr>
+          <w:rFonts w:ascii="Arial" w:hAnsi="Arial" w:cs="Arial"/>
+          <w:color w:val="215E99" w:themeColor="text2" w:themeTint="BF"/>
+          <w:szCs w:val="20"/>
+          <w:highlight w:val="yellow"/>
+          <w:shd w:val="clear" w:color="auto" w:fill="FFFFFF"/>
+        </w:rPr>
+        <w:t>L</w:t>
+      </w:r>
+      <w:r>
+        <w:rPr>
+          <w:rFonts w:ascii="Arial" w:hAnsi="Arial" w:cs="Arial"/>
+          <w:color w:val="215E99" w:themeColor="text2" w:themeTint="BF"/>
+          <w:szCs w:val="20"/>
+          <w:highlight w:val="yellow"/>
+          <w:shd w:val="clear" w:color="auto" w:fill="FFFFFF"/>
+        </w:rPr>
+        <w:t xml:space="preserve"> 341-343</w:t>
+      </w:r>
+      <w:r>
+        <w:rPr>
+          <w:rFonts w:ascii="Arial" w:hAnsi="Arial" w:cs="Arial"/>
+          <w:color w:val="215E99" w:themeColor="text2" w:themeTint="BF"/>
+          <w:szCs w:val="20"/>
+          <w:highlight w:val="yellow"/>
+          <w:shd w:val="clear" w:color="auto" w:fill="FFFFFF"/>
+        </w:rPr>
+        <w:t xml:space="preserve"> and </w:t>
+      </w:r>
+      <w:r>
+        <w:rPr>
+          <w:rFonts w:ascii="Arial" w:hAnsi="Arial" w:cs="Arial"/>
+          <w:color w:val="215E99" w:themeColor="text2" w:themeTint="BF"/>
+          <w:szCs w:val="20"/>
+          <w:highlight w:val="yellow"/>
+          <w:shd w:val="clear" w:color="auto" w:fill="FFFFFF"/>
+        </w:rPr>
+        <w:t>346-349</w:t>
+      </w:r>
+      <w:r>
+        <w:rPr>
+          <w:rFonts w:ascii="Arial" w:hAnsi="Arial" w:cs="Arial"/>
+          <w:color w:val="215E99" w:themeColor="text2" w:themeTint="BF"/>
+          <w:szCs w:val="20"/>
+          <w:shd w:val="clear" w:color="auto" w:fill="FFFFFF"/>
+        </w:rPr>
+        <w:t xml:space="preserve">) as well as details </w:t>
+      </w:r>
+      <w:r>
+        <w:rPr>
+          <w:rFonts w:ascii="Arial" w:hAnsi="Arial" w:cs="Arial"/>
+          <w:color w:val="215E99" w:themeColor="text2" w:themeTint="BF"/>
+          <w:szCs w:val="20"/>
+          <w:shd w:val="clear" w:color="auto" w:fill="FFFFFF"/>
+        </w:rPr>
+        <w:t>of the model and fi</w:t>
+      </w:r>
+      <w:r>
+        <w:rPr>
+          <w:rFonts w:ascii="Arial" w:hAnsi="Arial" w:cs="Arial"/>
+          <w:color w:val="215E99" w:themeColor="text2" w:themeTint="BF"/>
+          <w:szCs w:val="20"/>
+          <w:shd w:val="clear" w:color="auto" w:fill="FFFFFF"/>
+        </w:rPr>
+        <w:t xml:space="preserve">gures </w:t>
+      </w:r>
+      <w:r>
+        <w:rPr>
+          <w:rFonts w:ascii="Arial" w:hAnsi="Arial" w:cs="Arial"/>
+          <w:color w:val="215E99" w:themeColor="text2" w:themeTint="BF"/>
+          <w:szCs w:val="20"/>
+          <w:shd w:val="clear" w:color="auto" w:fill="FFFFFF"/>
+        </w:rPr>
+        <w:t xml:space="preserve">in </w:t>
+      </w:r>
+      <w:commentRangeStart w:id="1"/>
+      <w:r>
+        <w:rPr>
+          <w:rFonts w:ascii="Arial" w:hAnsi="Arial" w:cs="Arial"/>
+          <w:color w:val="215E99" w:themeColor="text2" w:themeTint="BF"/>
+          <w:szCs w:val="20"/>
+          <w:shd w:val="clear" w:color="auto" w:fill="FFFFFF"/>
+        </w:rPr>
+        <w:t xml:space="preserve">supplementary </w:t>
+      </w:r>
       <w:proofErr w:type="gramStart"/>
       <w:r>
         <w:rPr>
           <w:rFonts w:ascii="Arial" w:hAnsi="Arial" w:cs="Arial"/>
           <w:color w:val="215E99" w:themeColor="text2" w:themeTint="BF"/>
           <w:szCs w:val="20"/>
-          <w:shd w:val="clear" w:color="auto" w:fill="FFFFFF"/>
-        </w:rPr>
-        <w:t>thus</w:t>
+          <w:highlight w:val="yellow"/>
+          <w:shd w:val="clear" w:color="auto" w:fill="FFFFFF"/>
+        </w:rPr>
+        <w:t>XXX</w:t>
+      </w:r>
+      <w:r>
+        <w:rPr>
+          <w:rFonts w:ascii="Arial" w:hAnsi="Arial" w:cs="Arial"/>
+          <w:color w:val="215E99" w:themeColor="text2" w:themeTint="BF"/>
+          <w:szCs w:val="20"/>
+          <w:shd w:val="clear" w:color="auto" w:fill="FFFFFF"/>
+        </w:rPr>
+        <w:t>??</w:t>
+      </w:r>
+      <w:r>
+        <w:rPr>
+          <w:rFonts w:ascii="Arial" w:hAnsi="Arial" w:cs="Arial"/>
+          <w:color w:val="215E99" w:themeColor="text2" w:themeTint="BF"/>
+          <w:szCs w:val="20"/>
+          <w:shd w:val="clear" w:color="auto" w:fill="FFFFFF"/>
+        </w:rPr>
+        <w:t>.</w:t>
       </w:r>
       <w:proofErr w:type="gramEnd"/>
-      <w:r>
-        <w:rPr>
-          <w:rFonts w:ascii="Arial" w:hAnsi="Arial" w:cs="Arial"/>
-          <w:color w:val="215E99" w:themeColor="text2" w:themeTint="BF"/>
-          <w:szCs w:val="20"/>
-          <w:shd w:val="clear" w:color="auto" w:fill="FFFFFF"/>
-        </w:rPr>
-        <w:t xml:space="preserve"> we report its results in methods</w:t>
-      </w:r>
-      <w:r>
-        <w:rPr>
-          <w:rFonts w:ascii="Arial" w:hAnsi="Arial" w:cs="Arial"/>
-          <w:color w:val="215E99" w:themeColor="text2" w:themeTint="BF"/>
-          <w:szCs w:val="20"/>
-          <w:shd w:val="clear" w:color="auto" w:fill="FFFFFF"/>
-        </w:rPr>
-        <w:t xml:space="preserve"> </w:t>
-      </w:r>
-      <w:r>
-        <w:rPr>
-          <w:rFonts w:ascii="Arial" w:hAnsi="Arial" w:cs="Arial"/>
-          <w:color w:val="215E99" w:themeColor="text2" w:themeTint="BF"/>
-          <w:szCs w:val="20"/>
-          <w:highlight w:val="yellow"/>
-          <w:shd w:val="clear" w:color="auto" w:fill="FFFFFF"/>
-        </w:rPr>
-        <w:t>(</w:t>
-      </w:r>
-      <w:r>
-        <w:rPr>
-          <w:rFonts w:ascii="Arial" w:hAnsi="Arial" w:cs="Arial"/>
-          <w:color w:val="215E99" w:themeColor="text2" w:themeTint="BF"/>
-          <w:szCs w:val="20"/>
-          <w:highlight w:val="yellow"/>
-          <w:shd w:val="clear" w:color="auto" w:fill="FFFFFF"/>
-        </w:rPr>
-        <w:t>L3</w:t>
-      </w:r>
-      <w:r>
-        <w:rPr>
-          <w:rFonts w:ascii="Arial" w:hAnsi="Arial" w:cs="Arial"/>
-          <w:color w:val="215E99" w:themeColor="text2" w:themeTint="BF"/>
-          <w:szCs w:val="20"/>
-          <w:highlight w:val="yellow"/>
-          <w:shd w:val="clear" w:color="auto" w:fill="FFFFFF"/>
-        </w:rPr>
-        <w:t>65</w:t>
-      </w:r>
-      <w:r>
-        <w:rPr>
-          <w:rFonts w:ascii="Arial" w:hAnsi="Arial" w:cs="Arial"/>
-          <w:color w:val="215E99" w:themeColor="text2" w:themeTint="BF"/>
-          <w:szCs w:val="20"/>
-          <w:highlight w:val="yellow"/>
-          <w:shd w:val="clear" w:color="auto" w:fill="FFFFFF"/>
-        </w:rPr>
-        <w:t>-</w:t>
-      </w:r>
-      <w:r>
-        <w:rPr>
-          <w:rFonts w:ascii="Arial" w:hAnsi="Arial" w:cs="Arial"/>
-          <w:color w:val="215E99" w:themeColor="text2" w:themeTint="BF"/>
-          <w:szCs w:val="20"/>
-          <w:highlight w:val="yellow"/>
-          <w:shd w:val="clear" w:color="auto" w:fill="FFFFFF"/>
-        </w:rPr>
-        <w:t>3</w:t>
-      </w:r>
-      <w:r>
-        <w:rPr>
-          <w:rFonts w:ascii="Arial" w:hAnsi="Arial" w:cs="Arial"/>
-          <w:color w:val="215E99" w:themeColor="text2" w:themeTint="BF"/>
-          <w:szCs w:val="20"/>
-          <w:highlight w:val="yellow"/>
-          <w:shd w:val="clear" w:color="auto" w:fill="FFFFFF"/>
-        </w:rPr>
-        <w:t>67</w:t>
-      </w:r>
-      <w:r>
-        <w:rPr>
-          <w:rFonts w:ascii="Arial" w:hAnsi="Arial" w:cs="Arial"/>
-          <w:color w:val="215E99" w:themeColor="text2" w:themeTint="BF"/>
-          <w:szCs w:val="20"/>
-          <w:highlight w:val="yellow"/>
-          <w:shd w:val="clear" w:color="auto" w:fill="FFFFFF"/>
-        </w:rPr>
-        <w:t xml:space="preserve"> and </w:t>
-      </w:r>
-      <w:r>
-        <w:rPr>
-          <w:rFonts w:ascii="Arial" w:hAnsi="Arial" w:cs="Arial"/>
-          <w:color w:val="215E99" w:themeColor="text2" w:themeTint="BF"/>
-          <w:szCs w:val="20"/>
-          <w:highlight w:val="yellow"/>
-          <w:shd w:val="clear" w:color="auto" w:fill="FFFFFF"/>
-        </w:rPr>
-        <w:t>370-373</w:t>
-      </w:r>
-      <w:r>
-        <w:rPr>
-          <w:rFonts w:ascii="Arial" w:hAnsi="Arial" w:cs="Arial"/>
-          <w:color w:val="215E99" w:themeColor="text2" w:themeTint="BF"/>
-          <w:szCs w:val="20"/>
-          <w:shd w:val="clear" w:color="auto" w:fill="FFFFFF"/>
-        </w:rPr>
-        <w:t xml:space="preserve">) as well as details </w:t>
-      </w:r>
-      <w:r>
-        <w:rPr>
-          <w:rFonts w:ascii="Arial" w:hAnsi="Arial" w:cs="Arial"/>
-          <w:color w:val="215E99" w:themeColor="text2" w:themeTint="BF"/>
-          <w:szCs w:val="20"/>
-          <w:shd w:val="clear" w:color="auto" w:fill="FFFFFF"/>
-        </w:rPr>
-        <w:t>of the model and fi</w:t>
-      </w:r>
-      <w:r>
-        <w:rPr>
-          <w:rFonts w:ascii="Arial" w:hAnsi="Arial" w:cs="Arial"/>
-          <w:color w:val="215E99" w:themeColor="text2" w:themeTint="BF"/>
-          <w:szCs w:val="20"/>
-          <w:shd w:val="clear" w:color="auto" w:fill="FFFFFF"/>
-        </w:rPr>
-        <w:t xml:space="preserve">gures </w:t>
-      </w:r>
-      <w:r>
-        <w:rPr>
-          <w:rFonts w:ascii="Arial" w:hAnsi="Arial" w:cs="Arial"/>
-          <w:color w:val="215E99" w:themeColor="text2" w:themeTint="BF"/>
-          <w:szCs w:val="20"/>
-          <w:shd w:val="clear" w:color="auto" w:fill="FFFFFF"/>
-        </w:rPr>
-        <w:t xml:space="preserve">in </w:t>
-      </w:r>
-      <w:commentRangeStart w:id="1"/>
-      <w:r>
-        <w:rPr>
-          <w:rFonts w:ascii="Arial" w:hAnsi="Arial" w:cs="Arial"/>
-          <w:color w:val="215E99" w:themeColor="text2" w:themeTint="BF"/>
-          <w:szCs w:val="20"/>
-          <w:shd w:val="clear" w:color="auto" w:fill="FFFFFF"/>
-        </w:rPr>
-        <w:t xml:space="preserve">supplementary </w:t>
-      </w:r>
-      <w:r>
-        <w:rPr>
-          <w:rFonts w:ascii="Arial" w:hAnsi="Arial" w:cs="Arial"/>
-          <w:color w:val="215E99" w:themeColor="text2" w:themeTint="BF"/>
-          <w:szCs w:val="20"/>
-          <w:highlight w:val="yellow"/>
-          <w:shd w:val="clear" w:color="auto" w:fill="FFFFFF"/>
-        </w:rPr>
-        <w:t>XXX</w:t>
-      </w:r>
-      <w:r>
-        <w:rPr>
-          <w:rFonts w:ascii="Arial" w:hAnsi="Arial" w:cs="Arial"/>
-          <w:color w:val="215E99" w:themeColor="text2" w:themeTint="BF"/>
-          <w:szCs w:val="20"/>
-          <w:shd w:val="clear" w:color="auto" w:fill="FFFFFF"/>
-        </w:rPr>
-        <w:t>??</w:t>
-      </w:r>
-      <w:r>
-        <w:rPr>
-          <w:rFonts w:ascii="Arial" w:hAnsi="Arial" w:cs="Arial"/>
-          <w:color w:val="215E99" w:themeColor="text2" w:themeTint="BF"/>
-          <w:szCs w:val="20"/>
-          <w:shd w:val="clear" w:color="auto" w:fill="FFFFFF"/>
-        </w:rPr>
-        <w:t>.</w:t>
-      </w:r>
       <w:r>
         <w:rPr>
           <w:rFonts w:ascii="Arial" w:hAnsi="Arial" w:cs="Arial"/>
@@ -4700,27 +4497,7 @@
           <w:szCs w:val="20"/>
           <w:shd w:val="clear" w:color="auto" w:fill="FFFFFF"/>
         </w:rPr>
-        <w:t xml:space="preserve"> when seed mass is considered as a covariate we found no </w:t>
-      </w:r>
-      <w:proofErr w:type="spellStart"/>
-      <w:r>
-        <w:rPr>
-          <w:rFonts w:ascii="Arial" w:hAnsi="Arial" w:cs="Arial"/>
-          <w:color w:val="215E99" w:themeColor="text2" w:themeTint="BF"/>
-          <w:szCs w:val="20"/>
-          <w:shd w:val="clear" w:color="auto" w:fill="FFFFFF"/>
-        </w:rPr>
-        <w:t>signficatn</w:t>
-      </w:r>
-      <w:proofErr w:type="spellEnd"/>
-      <w:r>
-        <w:rPr>
-          <w:rFonts w:ascii="Arial" w:hAnsi="Arial" w:cs="Arial"/>
-          <w:color w:val="215E99" w:themeColor="text2" w:themeTint="BF"/>
-          <w:szCs w:val="20"/>
-          <w:shd w:val="clear" w:color="auto" w:fill="FFFFFF"/>
-        </w:rPr>
-        <w:t xml:space="preserve"> effects of GDD in neither storage treatment. </w:t>
+        <w:t xml:space="preserve"> when seed mass is considered as a covariate we found no signficatn effects of GDD in neither storage treatment. </w:t>
       </w:r>
       <w:commentRangeEnd w:id="2"/>
       <w:r>
@@ -4744,17 +4521,26 @@
           <w:color w:val="242424"/>
           <w:szCs w:val="20"/>
         </w:rPr>
+        <w:br/>
+      </w:r>
+      <w:r>
+        <w:rPr>
+          <w:rFonts w:ascii="Arial" w:hAnsi="Arial" w:cs="Arial"/>
+          <w:color w:val="242424"/>
+          <w:szCs w:val="20"/>
+          <w:shd w:val="clear" w:color="auto" w:fill="FFFFFF"/>
+        </w:rPr>
+        <w:t>L340-342 Although it does appear that base water potential tends to be lower for after-</w:t>
+      </w:r>
+      <w:r>
+        <w:rPr>
+          <w:rFonts w:ascii="Arial" w:hAnsi="Arial" w:cs="Arial"/>
+          <w:color w:val="242424"/>
+          <w:szCs w:val="20"/>
+          <w:shd w:val="clear" w:color="auto" w:fill="FFFFFF"/>
+        </w:rPr>
         <w:lastRenderedPageBreak/>
-        <w:br/>
-      </w:r>
-      <w:r>
-        <w:rPr>
-          <w:rFonts w:ascii="Arial" w:hAnsi="Arial" w:cs="Arial"/>
-          <w:color w:val="242424"/>
-          <w:szCs w:val="20"/>
-          <w:shd w:val="clear" w:color="auto" w:fill="FFFFFF"/>
-        </w:rPr>
-        <w:t>L340-342 Although it does appear that base water potential tends to be lower for after-ripened seeds, don’t the results of your model suggest that this is not a significant difference? (Table S4) If you formally tested this, the analysis results should be clearly stated here. However, I realize this text refers to patterns for the six subpopulations tested in both storage conditions. If you suspect that these results are different (something I was also wondering above, L297), then perhaps consider formalizing and reporting results from a reduced</w:t>
+        <w:t xml:space="preserve">ripened seeds, don’t the results of your model suggest that this is not a significant difference? (Table S4) If you formally tested this, the analysis results should be clearly stated here. However, I realize this text refers to patterns for the six subpopulations tested in both storage conditions. If you suspect that these results are different (something I was also wondering above, L297), then perhaps consider formalizing and reporting results from a </w:t>
       </w:r>
       <w:proofErr w:type="gramStart"/>
       <w:r>
@@ -4764,7 +4550,7 @@
           <w:szCs w:val="20"/>
           <w:shd w:val="clear" w:color="auto" w:fill="FFFFFF"/>
         </w:rPr>
-        <w:t>  analysis</w:t>
+        <w:t>reduced  analysis</w:t>
       </w:r>
       <w:proofErr w:type="gramEnd"/>
       <w:r>
@@ -4920,27 +4706,25 @@
           <w:szCs w:val="20"/>
           <w:shd w:val="clear" w:color="auto" w:fill="FFFFFF"/>
         </w:rPr>
-        <w:t xml:space="preserve">higher GDD correlates with lower </w:t>
-      </w:r>
-      <w:proofErr w:type="spellStart"/>
-      <w:r>
-        <w:rPr>
-          <w:rFonts w:ascii="Arial" w:hAnsi="Arial" w:cs="Arial"/>
-          <w:color w:val="215E99" w:themeColor="text2" w:themeTint="BF"/>
-          <w:szCs w:val="20"/>
-          <w:shd w:val="clear" w:color="auto" w:fill="FFFFFF"/>
-        </w:rPr>
-        <w:t>germiantion</w:t>
-      </w:r>
-      <w:proofErr w:type="spellEnd"/>
-      <w:r>
-        <w:rPr>
-          <w:rFonts w:ascii="Arial" w:hAnsi="Arial" w:cs="Arial"/>
-          <w:color w:val="215E99" w:themeColor="text2" w:themeTint="BF"/>
-          <w:szCs w:val="20"/>
-          <w:shd w:val="clear" w:color="auto" w:fill="FFFFFF"/>
-        </w:rPr>
-        <w:t xml:space="preserve"> base water potential. Model</w:t>
+        <w:t>higher GDD correlates with lower germin</w:t>
+      </w:r>
+      <w:r>
+        <w:rPr>
+          <w:rFonts w:ascii="Arial" w:hAnsi="Arial" w:cs="Arial"/>
+          <w:color w:val="215E99" w:themeColor="text2" w:themeTint="BF"/>
+          <w:szCs w:val="20"/>
+          <w:shd w:val="clear" w:color="auto" w:fill="FFFFFF"/>
+        </w:rPr>
+        <w:t>a</w:t>
+      </w:r>
+      <w:r>
+        <w:rPr>
+          <w:rFonts w:ascii="Arial" w:hAnsi="Arial" w:cs="Arial"/>
+          <w:color w:val="215E99" w:themeColor="text2" w:themeTint="BF"/>
+          <w:szCs w:val="20"/>
+          <w:shd w:val="clear" w:color="auto" w:fill="FFFFFF"/>
+        </w:rPr>
+        <w:t>tion base water potential. Model</w:t>
       </w:r>
       <w:r>
         <w:rPr>
@@ -4951,25 +4735,41 @@
         </w:rPr>
         <w:t xml:space="preserve"> results </w:t>
       </w:r>
-      <w:proofErr w:type="gramStart"/>
-      <w:r>
-        <w:rPr>
-          <w:rFonts w:ascii="Arial" w:hAnsi="Arial" w:cs="Arial"/>
-          <w:color w:val="215E99" w:themeColor="text2" w:themeTint="BF"/>
-          <w:szCs w:val="20"/>
-          <w:shd w:val="clear" w:color="auto" w:fill="FFFFFF"/>
-        </w:rPr>
-        <w:t>have been added</w:t>
-      </w:r>
-      <w:proofErr w:type="gramEnd"/>
-      <w:r>
-        <w:rPr>
-          <w:rFonts w:ascii="Arial" w:hAnsi="Arial" w:cs="Arial"/>
-          <w:color w:val="215E99" w:themeColor="text2" w:themeTint="BF"/>
-          <w:szCs w:val="20"/>
-          <w:shd w:val="clear" w:color="auto" w:fill="FFFFFF"/>
-        </w:rPr>
-        <w:t xml:space="preserve"> in supplementary table </w:t>
+      <w:r>
+        <w:rPr>
+          <w:rFonts w:ascii="Arial" w:hAnsi="Arial" w:cs="Arial"/>
+          <w:color w:val="215E99" w:themeColor="text2" w:themeTint="BF"/>
+          <w:szCs w:val="20"/>
+          <w:shd w:val="clear" w:color="auto" w:fill="FFFFFF"/>
+        </w:rPr>
+        <w:t xml:space="preserve">have been added in </w:t>
+      </w:r>
+      <w:r>
+        <w:rPr>
+          <w:rFonts w:ascii="Arial" w:hAnsi="Arial" w:cs="Arial"/>
+          <w:color w:val="215E99" w:themeColor="text2" w:themeTint="BF"/>
+          <w:szCs w:val="20"/>
+          <w:shd w:val="clear" w:color="auto" w:fill="FFFFFF"/>
+        </w:rPr>
+        <w:t>T</w:t>
+      </w:r>
+      <w:r>
+        <w:rPr>
+          <w:rFonts w:ascii="Arial" w:hAnsi="Arial" w:cs="Arial"/>
+          <w:color w:val="215E99" w:themeColor="text2" w:themeTint="BF"/>
+          <w:szCs w:val="20"/>
+          <w:shd w:val="clear" w:color="auto" w:fill="FFFFFF"/>
+        </w:rPr>
+        <w:t xml:space="preserve">able </w:t>
+      </w:r>
+      <w:r>
+        <w:rPr>
+          <w:rFonts w:ascii="Arial" w:hAnsi="Arial" w:cs="Arial"/>
+          <w:color w:val="215E99" w:themeColor="text2" w:themeTint="BF"/>
+          <w:szCs w:val="20"/>
+          <w:shd w:val="clear" w:color="auto" w:fill="FFFFFF"/>
+        </w:rPr>
+        <w:t>S</w:t>
       </w:r>
       <w:r>
         <w:rPr>
@@ -4996,6 +4796,15 @@
           <w:szCs w:val="20"/>
           <w:shd w:val="clear" w:color="auto" w:fill="FFFFFF"/>
         </w:rPr>
+        <w:t xml:space="preserve">in Supporting Information </w:t>
+      </w:r>
+      <w:r>
+        <w:rPr>
+          <w:rFonts w:ascii="Arial" w:hAnsi="Arial" w:cs="Arial"/>
+          <w:color w:val="215E99" w:themeColor="text2" w:themeTint="BF"/>
+          <w:szCs w:val="20"/>
+          <w:shd w:val="clear" w:color="auto" w:fill="FFFFFF"/>
+        </w:rPr>
         <w:t xml:space="preserve">and clarification has been made in methods </w:t>
       </w:r>
       <w:r>
@@ -5015,7 +4824,7 @@
           <w:highlight w:val="yellow"/>
           <w:shd w:val="clear" w:color="auto" w:fill="FFFFFF"/>
         </w:rPr>
-        <w:t>320-322</w:t>
+        <w:t>296-298</w:t>
       </w:r>
       <w:r>
         <w:rPr>
@@ -5044,37 +4853,17 @@
           <w:highlight w:val="yellow"/>
           <w:shd w:val="clear" w:color="auto" w:fill="FFFFFF"/>
         </w:rPr>
-        <w:t>35</w:t>
-      </w:r>
-      <w:r>
-        <w:rPr>
-          <w:rFonts w:ascii="Arial" w:hAnsi="Arial" w:cs="Arial"/>
-          <w:color w:val="215E99" w:themeColor="text2" w:themeTint="BF"/>
-          <w:szCs w:val="20"/>
-          <w:highlight w:val="yellow"/>
-          <w:shd w:val="clear" w:color="auto" w:fill="FFFFFF"/>
-        </w:rPr>
-        <w:t>6</w:t>
-      </w:r>
-      <w:r>
-        <w:rPr>
-          <w:rFonts w:ascii="Arial" w:hAnsi="Arial" w:cs="Arial"/>
-          <w:color w:val="215E99" w:themeColor="text2" w:themeTint="BF"/>
-          <w:szCs w:val="20"/>
-          <w:highlight w:val="yellow"/>
-          <w:shd w:val="clear" w:color="auto" w:fill="FFFFFF"/>
-        </w:rPr>
-        <w:t>-35</w:t>
-      </w:r>
-      <w:r>
-        <w:rPr>
-          <w:rFonts w:ascii="Arial" w:hAnsi="Arial" w:cs="Arial"/>
-          <w:color w:val="215E99" w:themeColor="text2" w:themeTint="BF"/>
-          <w:szCs w:val="20"/>
-          <w:highlight w:val="yellow"/>
-          <w:shd w:val="clear" w:color="auto" w:fill="FFFFFF"/>
-        </w:rPr>
-        <w:t>8</w:t>
+        <w:t>3</w:t>
+      </w:r>
+      <w:r>
+        <w:rPr>
+          <w:rFonts w:ascii="Arial" w:hAnsi="Arial" w:cs="Arial"/>
+          <w:color w:val="215E99" w:themeColor="text2" w:themeTint="BF"/>
+          <w:szCs w:val="20"/>
+          <w:highlight w:val="yellow"/>
+          <w:shd w:val="clear" w:color="auto" w:fill="FFFFFF"/>
+        </w:rPr>
+        <w:t>32-334</w:t>
       </w:r>
       <w:r>
         <w:rPr>
@@ -5172,27 +4961,7 @@
           <w:szCs w:val="20"/>
           <w:shd w:val="clear" w:color="auto" w:fill="FFFFFF"/>
         </w:rPr>
-        <w:t xml:space="preserve"> while measuring soil base water potential. This idea </w:t>
-      </w:r>
-      <w:proofErr w:type="gramStart"/>
-      <w:r>
-        <w:rPr>
-          <w:rFonts w:ascii="Arial" w:hAnsi="Arial" w:cs="Arial"/>
-          <w:color w:val="215E99" w:themeColor="text2" w:themeTint="BF"/>
-          <w:szCs w:val="20"/>
-          <w:shd w:val="clear" w:color="auto" w:fill="FFFFFF"/>
-        </w:rPr>
-        <w:t>has been added</w:t>
-      </w:r>
-      <w:proofErr w:type="gramEnd"/>
-      <w:r>
-        <w:rPr>
-          <w:rFonts w:ascii="Arial" w:hAnsi="Arial" w:cs="Arial"/>
-          <w:color w:val="215E99" w:themeColor="text2" w:themeTint="BF"/>
-          <w:szCs w:val="20"/>
-          <w:shd w:val="clear" w:color="auto" w:fill="FFFFFF"/>
-        </w:rPr>
-        <w:t xml:space="preserve"> in discussion </w:t>
+        <w:t xml:space="preserve"> while measuring soil base water potential. This idea has been added in discussion </w:t>
       </w:r>
       <w:r>
         <w:rPr>
@@ -5212,37 +4981,17 @@
           <w:highlight w:val="yellow"/>
           <w:shd w:val="clear" w:color="auto" w:fill="FFFFFF"/>
         </w:rPr>
-        <w:t xml:space="preserve"> 5</w:t>
-      </w:r>
-      <w:r>
-        <w:rPr>
-          <w:rFonts w:ascii="Arial" w:hAnsi="Arial" w:cs="Arial"/>
-          <w:color w:val="215E99" w:themeColor="text2" w:themeTint="BF"/>
-          <w:szCs w:val="20"/>
-          <w:highlight w:val="yellow"/>
-          <w:shd w:val="clear" w:color="auto" w:fill="FFFFFF"/>
-        </w:rPr>
-        <w:t>36</w:t>
-      </w:r>
-      <w:r>
-        <w:rPr>
-          <w:rFonts w:ascii="Arial" w:hAnsi="Arial" w:cs="Arial"/>
-          <w:color w:val="215E99" w:themeColor="text2" w:themeTint="BF"/>
-          <w:szCs w:val="20"/>
-          <w:highlight w:val="yellow"/>
-          <w:shd w:val="clear" w:color="auto" w:fill="FFFFFF"/>
-        </w:rPr>
-        <w:t>-5</w:t>
-      </w:r>
-      <w:r>
-        <w:rPr>
-          <w:rFonts w:ascii="Arial" w:hAnsi="Arial" w:cs="Arial"/>
-          <w:color w:val="215E99" w:themeColor="text2" w:themeTint="BF"/>
-          <w:szCs w:val="20"/>
-          <w:highlight w:val="yellow"/>
-          <w:shd w:val="clear" w:color="auto" w:fill="FFFFFF"/>
-        </w:rPr>
-        <w:t>40</w:t>
+        <w:t xml:space="preserve"> </w:t>
+      </w:r>
+      <w:r>
+        <w:rPr>
+          <w:rFonts w:ascii="Arial" w:hAnsi="Arial" w:cs="Arial"/>
+          <w:color w:val="215E99" w:themeColor="text2" w:themeTint="BF"/>
+          <w:szCs w:val="20"/>
+          <w:highlight w:val="yellow"/>
+          <w:shd w:val="clear" w:color="auto" w:fill="FFFFFF"/>
+        </w:rPr>
+        <w:t>487-491</w:t>
       </w:r>
       <w:r>
         <w:rPr>
@@ -5365,7 +5114,16 @@
           <w:szCs w:val="20"/>
           <w:highlight w:val="yellow"/>
         </w:rPr>
-        <w:t>L 365-367 and 370-373</w:t>
+        <w:t>L 3</w:t>
+      </w:r>
+      <w:r>
+        <w:rPr>
+          <w:rFonts w:ascii="Arial" w:hAnsi="Arial" w:cs="Arial"/>
+          <w:color w:val="215E99" w:themeColor="text2" w:themeTint="BF"/>
+          <w:szCs w:val="20"/>
+          <w:highlight w:val="yellow"/>
+        </w:rPr>
+        <w:t>41-343 and 346-349</w:t>
       </w:r>
       <w:r>
         <w:rPr>
@@ -5393,7 +5151,6 @@
         </w:rPr>
         <w:t>supplementary table/figure</w:t>
       </w:r>
-      <w:proofErr w:type="gramStart"/>
       <w:r>
         <w:rPr>
           <w:rFonts w:ascii="Arial" w:hAnsi="Arial" w:cs="Arial"/>
@@ -5403,7 +5160,6 @@
         </w:rPr>
         <w:t>??</w:t>
       </w:r>
-      <w:proofErr w:type="gramEnd"/>
       <w:r>
         <w:rPr>
           <w:rFonts w:ascii="Arial" w:hAnsi="Arial" w:cs="Arial"/>
@@ -5422,23 +5178,13 @@
         </w:rPr>
         <w:commentReference w:id="3"/>
       </w:r>
-      <w:proofErr w:type="gramStart"/>
-      <w:r>
-        <w:rPr>
-          <w:rFonts w:ascii="Arial" w:hAnsi="Arial" w:cs="Arial"/>
-          <w:color w:val="215E99" w:themeColor="text2" w:themeTint="BF"/>
-          <w:szCs w:val="20"/>
-        </w:rPr>
-        <w:t>and</w:t>
-      </w:r>
-      <w:proofErr w:type="gramEnd"/>
-      <w:r>
-        <w:rPr>
-          <w:rFonts w:ascii="Arial" w:hAnsi="Arial" w:cs="Arial"/>
-          <w:color w:val="215E99" w:themeColor="text2" w:themeTint="BF"/>
-          <w:szCs w:val="20"/>
-        </w:rPr>
-        <w:t xml:space="preserve"> discussion </w:t>
+      <w:r>
+        <w:rPr>
+          <w:rFonts w:ascii="Arial" w:hAnsi="Arial" w:cs="Arial"/>
+          <w:color w:val="215E99" w:themeColor="text2" w:themeTint="BF"/>
+          <w:szCs w:val="20"/>
+        </w:rPr>
+        <w:t xml:space="preserve">and discussion </w:t>
       </w:r>
       <w:r>
         <w:rPr>
@@ -5456,34 +5202,16 @@
           <w:szCs w:val="20"/>
           <w:highlight w:val="yellow"/>
         </w:rPr>
-        <w:t>44</w:t>
-      </w:r>
-      <w:r>
-        <w:rPr>
-          <w:rFonts w:ascii="Arial" w:hAnsi="Arial" w:cs="Arial"/>
-          <w:color w:val="215E99" w:themeColor="text2" w:themeTint="BF"/>
-          <w:szCs w:val="20"/>
-          <w:highlight w:val="yellow"/>
-        </w:rPr>
-        <w:t>9</w:t>
-      </w:r>
-      <w:r>
-        <w:rPr>
-          <w:rFonts w:ascii="Arial" w:hAnsi="Arial" w:cs="Arial"/>
-          <w:color w:val="215E99" w:themeColor="text2" w:themeTint="BF"/>
-          <w:szCs w:val="20"/>
-          <w:highlight w:val="yellow"/>
-        </w:rPr>
-        <w:t>-45</w:t>
-      </w:r>
-      <w:r>
-        <w:rPr>
-          <w:rFonts w:ascii="Arial" w:hAnsi="Arial" w:cs="Arial"/>
-          <w:color w:val="215E99" w:themeColor="text2" w:themeTint="BF"/>
-          <w:szCs w:val="20"/>
-          <w:highlight w:val="yellow"/>
-        </w:rPr>
-        <w:t>7</w:t>
+        <w:t>4</w:t>
+      </w:r>
+      <w:r>
+        <w:rPr>
+          <w:rFonts w:ascii="Arial" w:hAnsi="Arial" w:cs="Arial"/>
+          <w:color w:val="215E99" w:themeColor="text2" w:themeTint="BF"/>
+          <w:szCs w:val="20"/>
+          <w:highlight w:val="yellow"/>
+        </w:rPr>
+        <w:t>00-408</w:t>
       </w:r>
       <w:r>
         <w:rPr>
@@ -5528,47 +5256,7 @@
           <w:szCs w:val="20"/>
           <w:shd w:val="clear" w:color="auto" w:fill="FFFFFF"/>
         </w:rPr>
-        <w:t xml:space="preserve">L444-446 True, but an alternative approach is to sow seeds in the field and simulate/predict germination timing based on your estimated </w:t>
-      </w:r>
-      <w:proofErr w:type="spellStart"/>
-      <w:r>
-        <w:rPr>
-          <w:rFonts w:ascii="Arial" w:hAnsi="Arial" w:cs="Arial"/>
-          <w:color w:val="242424"/>
-          <w:szCs w:val="20"/>
-          <w:shd w:val="clear" w:color="auto" w:fill="FFFFFF"/>
-        </w:rPr>
-        <w:t>hydrotime</w:t>
-      </w:r>
-      <w:proofErr w:type="spellEnd"/>
-      <w:r>
-        <w:rPr>
-          <w:rFonts w:ascii="Arial" w:hAnsi="Arial" w:cs="Arial"/>
-          <w:color w:val="242424"/>
-          <w:szCs w:val="20"/>
-          <w:shd w:val="clear" w:color="auto" w:fill="FFFFFF"/>
-        </w:rPr>
-        <w:t xml:space="preserve"> parameters and measured soil water potential to understand how well your lab-estimated parameters and </w:t>
-      </w:r>
-      <w:proofErr w:type="spellStart"/>
-      <w:r>
-        <w:rPr>
-          <w:rFonts w:ascii="Arial" w:hAnsi="Arial" w:cs="Arial"/>
-          <w:color w:val="242424"/>
-          <w:szCs w:val="20"/>
-          <w:shd w:val="clear" w:color="auto" w:fill="FFFFFF"/>
-        </w:rPr>
-        <w:t>hydrotime</w:t>
-      </w:r>
-      <w:proofErr w:type="spellEnd"/>
-      <w:r>
-        <w:rPr>
-          <w:rFonts w:ascii="Arial" w:hAnsi="Arial" w:cs="Arial"/>
-          <w:color w:val="242424"/>
-          <w:szCs w:val="20"/>
-          <w:shd w:val="clear" w:color="auto" w:fill="FFFFFF"/>
-        </w:rPr>
-        <w:t xml:space="preserve"> models do at predicting field germination outcomes. I think that hydrothermal parameters are potentially very useful and important as species or population-level traits, yet a major limitation continues to be a lack of evidence that they contribute to meaningful differences in germination time in the field.  I think this represents a significant point for discussion (see also next comment).</w:t>
+        <w:t>L444-446 True, but an alternative approach is to sow seeds in the field and simulate/predict germination timing based on your estimated hydrotime parameters and measured soil water potential to understand how well your lab-estimated parameters and hydrotime models do at predicting field germination outcomes. I think that hydrothermal parameters are potentially very useful and important as species or population-level traits, yet a major limitation continues to be a lack of evidence that they contribute to meaningful differences in germination time in the field.  I think this represents a significant point for discussion (see also next comment).</w:t>
       </w:r>
     </w:p>
     <w:p>
@@ -5608,46 +5296,35 @@
           <w:highlight w:val="yellow"/>
           <w:shd w:val="clear" w:color="auto" w:fill="FFFFFF"/>
         </w:rPr>
-        <w:t xml:space="preserve"> 5</w:t>
-      </w:r>
-      <w:r>
-        <w:rPr>
-          <w:rFonts w:ascii="Arial" w:hAnsi="Arial" w:cs="Arial"/>
-          <w:color w:val="215E99" w:themeColor="text2" w:themeTint="BF"/>
-          <w:szCs w:val="20"/>
-          <w:highlight w:val="yellow"/>
-          <w:shd w:val="clear" w:color="auto" w:fill="FFFFFF"/>
-        </w:rPr>
-        <w:t>23</w:t>
-      </w:r>
-      <w:r>
-        <w:rPr>
-          <w:rFonts w:ascii="Arial" w:hAnsi="Arial" w:cs="Arial"/>
-          <w:color w:val="215E99" w:themeColor="text2" w:themeTint="BF"/>
-          <w:szCs w:val="20"/>
-          <w:highlight w:val="yellow"/>
-          <w:shd w:val="clear" w:color="auto" w:fill="FFFFFF"/>
-        </w:rPr>
-        <w:t xml:space="preserve"> - 5</w:t>
-      </w:r>
-      <w:r>
-        <w:rPr>
-          <w:rFonts w:ascii="Arial" w:hAnsi="Arial" w:cs="Arial"/>
-          <w:color w:val="215E99" w:themeColor="text2" w:themeTint="BF"/>
-          <w:szCs w:val="20"/>
-          <w:highlight w:val="yellow"/>
-          <w:shd w:val="clear" w:color="auto" w:fill="FFFFFF"/>
-        </w:rPr>
-        <w:t>25</w:t>
-      </w:r>
-      <w:r>
-        <w:rPr>
-          <w:rFonts w:ascii="Arial" w:hAnsi="Arial" w:cs="Arial"/>
-          <w:color w:val="215E99" w:themeColor="text2" w:themeTint="BF"/>
-          <w:szCs w:val="20"/>
-          <w:shd w:val="clear" w:color="auto" w:fill="FFFFFF"/>
-        </w:rPr>
-        <w:t xml:space="preserve">. </w:t>
+        <w:t xml:space="preserve"> </w:t>
+      </w:r>
+      <w:r>
+        <w:rPr>
+          <w:rFonts w:ascii="Arial" w:hAnsi="Arial" w:cs="Arial"/>
+          <w:color w:val="215E99" w:themeColor="text2" w:themeTint="BF"/>
+          <w:szCs w:val="20"/>
+          <w:highlight w:val="yellow"/>
+          <w:shd w:val="clear" w:color="auto" w:fill="FFFFFF"/>
+        </w:rPr>
+        <w:t>474-476</w:t>
+      </w:r>
+      <w:r>
+        <w:rPr>
+          <w:rFonts w:ascii="Arial" w:hAnsi="Arial" w:cs="Arial"/>
+          <w:color w:val="215E99" w:themeColor="text2" w:themeTint="BF"/>
+          <w:szCs w:val="20"/>
+          <w:shd w:val="clear" w:color="auto" w:fill="FFFFFF"/>
+        </w:rPr>
+        <w:t>.</w:t>
+      </w:r>
+      <w:r>
+        <w:rPr>
+          <w:rFonts w:ascii="Arial" w:hAnsi="Arial" w:cs="Arial"/>
+          <w:color w:val="215E99" w:themeColor="text2" w:themeTint="BF"/>
+          <w:szCs w:val="20"/>
+          <w:shd w:val="clear" w:color="auto" w:fill="FFFFFF"/>
+        </w:rPr>
+        <w:t xml:space="preserve"> </w:t>
       </w:r>
       <w:r>
         <w:rPr>
@@ -5672,7 +5349,7 @@
           <w:szCs w:val="20"/>
           <w:shd w:val="clear" w:color="auto" w:fill="FFFFFF"/>
         </w:rPr>
-        <w:t xml:space="preserve">Discussion point: Although there is a significant, negative relationship between GDD and base water potential for after-ripened seeds, the range of base water potentials range from -0.35 to -0.55 MPa, with 5% of values falling into the narrow range of -0.40 to -0.48Mpa. Is this range of variation likely to translate into meaningful differences in germination time in the field? I think the authors should clearly mention the observed </w:t>
+        <w:t xml:space="preserve">Discussion point: Although there is a significant, negative relationship between GDD and base water potential for after-ripened seeds, the range of base water potentials range from -0.35 to -0.55 MPa, with 5% of values falling into the narrow range of -0.40 to -0.48Mpa. Is this range of variation likely to translate into meaningful differences in germination time in the field? I think the authors should clearly mention the observed range of variation in the discussion, at minimum, and if possible, try to make some </w:t>
       </w:r>
       <w:r>
         <w:rPr>
@@ -5682,27 +5359,7 @@
           <w:shd w:val="clear" w:color="auto" w:fill="FFFFFF"/>
         </w:rPr>
         <w:lastRenderedPageBreak/>
-        <w:t xml:space="preserve">range of variation in the discussion, at minimum, and if possible, try to make some interpretations about the likely impacts to germination dynamics at their site based on the observed </w:t>
-      </w:r>
-      <w:proofErr w:type="spellStart"/>
-      <w:r>
-        <w:rPr>
-          <w:rFonts w:ascii="Arial" w:hAnsi="Arial" w:cs="Arial"/>
-          <w:color w:val="242424"/>
-          <w:szCs w:val="20"/>
-          <w:shd w:val="clear" w:color="auto" w:fill="FFFFFF"/>
-        </w:rPr>
-        <w:t>microlimatic</w:t>
-      </w:r>
-      <w:proofErr w:type="spellEnd"/>
-      <w:r>
-        <w:rPr>
-          <w:rFonts w:ascii="Arial" w:hAnsi="Arial" w:cs="Arial"/>
-          <w:color w:val="242424"/>
-          <w:szCs w:val="20"/>
-          <w:shd w:val="clear" w:color="auto" w:fill="FFFFFF"/>
-        </w:rPr>
-        <w:t xml:space="preserve"> data that they have (Figure 3).</w:t>
+        <w:t>interpretations about the likely impacts to germination dynamics at their site based on the observed microlimatic data that they have (Figure 3).</w:t>
       </w:r>
     </w:p>
     <w:p>
@@ -6086,27 +5743,7 @@
           <w:szCs w:val="20"/>
           <w:shd w:val="clear" w:color="auto" w:fill="FFFFFF"/>
         </w:rPr>
-        <w:t xml:space="preserve"> this species </w:t>
-      </w:r>
-      <w:proofErr w:type="gramStart"/>
-      <w:r>
-        <w:rPr>
-          <w:rFonts w:ascii="Arial" w:hAnsi="Arial" w:cs="Arial"/>
-          <w:color w:val="215E99" w:themeColor="text2" w:themeTint="BF"/>
-          <w:szCs w:val="20"/>
-          <w:shd w:val="clear" w:color="auto" w:fill="FFFFFF"/>
-        </w:rPr>
-        <w:t>has been proven</w:t>
-      </w:r>
-      <w:proofErr w:type="gramEnd"/>
-      <w:r>
-        <w:rPr>
-          <w:rFonts w:ascii="Arial" w:hAnsi="Arial" w:cs="Arial"/>
-          <w:color w:val="215E99" w:themeColor="text2" w:themeTint="BF"/>
-          <w:szCs w:val="20"/>
-          <w:shd w:val="clear" w:color="auto" w:fill="FFFFFF"/>
-        </w:rPr>
-        <w:t xml:space="preserve"> to germinate within</w:t>
+        <w:t xml:space="preserve"> this species has been proven to germinate within</w:t>
       </w:r>
       <w:r>
         <w:rPr>
@@ -6143,19 +5780,17 @@
           <w:highlight w:val="yellow"/>
           <w:shd w:val="clear" w:color="auto" w:fill="FFFFFF"/>
         </w:rPr>
-        <w:t>474-48</w:t>
-      </w:r>
-      <w:bookmarkStart w:id="5" w:name="_GoBack"/>
-      <w:bookmarkEnd w:id="5"/>
-      <w:r>
-        <w:rPr>
-          <w:rFonts w:ascii="Arial" w:hAnsi="Arial" w:cs="Arial"/>
-          <w:color w:val="215E99" w:themeColor="text2" w:themeTint="BF"/>
-          <w:szCs w:val="20"/>
-          <w:highlight w:val="yellow"/>
-          <w:shd w:val="clear" w:color="auto" w:fill="FFFFFF"/>
-        </w:rPr>
-        <w:t>2</w:t>
+        <w:t>4</w:t>
+      </w:r>
+      <w:r>
+        <w:rPr>
+          <w:rFonts w:ascii="Arial" w:hAnsi="Arial" w:cs="Arial"/>
+          <w:color w:val="215E99" w:themeColor="text2" w:themeTint="BF"/>
+          <w:szCs w:val="20"/>
+          <w:highlight w:val="yellow"/>
+          <w:shd w:val="clear" w:color="auto" w:fill="FFFFFF"/>
+        </w:rPr>
+        <w:t>25-433</w:t>
       </w:r>
       <w:r>
         <w:rPr>
@@ -6226,7 +5861,27 @@
           <w:szCs w:val="20"/>
           <w:shd w:val="clear" w:color="auto" w:fill="FFFFFF"/>
         </w:rPr>
-        <w:t xml:space="preserve"> have expand the discussion in </w:t>
+        <w:t xml:space="preserve"> have </w:t>
+      </w:r>
+      <w:proofErr w:type="gramStart"/>
+      <w:r>
+        <w:rPr>
+          <w:rFonts w:ascii="Arial" w:hAnsi="Arial" w:cs="Arial"/>
+          <w:color w:val="215E99" w:themeColor="text2" w:themeTint="BF"/>
+          <w:szCs w:val="20"/>
+          <w:shd w:val="clear" w:color="auto" w:fill="FFFFFF"/>
+        </w:rPr>
+        <w:t>expand</w:t>
+      </w:r>
+      <w:proofErr w:type="gramEnd"/>
+      <w:r>
+        <w:rPr>
+          <w:rFonts w:ascii="Arial" w:hAnsi="Arial" w:cs="Arial"/>
+          <w:color w:val="215E99" w:themeColor="text2" w:themeTint="BF"/>
+          <w:szCs w:val="20"/>
+          <w:shd w:val="clear" w:color="auto" w:fill="FFFFFF"/>
+        </w:rPr>
+        <w:t xml:space="preserve"> the discussion in </w:t>
       </w:r>
       <w:r>
         <w:rPr>
@@ -6246,7 +5901,17 @@
           <w:highlight w:val="yellow"/>
           <w:shd w:val="clear" w:color="auto" w:fill="FFFFFF"/>
         </w:rPr>
-        <w:t xml:space="preserve"> 541- 550</w:t>
+        <w:t xml:space="preserve"> </w:t>
+      </w:r>
+      <w:r>
+        <w:rPr>
+          <w:rFonts w:ascii="Arial" w:hAnsi="Arial" w:cs="Arial"/>
+          <w:color w:val="215E99" w:themeColor="text2" w:themeTint="BF"/>
+          <w:szCs w:val="20"/>
+          <w:highlight w:val="yellow"/>
+          <w:shd w:val="clear" w:color="auto" w:fill="FFFFFF"/>
+        </w:rPr>
+        <w:t>492-501</w:t>
       </w:r>
       <w:r>
         <w:rPr>
@@ -6582,51 +6247,71 @@
           <w:szCs w:val="20"/>
           <w:shd w:val="clear" w:color="auto" w:fill="FFFFFF"/>
         </w:rPr>
+        <w:t xml:space="preserve">We agreed and have explicitly added the aim of the study in </w:t>
+      </w:r>
+      <w:r>
+        <w:rPr>
+          <w:rFonts w:ascii="Arial" w:hAnsi="Arial" w:cs="Arial"/>
+          <w:color w:val="215E99" w:themeColor="text2" w:themeTint="BF"/>
+          <w:szCs w:val="20"/>
+          <w:highlight w:val="yellow"/>
+          <w:shd w:val="clear" w:color="auto" w:fill="FFFFFF"/>
+        </w:rPr>
+        <w:t>L</w:t>
+      </w:r>
+      <w:r>
+        <w:rPr>
+          <w:rFonts w:ascii="Arial" w:hAnsi="Arial" w:cs="Arial"/>
+          <w:color w:val="215E99" w:themeColor="text2" w:themeTint="BF"/>
+          <w:szCs w:val="20"/>
+          <w:highlight w:val="yellow"/>
+          <w:shd w:val="clear" w:color="auto" w:fill="FFFFFF"/>
+        </w:rPr>
+        <w:t>121-</w:t>
+      </w:r>
+      <w:r>
+        <w:rPr>
+          <w:rFonts w:ascii="Arial" w:hAnsi="Arial" w:cs="Arial"/>
+          <w:color w:val="215E99" w:themeColor="text2" w:themeTint="BF"/>
+          <w:szCs w:val="20"/>
+          <w:highlight w:val="yellow"/>
+          <w:shd w:val="clear" w:color="auto" w:fill="FFFFFF"/>
+        </w:rPr>
+        <w:t>122</w:t>
+      </w:r>
+      <w:r>
+        <w:rPr>
+          <w:rFonts w:ascii="Arial" w:hAnsi="Arial" w:cs="Arial"/>
+          <w:color w:val="215E99" w:themeColor="text2" w:themeTint="BF"/>
+          <w:szCs w:val="20"/>
+          <w:shd w:val="clear" w:color="auto" w:fill="FFFFFF"/>
+        </w:rPr>
+        <w:t xml:space="preserve">.  </w:t>
+      </w:r>
+      <w:r>
+        <w:rPr>
+          <w:rFonts w:ascii="Arial" w:hAnsi="Arial" w:cs="Arial"/>
+          <w:color w:val="242424"/>
+          <w:szCs w:val="20"/>
+        </w:rPr>
+        <w:br/>
+      </w:r>
+      <w:r>
+        <w:rPr>
+          <w:rFonts w:ascii="Arial" w:hAnsi="Arial" w:cs="Arial"/>
+          <w:color w:val="242424"/>
+          <w:szCs w:val="20"/>
+        </w:rPr>
+        <w:br/>
+      </w:r>
+      <w:r>
+        <w:rPr>
+          <w:rFonts w:ascii="Arial" w:hAnsi="Arial" w:cs="Arial"/>
+          <w:color w:val="242424"/>
+          <w:szCs w:val="20"/>
+          <w:shd w:val="clear" w:color="auto" w:fill="FFFFFF"/>
+        </w:rPr>
         <w:lastRenderedPageBreak/>
-        <w:t xml:space="preserve">We agreed and have explicitly added the aim of the study in </w:t>
-      </w:r>
-      <w:r>
-        <w:rPr>
-          <w:rFonts w:ascii="Arial" w:hAnsi="Arial" w:cs="Arial"/>
-          <w:color w:val="215E99" w:themeColor="text2" w:themeTint="BF"/>
-          <w:szCs w:val="20"/>
-          <w:highlight w:val="yellow"/>
-          <w:shd w:val="clear" w:color="auto" w:fill="FFFFFF"/>
-        </w:rPr>
-        <w:t>L122-123</w:t>
-      </w:r>
-      <w:r>
-        <w:rPr>
-          <w:rFonts w:ascii="Arial" w:hAnsi="Arial" w:cs="Arial"/>
-          <w:color w:val="215E99" w:themeColor="text2" w:themeTint="BF"/>
-          <w:szCs w:val="20"/>
-          <w:shd w:val="clear" w:color="auto" w:fill="FFFFFF"/>
-        </w:rPr>
-        <w:t xml:space="preserve">.  </w:t>
-      </w:r>
-      <w:r>
-        <w:rPr>
-          <w:rFonts w:ascii="Arial" w:hAnsi="Arial" w:cs="Arial"/>
-          <w:color w:val="242424"/>
-          <w:szCs w:val="20"/>
-        </w:rPr>
-        <w:br/>
-      </w:r>
-      <w:r>
-        <w:rPr>
-          <w:rFonts w:ascii="Arial" w:hAnsi="Arial" w:cs="Arial"/>
-          <w:color w:val="242424"/>
-          <w:szCs w:val="20"/>
-        </w:rPr>
-        <w:br/>
-      </w:r>
-      <w:r>
-        <w:rPr>
-          <w:rFonts w:ascii="Arial" w:hAnsi="Arial" w:cs="Arial"/>
-          <w:color w:val="242424"/>
-          <w:szCs w:val="20"/>
-          <w:shd w:val="clear" w:color="auto" w:fill="FFFFFF"/>
-        </w:rPr>
         <w:t>The Methods are clear and suitable to test the hypotheses. Did you also consider whether cold-stratification would be useful to alleviate dormancy in this species – given that some seeds in the wild may persist under snow through winter and then germinate the following growing season?</w:t>
       </w:r>
     </w:p>
@@ -6811,7 +6496,6 @@
         </w:rPr>
         <w:t xml:space="preserve">. Considering these results, we decided to test responses to water stress when </w:t>
       </w:r>
-      <w:proofErr w:type="spellStart"/>
       <w:r>
         <w:rPr>
           <w:rFonts w:ascii="Arial" w:hAnsi="Arial" w:cs="Arial"/>
@@ -6821,7 +6505,6 @@
         </w:rPr>
         <w:t>apepars</w:t>
       </w:r>
-      <w:proofErr w:type="spellEnd"/>
       <w:r>
         <w:rPr>
           <w:rFonts w:ascii="Arial" w:hAnsi="Arial" w:cs="Arial"/>
@@ -6849,27 +6532,17 @@
           <w:highlight w:val="yellow"/>
           <w:shd w:val="clear" w:color="auto" w:fill="FFFFFF"/>
         </w:rPr>
-        <w:t>25</w:t>
-      </w:r>
-      <w:r>
-        <w:rPr>
-          <w:rFonts w:ascii="Arial" w:hAnsi="Arial" w:cs="Arial"/>
-          <w:color w:val="215E99" w:themeColor="text2" w:themeTint="BF"/>
-          <w:szCs w:val="20"/>
-          <w:highlight w:val="yellow"/>
-          <w:shd w:val="clear" w:color="auto" w:fill="FFFFFF"/>
-        </w:rPr>
-        <w:t>4-</w:t>
-      </w:r>
-      <w:r>
-        <w:rPr>
-          <w:rFonts w:ascii="Arial" w:hAnsi="Arial" w:cs="Arial"/>
-          <w:color w:val="215E99" w:themeColor="text2" w:themeTint="BF"/>
-          <w:szCs w:val="20"/>
-          <w:highlight w:val="yellow"/>
-          <w:shd w:val="clear" w:color="auto" w:fill="FFFFFF"/>
-        </w:rPr>
-        <w:t>258</w:t>
+        <w:t>2</w:t>
+      </w:r>
+      <w:r>
+        <w:rPr>
+          <w:rFonts w:ascii="Arial" w:hAnsi="Arial" w:cs="Arial"/>
+          <w:color w:val="215E99" w:themeColor="text2" w:themeTint="BF"/>
+          <w:szCs w:val="20"/>
+          <w:highlight w:val="yellow"/>
+          <w:shd w:val="clear" w:color="auto" w:fill="FFFFFF"/>
+        </w:rPr>
+        <w:t>32-236</w:t>
       </w:r>
       <w:r>
         <w:rPr>
@@ -6903,7 +6576,7 @@
           <w:szCs w:val="20"/>
           <w:shd w:val="clear" w:color="auto" w:fill="FFFFFF"/>
         </w:rPr>
-        <w:t xml:space="preserve">In the germination experiment at 20C with the PEG solutions, did condensation (water droplets) appear inside the petri dishes, and if so, how did you deal with this issue given that the </w:t>
+        <w:t xml:space="preserve">In the germination experiment at 20C with the PEG solutions, did condensation (water droplets) appear inside the petri dishes, and if so, how did you deal with this issue given that </w:t>
       </w:r>
       <w:proofErr w:type="gramStart"/>
       <w:r>
@@ -6913,7 +6586,7 @@
           <w:szCs w:val="20"/>
           <w:shd w:val="clear" w:color="auto" w:fill="FFFFFF"/>
         </w:rPr>
-        <w:t>you’re</w:t>
+        <w:t>the you’re</w:t>
       </w:r>
       <w:proofErr w:type="gramEnd"/>
       <w:r>
@@ -6943,7 +6616,27 @@
           <w:szCs w:val="20"/>
           <w:shd w:val="clear" w:color="auto" w:fill="FFFFFF"/>
         </w:rPr>
-        <w:t xml:space="preserve">We appreciate the comment and added more details in methods </w:t>
+        <w:t xml:space="preserve">We appreciate the comment and </w:t>
+      </w:r>
+      <w:proofErr w:type="gramStart"/>
+      <w:r>
+        <w:rPr>
+          <w:rFonts w:ascii="Arial" w:hAnsi="Arial" w:cs="Arial"/>
+          <w:color w:val="215E99" w:themeColor="text2" w:themeTint="BF"/>
+          <w:szCs w:val="20"/>
+          <w:shd w:val="clear" w:color="auto" w:fill="FFFFFF"/>
+        </w:rPr>
+        <w:t>added</w:t>
+      </w:r>
+      <w:proofErr w:type="gramEnd"/>
+      <w:r>
+        <w:rPr>
+          <w:rFonts w:ascii="Arial" w:hAnsi="Arial" w:cs="Arial"/>
+          <w:color w:val="215E99" w:themeColor="text2" w:themeTint="BF"/>
+          <w:szCs w:val="20"/>
+          <w:shd w:val="clear" w:color="auto" w:fill="FFFFFF"/>
+        </w:rPr>
+        <w:t xml:space="preserve"> more details in methods </w:t>
       </w:r>
       <w:r>
         <w:rPr>
@@ -6963,7 +6656,17 @@
           <w:highlight w:val="yellow"/>
           <w:shd w:val="clear" w:color="auto" w:fill="FFFFFF"/>
         </w:rPr>
-        <w:t>283-288</w:t>
+        <w:t>2</w:t>
+      </w:r>
+      <w:r>
+        <w:rPr>
+          <w:rFonts w:ascii="Arial" w:hAnsi="Arial" w:cs="Arial"/>
+          <w:color w:val="215E99" w:themeColor="text2" w:themeTint="BF"/>
+          <w:szCs w:val="20"/>
+          <w:highlight w:val="yellow"/>
+          <w:shd w:val="clear" w:color="auto" w:fill="FFFFFF"/>
+        </w:rPr>
+        <w:t>61-266</w:t>
       </w:r>
       <w:r>
         <w:rPr>
@@ -7006,27 +6709,7 @@
           <w:szCs w:val="20"/>
           <w:shd w:val="clear" w:color="auto" w:fill="FFFFFF"/>
         </w:rPr>
-        <w:t xml:space="preserve">Is there a way to visually represent the Bradford hydro-time model results? The patterns across the field collections (sub-populations) </w:t>
-      </w:r>
-      <w:proofErr w:type="gramStart"/>
-      <w:r>
-        <w:rPr>
-          <w:rFonts w:ascii="Arial" w:hAnsi="Arial" w:cs="Arial"/>
-          <w:color w:val="242424"/>
-          <w:szCs w:val="20"/>
-          <w:shd w:val="clear" w:color="auto" w:fill="FFFFFF"/>
-        </w:rPr>
-        <w:t>aren’t</w:t>
-      </w:r>
-      <w:proofErr w:type="gramEnd"/>
-      <w:r>
-        <w:rPr>
-          <w:rFonts w:ascii="Arial" w:hAnsi="Arial" w:cs="Arial"/>
-          <w:color w:val="242424"/>
-          <w:szCs w:val="20"/>
-          <w:shd w:val="clear" w:color="auto" w:fill="FFFFFF"/>
-        </w:rPr>
-        <w:t xml:space="preserve"> very clear in a table.</w:t>
+        <w:t>Is there a way to visually represent the Bradford hydro-time model results? The patterns across the field collections (sub-populations) aren’t very clear in a table.</w:t>
       </w:r>
     </w:p>
     <w:p>
@@ -7074,7 +6757,6 @@
         </w:rPr>
         <w:t xml:space="preserve">also </w:t>
       </w:r>
-      <w:proofErr w:type="gramStart"/>
       <w:r>
         <w:rPr>
           <w:rFonts w:ascii="Arial" w:hAnsi="Arial" w:cs="Arial"/>
@@ -7091,26 +6773,16 @@
           <w:szCs w:val="20"/>
           <w:shd w:val="clear" w:color="auto" w:fill="FFFFFF"/>
         </w:rPr>
-        <w:t xml:space="preserve">  </w:t>
-      </w:r>
-      <w:r>
-        <w:rPr>
-          <w:rFonts w:ascii="Arial" w:hAnsi="Arial" w:cs="Arial"/>
-          <w:color w:val="215E99" w:themeColor="text2" w:themeTint="BF"/>
-          <w:szCs w:val="20"/>
-          <w:shd w:val="clear" w:color="auto" w:fill="FFFFFF"/>
-        </w:rPr>
-        <w:t>the</w:t>
-      </w:r>
-      <w:proofErr w:type="gramEnd"/>
-      <w:r>
-        <w:rPr>
-          <w:rFonts w:ascii="Arial" w:hAnsi="Arial" w:cs="Arial"/>
-          <w:color w:val="215E99" w:themeColor="text2" w:themeTint="BF"/>
-          <w:szCs w:val="20"/>
-          <w:shd w:val="clear" w:color="auto" w:fill="FFFFFF"/>
-        </w:rPr>
-        <w:t xml:space="preserve"> figures underlying the estimated parameters from the </w:t>
+        <w:t xml:space="preserve"> </w:t>
+      </w:r>
+      <w:r>
+        <w:rPr>
+          <w:rFonts w:ascii="Arial" w:hAnsi="Arial" w:cs="Arial"/>
+          <w:color w:val="215E99" w:themeColor="text2" w:themeTint="BF"/>
+          <w:szCs w:val="20"/>
+          <w:shd w:val="clear" w:color="auto" w:fill="FFFFFF"/>
+        </w:rPr>
+        <w:t xml:space="preserve">the figures underlying the estimated parameters from the </w:t>
       </w:r>
       <w:r>
         <w:rPr>
@@ -7128,7 +6800,43 @@
           <w:szCs w:val="20"/>
           <w:shd w:val="clear" w:color="auto" w:fill="FFFFFF"/>
         </w:rPr>
-        <w:t>models in supplementary Figure 2</w:t>
+        <w:t xml:space="preserve">models in Figure </w:t>
+      </w:r>
+      <w:r>
+        <w:rPr>
+          <w:rFonts w:ascii="Arial" w:hAnsi="Arial" w:cs="Arial"/>
+          <w:color w:val="215E99" w:themeColor="text2" w:themeTint="BF"/>
+          <w:szCs w:val="20"/>
+          <w:shd w:val="clear" w:color="auto" w:fill="FFFFFF"/>
+        </w:rPr>
+        <w:t>S</w:t>
+      </w:r>
+      <w:r>
+        <w:rPr>
+          <w:rFonts w:ascii="Arial" w:hAnsi="Arial" w:cs="Arial"/>
+          <w:color w:val="215E99" w:themeColor="text2" w:themeTint="BF"/>
+          <w:szCs w:val="20"/>
+          <w:shd w:val="clear" w:color="auto" w:fill="FFFFFF"/>
+        </w:rPr>
+        <w:t>2</w:t>
+      </w:r>
+      <w:r>
+        <w:rPr>
+          <w:rFonts w:ascii="Arial" w:hAnsi="Arial" w:cs="Arial"/>
+          <w:color w:val="215E99" w:themeColor="text2" w:themeTint="BF"/>
+          <w:szCs w:val="20"/>
+          <w:shd w:val="clear" w:color="auto" w:fill="FFFFFF"/>
+        </w:rPr>
+        <w:t xml:space="preserve"> in supporting information</w:t>
+      </w:r>
+      <w:r>
+        <w:rPr>
+          <w:rFonts w:ascii="Arial" w:hAnsi="Arial" w:cs="Arial"/>
+          <w:color w:val="215E99" w:themeColor="text2" w:themeTint="BF"/>
+          <w:szCs w:val="20"/>
+          <w:shd w:val="clear" w:color="auto" w:fill="FFFFFF"/>
+        </w:rPr>
+        <w:t>.</w:t>
       </w:r>
     </w:p>
     <w:p>
@@ -7230,6 +6938,15 @@
         </w:rPr>
         <w:br/>
       </w:r>
+      <w:r>
+        <w:rPr>
+          <w:rFonts w:ascii="Arial" w:hAnsi="Arial" w:cs="Arial"/>
+          <w:color w:val="242424"/>
+          <w:szCs w:val="20"/>
+          <w:shd w:val="clear" w:color="auto" w:fill="FFFFFF"/>
+        </w:rPr>
+        <w:t xml:space="preserve">A </w:t>
+      </w:r>
       <w:proofErr w:type="gramStart"/>
       <w:r>
         <w:rPr>
@@ -7238,7 +6955,7 @@
           <w:szCs w:val="20"/>
           <w:shd w:val="clear" w:color="auto" w:fill="FFFFFF"/>
         </w:rPr>
-        <w:t>A</w:t>
+        <w:t>really nice</w:t>
       </w:r>
       <w:proofErr w:type="gramEnd"/>
       <w:r>
@@ -7248,7 +6965,7 @@
           <w:szCs w:val="20"/>
           <w:shd w:val="clear" w:color="auto" w:fill="FFFFFF"/>
         </w:rPr>
-        <w:t xml:space="preserve"> really nice study. Well done</w:t>
+        <w:t xml:space="preserve"> study. Well done</w:t>
       </w:r>
     </w:p>
     <w:p>
@@ -7266,28 +6983,7 @@
           <w:szCs w:val="20"/>
           <w:shd w:val="clear" w:color="auto" w:fill="FFFFFF"/>
         </w:rPr>
-        <w:lastRenderedPageBreak/>
-        <w:t xml:space="preserve">Thank you for all your </w:t>
-      </w:r>
-      <w:proofErr w:type="spellStart"/>
-      <w:r>
-        <w:rPr>
-          <w:rFonts w:ascii="Arial" w:hAnsi="Arial" w:cs="Arial"/>
-          <w:color w:val="215E99" w:themeColor="text2" w:themeTint="BF"/>
-          <w:szCs w:val="20"/>
-          <w:shd w:val="clear" w:color="auto" w:fill="FFFFFF"/>
-        </w:rPr>
-        <w:t>insgihtfull</w:t>
-      </w:r>
-      <w:proofErr w:type="spellEnd"/>
-      <w:r>
-        <w:rPr>
-          <w:rFonts w:ascii="Arial" w:hAnsi="Arial" w:cs="Arial"/>
-          <w:color w:val="215E99" w:themeColor="text2" w:themeTint="BF"/>
-          <w:szCs w:val="20"/>
-          <w:shd w:val="clear" w:color="auto" w:fill="FFFFFF"/>
-        </w:rPr>
-        <w:t xml:space="preserve"> comments. </w:t>
+        <w:t xml:space="preserve">Thank you for all your insgihtfull comments. </w:t>
       </w:r>
     </w:p>
     <w:sectPr>
@@ -7301,7 +6997,7 @@
 </file>
 
 <file path=word/comments.xml><?xml version="1.0" encoding="utf-8"?>
-<w:comments xmlns:wpc="http://schemas.microsoft.com/office/word/2010/wordprocessingCanvas" xmlns:mc="http://schemas.openxmlformats.org/markup-compatibility/2006" xmlns:o="urn:schemas-microsoft-com:office:office" xmlns:r="http://schemas.openxmlformats.org/officeDocument/2006/relationships" xmlns:m="http://schemas.openxmlformats.org/officeDocument/2006/math" xmlns:v="urn:schemas-microsoft-com:vml" xmlns:wp14="http://schemas.microsoft.com/office/word/2010/wordprocessingDrawing" xmlns:wp="http://schemas.openxmlformats.org/drawingml/2006/wordprocessingDrawing" xmlns:w10="urn:schemas-microsoft-com:office:word" xmlns:w="http://schemas.openxmlformats.org/wordprocessingml/2006/main" xmlns:w14="http://schemas.microsoft.com/office/word/2010/wordml" xmlns:w15="http://schemas.microsoft.com/office/word/2012/wordml" xmlns:wpg="http://schemas.microsoft.com/office/word/2010/wordprocessingGroup" xmlns:wpi="http://schemas.microsoft.com/office/word/2010/wordprocessingInk" xmlns:wne="http://schemas.microsoft.com/office/word/2006/wordml" xmlns:wps="http://schemas.microsoft.com/office/word/2010/wordprocessingShape" mc:Ignorable="w14 w15 wp14">
+<w:comments xmlns:wpc="http://schemas.microsoft.com/office/word/2010/wordprocessingCanvas" xmlns:cx="http://schemas.microsoft.com/office/drawing/2014/chartex" xmlns:cx1="http://schemas.microsoft.com/office/drawing/2015/9/8/chartex" xmlns:cx2="http://schemas.microsoft.com/office/drawing/2015/10/21/chartex" xmlns:cx3="http://schemas.microsoft.com/office/drawing/2016/5/9/chartex" xmlns:cx4="http://schemas.microsoft.com/office/drawing/2016/5/10/chartex" xmlns:cx5="http://schemas.microsoft.com/office/drawing/2016/5/11/chartex" xmlns:cx6="http://schemas.microsoft.com/office/drawing/2016/5/12/chartex" xmlns:cx7="http://schemas.microsoft.com/office/drawing/2016/5/13/chartex" xmlns:cx8="http://schemas.microsoft.com/office/drawing/2016/5/14/chartex" xmlns:mc="http://schemas.openxmlformats.org/markup-compatibility/2006" xmlns:aink="http://schemas.microsoft.com/office/drawing/2016/ink" xmlns:am3d="http://schemas.microsoft.com/office/drawing/2017/model3d" xmlns:o="urn:schemas-microsoft-com:office:office" xmlns:oel="http://schemas.microsoft.com/office/2019/extlst" xmlns:r="http://schemas.openxmlformats.org/officeDocument/2006/relationships" xmlns:m="http://schemas.openxmlformats.org/officeDocument/2006/math" xmlns:v="urn:schemas-microsoft-com:vml" xmlns:wp14="http://schemas.microsoft.com/office/word/2010/wordprocessingDrawing" xmlns:wp="http://schemas.openxmlformats.org/drawingml/2006/wordprocessingDrawing" xmlns:w10="urn:schemas-microsoft-com:office:word" xmlns:w="http://schemas.openxmlformats.org/wordprocessingml/2006/main" xmlns:w14="http://schemas.microsoft.com/office/word/2010/wordml" xmlns:w15="http://schemas.microsoft.com/office/word/2012/wordml" xmlns:w16cex="http://schemas.microsoft.com/office/word/2018/wordml/cex" xmlns:w16cid="http://schemas.microsoft.com/office/word/2016/wordml/cid" xmlns:w16="http://schemas.microsoft.com/office/word/2018/wordml" xmlns:w16du="http://schemas.microsoft.com/office/word/2023/wordml/word16du" xmlns:w16sdtdh="http://schemas.microsoft.com/office/word/2020/wordml/sdtdatahash" xmlns:w16se="http://schemas.microsoft.com/office/word/2015/wordml/symex" xmlns:wpg="http://schemas.microsoft.com/office/word/2010/wordprocessingGroup" xmlns:wpi="http://schemas.microsoft.com/office/word/2010/wordprocessingInk" xmlns:wne="http://schemas.microsoft.com/office/word/2006/wordml" xmlns:wps="http://schemas.microsoft.com/office/word/2010/wordprocessingShape" mc:Ignorable="w14 w15 w16se w16cid w16 w16cex w16sdtdh w16du wp14">
   <w:comment w:id="0" w:author="CLARA ESPINOSA DEL ALBA" w:date="2024-07-18T15:44:00Z" w:initials="CE">
     <w:p>
       <w:pPr>
@@ -7404,7 +7100,7 @@
 </file>
 
 <file path=word/commentsExtended.xml><?xml version="1.0" encoding="utf-8"?>
-<w15:commentsEx xmlns:wpc="http://schemas.microsoft.com/office/word/2010/wordprocessingCanvas" xmlns:mc="http://schemas.openxmlformats.org/markup-compatibility/2006" xmlns:o="urn:schemas-microsoft-com:office:office" xmlns:r="http://schemas.openxmlformats.org/officeDocument/2006/relationships" xmlns:m="http://schemas.openxmlformats.org/officeDocument/2006/math" xmlns:v="urn:schemas-microsoft-com:vml" xmlns:wp14="http://schemas.microsoft.com/office/word/2010/wordprocessingDrawing" xmlns:wp="http://schemas.openxmlformats.org/drawingml/2006/wordprocessingDrawing" xmlns:w10="urn:schemas-microsoft-com:office:word" xmlns:w="http://schemas.openxmlformats.org/wordprocessingml/2006/main" xmlns:w14="http://schemas.microsoft.com/office/word/2010/wordml" xmlns:w15="http://schemas.microsoft.com/office/word/2012/wordml" xmlns:wpg="http://schemas.microsoft.com/office/word/2010/wordprocessingGroup" xmlns:wpi="http://schemas.microsoft.com/office/word/2010/wordprocessingInk" xmlns:wne="http://schemas.microsoft.com/office/word/2006/wordml" xmlns:wps="http://schemas.microsoft.com/office/word/2010/wordprocessingShape" mc:Ignorable="w14 w15 wp14">
+<w15:commentsEx xmlns:wpc="http://schemas.microsoft.com/office/word/2010/wordprocessingCanvas" xmlns:cx="http://schemas.microsoft.com/office/drawing/2014/chartex" xmlns:cx1="http://schemas.microsoft.com/office/drawing/2015/9/8/chartex" xmlns:cx2="http://schemas.microsoft.com/office/drawing/2015/10/21/chartex" xmlns:cx3="http://schemas.microsoft.com/office/drawing/2016/5/9/chartex" xmlns:cx4="http://schemas.microsoft.com/office/drawing/2016/5/10/chartex" xmlns:cx5="http://schemas.microsoft.com/office/drawing/2016/5/11/chartex" xmlns:cx6="http://schemas.microsoft.com/office/drawing/2016/5/12/chartex" xmlns:cx7="http://schemas.microsoft.com/office/drawing/2016/5/13/chartex" xmlns:cx8="http://schemas.microsoft.com/office/drawing/2016/5/14/chartex" xmlns:mc="http://schemas.openxmlformats.org/markup-compatibility/2006" xmlns:aink="http://schemas.microsoft.com/office/drawing/2016/ink" xmlns:am3d="http://schemas.microsoft.com/office/drawing/2017/model3d" xmlns:o="urn:schemas-microsoft-com:office:office" xmlns:oel="http://schemas.microsoft.com/office/2019/extlst" xmlns:r="http://schemas.openxmlformats.org/officeDocument/2006/relationships" xmlns:m="http://schemas.openxmlformats.org/officeDocument/2006/math" xmlns:v="urn:schemas-microsoft-com:vml" xmlns:wp14="http://schemas.microsoft.com/office/word/2010/wordprocessingDrawing" xmlns:wp="http://schemas.openxmlformats.org/drawingml/2006/wordprocessingDrawing" xmlns:w10="urn:schemas-microsoft-com:office:word" xmlns:w="http://schemas.openxmlformats.org/wordprocessingml/2006/main" xmlns:w14="http://schemas.microsoft.com/office/word/2010/wordml" xmlns:w15="http://schemas.microsoft.com/office/word/2012/wordml" xmlns:w16cex="http://schemas.microsoft.com/office/word/2018/wordml/cex" xmlns:w16cid="http://schemas.microsoft.com/office/word/2016/wordml/cid" xmlns:w16="http://schemas.microsoft.com/office/word/2018/wordml" xmlns:w16du="http://schemas.microsoft.com/office/word/2023/wordml/word16du" xmlns:w16sdtdh="http://schemas.microsoft.com/office/word/2020/wordml/sdtdatahash" xmlns:w16se="http://schemas.microsoft.com/office/word/2015/wordml/symex" xmlns:wpg="http://schemas.microsoft.com/office/word/2010/wordprocessingGroup" xmlns:wpi="http://schemas.microsoft.com/office/word/2010/wordprocessingInk" xmlns:wne="http://schemas.microsoft.com/office/word/2006/wordml" xmlns:wps="http://schemas.microsoft.com/office/word/2010/wordprocessingShape" mc:Ignorable="w14 w15 w16se w16cid w16 w16cex w16sdtdh w16du wp14">
   <w15:commentEx w15:paraId="3D9E581D" w15:done="0"/>
   <w15:commentEx w15:paraId="514146CD" w15:done="0"/>
   <w15:commentEx w15:paraId="7CA994A5" w15:done="0"/>
@@ -7434,7 +7130,7 @@
 </file>
 
 <file path=word/numbering.xml><?xml version="1.0" encoding="utf-8"?>
-<w:numbering xmlns:wpc="http://schemas.microsoft.com/office/word/2010/wordprocessingCanvas" xmlns:mc="http://schemas.openxmlformats.org/markup-compatibility/2006" xmlns:o="urn:schemas-microsoft-com:office:office" xmlns:r="http://schemas.openxmlformats.org/officeDocument/2006/relationships" xmlns:m="http://schemas.openxmlformats.org/officeDocument/2006/math" xmlns:v="urn:schemas-microsoft-com:vml" xmlns:wp14="http://schemas.microsoft.com/office/word/2010/wordprocessingDrawing" xmlns:wp="http://schemas.openxmlformats.org/drawingml/2006/wordprocessingDrawing" xmlns:w10="urn:schemas-microsoft-com:office:word" xmlns:w="http://schemas.openxmlformats.org/wordprocessingml/2006/main" xmlns:w14="http://schemas.microsoft.com/office/word/2010/wordml" xmlns:w15="http://schemas.microsoft.com/office/word/2012/wordml" xmlns:wpg="http://schemas.microsoft.com/office/word/2010/wordprocessingGroup" xmlns:wpi="http://schemas.microsoft.com/office/word/2010/wordprocessingInk" xmlns:wne="http://schemas.microsoft.com/office/word/2006/wordml" xmlns:wps="http://schemas.microsoft.com/office/word/2010/wordprocessingShape" mc:Ignorable="w14 w15 wp14">
+<w:numbering xmlns:wpc="http://schemas.microsoft.com/office/word/2010/wordprocessingCanvas" xmlns:cx="http://schemas.microsoft.com/office/drawing/2014/chartex" xmlns:cx1="http://schemas.microsoft.com/office/drawing/2015/9/8/chartex" xmlns:cx2="http://schemas.microsoft.com/office/drawing/2015/10/21/chartex" xmlns:cx3="http://schemas.microsoft.com/office/drawing/2016/5/9/chartex" xmlns:cx4="http://schemas.microsoft.com/office/drawing/2016/5/10/chartex" xmlns:cx5="http://schemas.microsoft.com/office/drawing/2016/5/11/chartex" xmlns:cx6="http://schemas.microsoft.com/office/drawing/2016/5/12/chartex" xmlns:cx7="http://schemas.microsoft.com/office/drawing/2016/5/13/chartex" xmlns:cx8="http://schemas.microsoft.com/office/drawing/2016/5/14/chartex" xmlns:mc="http://schemas.openxmlformats.org/markup-compatibility/2006" xmlns:aink="http://schemas.microsoft.com/office/drawing/2016/ink" xmlns:am3d="http://schemas.microsoft.com/office/drawing/2017/model3d" xmlns:o="urn:schemas-microsoft-com:office:office" xmlns:oel="http://schemas.microsoft.com/office/2019/extlst" xmlns:r="http://schemas.openxmlformats.org/officeDocument/2006/relationships" xmlns:m="http://schemas.openxmlformats.org/officeDocument/2006/math" xmlns:v="urn:schemas-microsoft-com:vml" xmlns:wp14="http://schemas.microsoft.com/office/word/2010/wordprocessingDrawing" xmlns:wp="http://schemas.openxmlformats.org/drawingml/2006/wordprocessingDrawing" xmlns:w10="urn:schemas-microsoft-com:office:word" xmlns:w="http://schemas.openxmlformats.org/wordprocessingml/2006/main" xmlns:w14="http://schemas.microsoft.com/office/word/2010/wordml" xmlns:w15="http://schemas.microsoft.com/office/word/2012/wordml" xmlns:w16cex="http://schemas.microsoft.com/office/word/2018/wordml/cex" xmlns:w16cid="http://schemas.microsoft.com/office/word/2016/wordml/cid" xmlns:w16="http://schemas.microsoft.com/office/word/2018/wordml" xmlns:w16du="http://schemas.microsoft.com/office/word/2023/wordml/word16du" xmlns:w16sdtdh="http://schemas.microsoft.com/office/word/2020/wordml/sdtdatahash" xmlns:w16se="http://schemas.microsoft.com/office/word/2015/wordml/symex" xmlns:wpg="http://schemas.microsoft.com/office/word/2010/wordprocessingGroup" xmlns:wpi="http://schemas.microsoft.com/office/word/2010/wordprocessingInk" xmlns:wne="http://schemas.microsoft.com/office/word/2006/wordml" xmlns:wps="http://schemas.microsoft.com/office/word/2010/wordprocessingShape" mc:Ignorable="w14 w15 w16se w16cid w16 w16cex w16sdtdh w16du wp14">
   <w:abstractNum w:abstractNumId="0" w15:restartNumberingAfterBreak="0">
     <w:nsid w:val="444D12AD"/>
     <w:multiLevelType w:val="hybridMultilevel"/>
@@ -7547,14 +7243,14 @@
       </w:rPr>
     </w:lvl>
   </w:abstractNum>
-  <w:num w:numId="1">
+  <w:num w:numId="1" w16cid:durableId="1247838135">
     <w:abstractNumId w:val="0"/>
   </w:num>
 </w:numbering>
 </file>
 
 <file path=word/people.xml><?xml version="1.0" encoding="utf-8"?>
-<w15:people xmlns:wpc="http://schemas.microsoft.com/office/word/2010/wordprocessingCanvas" xmlns:mc="http://schemas.openxmlformats.org/markup-compatibility/2006" xmlns:o="urn:schemas-microsoft-com:office:office" xmlns:r="http://schemas.openxmlformats.org/officeDocument/2006/relationships" xmlns:m="http://schemas.openxmlformats.org/officeDocument/2006/math" xmlns:v="urn:schemas-microsoft-com:vml" xmlns:wp14="http://schemas.microsoft.com/office/word/2010/wordprocessingDrawing" xmlns:wp="http://schemas.openxmlformats.org/drawingml/2006/wordprocessingDrawing" xmlns:w10="urn:schemas-microsoft-com:office:word" xmlns:w="http://schemas.openxmlformats.org/wordprocessingml/2006/main" xmlns:w14="http://schemas.microsoft.com/office/word/2010/wordml" xmlns:w15="http://schemas.microsoft.com/office/word/2012/wordml" xmlns:wpg="http://schemas.microsoft.com/office/word/2010/wordprocessingGroup" xmlns:wpi="http://schemas.microsoft.com/office/word/2010/wordprocessingInk" xmlns:wne="http://schemas.microsoft.com/office/word/2006/wordml" xmlns:wps="http://schemas.microsoft.com/office/word/2010/wordprocessingShape" mc:Ignorable="w14 w15 wp14">
+<w15:people xmlns:wpc="http://schemas.microsoft.com/office/word/2010/wordprocessingCanvas" xmlns:cx="http://schemas.microsoft.com/office/drawing/2014/chartex" xmlns:cx1="http://schemas.microsoft.com/office/drawing/2015/9/8/chartex" xmlns:cx2="http://schemas.microsoft.com/office/drawing/2015/10/21/chartex" xmlns:cx3="http://schemas.microsoft.com/office/drawing/2016/5/9/chartex" xmlns:cx4="http://schemas.microsoft.com/office/drawing/2016/5/10/chartex" xmlns:cx5="http://schemas.microsoft.com/office/drawing/2016/5/11/chartex" xmlns:cx6="http://schemas.microsoft.com/office/drawing/2016/5/12/chartex" xmlns:cx7="http://schemas.microsoft.com/office/drawing/2016/5/13/chartex" xmlns:cx8="http://schemas.microsoft.com/office/drawing/2016/5/14/chartex" xmlns:mc="http://schemas.openxmlformats.org/markup-compatibility/2006" xmlns:aink="http://schemas.microsoft.com/office/drawing/2016/ink" xmlns:am3d="http://schemas.microsoft.com/office/drawing/2017/model3d" xmlns:o="urn:schemas-microsoft-com:office:office" xmlns:oel="http://schemas.microsoft.com/office/2019/extlst" xmlns:r="http://schemas.openxmlformats.org/officeDocument/2006/relationships" xmlns:m="http://schemas.openxmlformats.org/officeDocument/2006/math" xmlns:v="urn:schemas-microsoft-com:vml" xmlns:wp14="http://schemas.microsoft.com/office/word/2010/wordprocessingDrawing" xmlns:wp="http://schemas.openxmlformats.org/drawingml/2006/wordprocessingDrawing" xmlns:w10="urn:schemas-microsoft-com:office:word" xmlns:w="http://schemas.openxmlformats.org/wordprocessingml/2006/main" xmlns:w14="http://schemas.microsoft.com/office/word/2010/wordml" xmlns:w15="http://schemas.microsoft.com/office/word/2012/wordml" xmlns:w16cex="http://schemas.microsoft.com/office/word/2018/wordml/cex" xmlns:w16cid="http://schemas.microsoft.com/office/word/2016/wordml/cid" xmlns:w16="http://schemas.microsoft.com/office/word/2018/wordml" xmlns:w16du="http://schemas.microsoft.com/office/word/2023/wordml/word16du" xmlns:w16sdtdh="http://schemas.microsoft.com/office/word/2020/wordml/sdtdatahash" xmlns:w16se="http://schemas.microsoft.com/office/word/2015/wordml/symex" xmlns:wpg="http://schemas.microsoft.com/office/word/2010/wordprocessingGroup" xmlns:wpi="http://schemas.microsoft.com/office/word/2010/wordprocessingInk" xmlns:wne="http://schemas.microsoft.com/office/word/2006/wordml" xmlns:wps="http://schemas.microsoft.com/office/word/2010/wordprocessingShape" mc:Ignorable="w14 w15 w16se w16cid w16 w16cex w16sdtdh w16du wp14">
   <w15:person w15:author="CLARA ESPINOSA DEL ALBA">
     <w15:presenceInfo w15:providerId="AD" w15:userId="S::espinosaclara@uniovi.es::56b0cbcd-66e9-4a2a-97b1-2aadcbcf6318"/>
   </w15:person>
@@ -7562,7 +7258,7 @@
 </file>
 
 <file path=word/styles.xml><?xml version="1.0" encoding="utf-8"?>
-<w:styles xmlns:mc="http://schemas.openxmlformats.org/markup-compatibility/2006" xmlns:r="http://schemas.openxmlformats.org/officeDocument/2006/relationships" xmlns:w="http://schemas.openxmlformats.org/wordprocessingml/2006/main" xmlns:w14="http://schemas.microsoft.com/office/word/2010/wordml" xmlns:w15="http://schemas.microsoft.com/office/word/2012/wordml" mc:Ignorable="w14 w15">
+<w:styles xmlns:mc="http://schemas.openxmlformats.org/markup-compatibility/2006" xmlns:r="http://schemas.openxmlformats.org/officeDocument/2006/relationships" xmlns:w="http://schemas.openxmlformats.org/wordprocessingml/2006/main" xmlns:w14="http://schemas.microsoft.com/office/word/2010/wordml" xmlns:w15="http://schemas.microsoft.com/office/word/2012/wordml" xmlns:w16cex="http://schemas.microsoft.com/office/word/2018/wordml/cex" xmlns:w16cid="http://schemas.microsoft.com/office/word/2016/wordml/cid" xmlns:w16="http://schemas.microsoft.com/office/word/2018/wordml" xmlns:w16du="http://schemas.microsoft.com/office/word/2023/wordml/word16du" xmlns:w16sdtdh="http://schemas.microsoft.com/office/word/2020/wordml/sdtdatahash" xmlns:w16se="http://schemas.microsoft.com/office/word/2015/wordml/symex" mc:Ignorable="w14 w15 w16se w16cid w16 w16cex w16sdtdh w16du">
   <w:docDefaults>
     <w:rPrDefault>
       <w:rPr>
@@ -7580,7 +7276,7 @@
       </w:pPr>
     </w:pPrDefault>
   </w:docDefaults>
-  <w:latentStyles w:defLockedState="0" w:defUIPriority="99" w:defSemiHidden="0" w:defUnhideWhenUsed="0" w:defQFormat="0" w:count="371">
+  <w:latentStyles w:defLockedState="0" w:defUIPriority="99" w:defSemiHidden="0" w:defUnhideWhenUsed="0" w:defQFormat="0" w:count="376">
     <w:lsdException w:name="Normal" w:uiPriority="0" w:qFormat="1"/>
     <w:lsdException w:name="heading 1" w:uiPriority="9" w:qFormat="1"/>
     <w:lsdException w:name="heading 2" w:semiHidden="1" w:uiPriority="9" w:unhideWhenUsed="1" w:qFormat="1"/>
@@ -7952,6 +7648,11 @@
     <w:lsdException w:name="List Table 5 Dark Accent 6" w:uiPriority="50"/>
     <w:lsdException w:name="List Table 6 Colorful Accent 6" w:uiPriority="51"/>
     <w:lsdException w:name="List Table 7 Colorful Accent 6" w:uiPriority="52"/>
+    <w:lsdException w:name="Mention" w:semiHidden="1" w:unhideWhenUsed="1"/>
+    <w:lsdException w:name="Smart Hyperlink" w:semiHidden="1" w:unhideWhenUsed="1"/>
+    <w:lsdException w:name="Hashtag" w:semiHidden="1" w:unhideWhenUsed="1"/>
+    <w:lsdException w:name="Unresolved Mention" w:semiHidden="1" w:unhideWhenUsed="1"/>
+    <w:lsdException w:name="Smart Link" w:semiHidden="1" w:unhideWhenUsed="1"/>
   </w:latentStyles>
   <w:style w:type="paragraph" w:default="1" w:styleId="Normal">
     <w:name w:val="Normal"/>
@@ -8314,11 +8015,11 @@
       <w:lang w:val="en-GB"/>
     </w:rPr>
   </w:style>
-  <w:style w:type="paragraph" w:styleId="Puesto">
+  <w:style w:type="paragraph" w:styleId="Ttulo">
     <w:name w:val="Title"/>
     <w:basedOn w:val="Normal"/>
     <w:next w:val="Normal"/>
-    <w:link w:val="PuestoCar"/>
+    <w:link w:val="TtuloCar"/>
     <w:uiPriority w:val="10"/>
     <w:qFormat/>
     <w:rsid w:val="0081373A"/>
@@ -8334,10 +8035,10 @@
       <w:szCs w:val="56"/>
     </w:rPr>
   </w:style>
-  <w:style w:type="character" w:customStyle="1" w:styleId="PuestoCar">
-    <w:name w:val="Puesto Car"/>
+  <w:style w:type="character" w:customStyle="1" w:styleId="TtuloCar">
+    <w:name w:val="Título Car"/>
     <w:basedOn w:val="Fuentedeprrafopredeter"/>
-    <w:link w:val="Puesto"/>
+    <w:link w:val="Ttulo"/>
     <w:uiPriority w:val="10"/>
     <w:rsid w:val="0081373A"/>
     <w:rPr>

</xml_diff>